<commit_message>
ref(resume): Update portfolio link and add PostgreSQL
</commit_message>
<xml_diff>
--- a/Resume_general_2.docx
+++ b/Resume_general_2.docx
@@ -78,6 +78,8 @@
       </w:r>
       <w:r>
         <w:rPr>
+          <w:b/>
+          <w:bCs/>
           <w:sz w:val="20"/>
           <w:szCs w:val="20"/>
         </w:rPr>
@@ -85,6 +87,8 @@
       </w:r>
       <w:r>
         <w:rPr>
+          <w:b/>
+          <w:bCs/>
           <w:sz w:val="20"/>
           <w:szCs w:val="20"/>
         </w:rPr>
@@ -92,6 +96,8 @@
       </w:r>
       <w:r>
         <w:rPr>
+          <w:b/>
+          <w:bCs/>
           <w:sz w:val="20"/>
           <w:szCs w:val="20"/>
         </w:rPr>
@@ -99,6 +105,8 @@
       </w:r>
       <w:r>
         <w:rPr>
+          <w:b/>
+          <w:bCs/>
           <w:sz w:val="20"/>
           <w:szCs w:val="20"/>
         </w:rPr>
@@ -120,6 +128,8 @@
       </w:r>
       <w:r>
         <w:rPr>
+          <w:b/>
+          <w:bCs/>
           <w:sz w:val="20"/>
           <w:szCs w:val="20"/>
         </w:rPr>
@@ -151,10 +161,21 @@
           <w:sz w:val="20"/>
           <w:szCs w:val="20"/>
         </w:rPr>
-        <w:t xml:space="preserve"> M</w:t>
-      </w:r>
-      <w:r>
-        <w:rPr>
+        <w:t xml:space="preserve"> </w:t>
+      </w:r>
+      <w:r>
+        <w:rPr>
+          <w:b/>
+          <w:bCs/>
+          <w:sz w:val="20"/>
+          <w:szCs w:val="20"/>
+        </w:rPr>
+        <w:t>M</w:t>
+      </w:r>
+      <w:r>
+        <w:rPr>
+          <w:b/>
+          <w:bCs/>
           <w:sz w:val="20"/>
           <w:szCs w:val="20"/>
         </w:rPr>
@@ -162,6 +183,8 @@
       </w:r>
       <w:r>
         <w:rPr>
+          <w:b/>
+          <w:bCs/>
           <w:sz w:val="20"/>
           <w:szCs w:val="20"/>
         </w:rPr>
@@ -169,6 +192,8 @@
       </w:r>
       <w:r>
         <w:rPr>
+          <w:b/>
+          <w:bCs/>
           <w:sz w:val="20"/>
           <w:szCs w:val="20"/>
         </w:rPr>
@@ -176,6 +201,8 @@
       </w:r>
       <w:r>
         <w:rPr>
+          <w:b/>
+          <w:bCs/>
           <w:sz w:val="20"/>
           <w:szCs w:val="20"/>
         </w:rPr>
@@ -183,6 +210,8 @@
       </w:r>
       <w:r>
         <w:rPr>
+          <w:b/>
+          <w:bCs/>
           <w:sz w:val="20"/>
           <w:szCs w:val="20"/>
         </w:rPr>
@@ -190,6 +219,8 @@
       </w:r>
       <w:r>
         <w:rPr>
+          <w:b/>
+          <w:bCs/>
           <w:sz w:val="20"/>
           <w:szCs w:val="20"/>
         </w:rPr>
@@ -197,10 +228,19 @@
       </w:r>
       <w:r>
         <w:rPr>
-          <w:sz w:val="20"/>
-          <w:szCs w:val="20"/>
-        </w:rPr>
-        <w:t>ython.</w:t>
+          <w:b/>
+          <w:bCs/>
+          <w:sz w:val="20"/>
+          <w:szCs w:val="20"/>
+        </w:rPr>
+        <w:t>ython</w:t>
+      </w:r>
+      <w:r>
+        <w:rPr>
+          <w:sz w:val="20"/>
+          <w:szCs w:val="20"/>
+        </w:rPr>
+        <w:t>.</w:t>
       </w:r>
       <w:r>
         <w:rPr>
@@ -404,53 +444,215 @@
         <w:rPr>
           <w:b/>
           <w:bCs/>
-          <w:sz w:val="20"/>
-          <w:szCs w:val="20"/>
+          <w:sz w:val="22"/>
+          <w:szCs w:val="22"/>
         </w:rPr>
         <w:t>Fluent</w:t>
       </w:r>
       <w:r>
         <w:rPr>
-          <w:sz w:val="20"/>
-          <w:szCs w:val="20"/>
+          <w:sz w:val="22"/>
+          <w:szCs w:val="22"/>
+        </w:rPr>
+        <w:t>:</w:t>
+      </w:r>
+      <w:r>
+        <w:rPr>
+          <w:sz w:val="20"/>
+          <w:szCs w:val="20"/>
+        </w:rPr>
+        <w:t xml:space="preserve"> </w:t>
+      </w:r>
+      <w:r>
+        <w:rPr>
+          <w:sz w:val="20"/>
+          <w:szCs w:val="20"/>
+        </w:rPr>
+        <w:t>AWS Amplify</w:t>
+      </w:r>
+      <w:r>
+        <w:rPr>
+          <w:sz w:val="20"/>
+          <w:szCs w:val="20"/>
+        </w:rPr>
+        <w:t>, Android SDK, Google APIs</w:t>
+      </w:r>
+    </w:p>
+    <w:p>
+      <w:pPr>
+        <w:rPr>
+          <w:sz w:val="22"/>
+          <w:szCs w:val="22"/>
+        </w:rPr>
+      </w:pPr>
+      <w:r>
+        <w:rPr>
+          <w:b/>
+          <w:bCs/>
+          <w:sz w:val="22"/>
+          <w:szCs w:val="22"/>
+        </w:rPr>
+        <w:t>Intermediate</w:t>
+      </w:r>
+      <w:r>
+        <w:rPr>
+          <w:sz w:val="22"/>
+          <w:szCs w:val="22"/>
         </w:rPr>
         <w:t xml:space="preserve">: </w:t>
       </w:r>
-      <w:r>
-        <w:rPr>
-          <w:sz w:val="20"/>
-          <w:szCs w:val="20"/>
-        </w:rPr>
-        <w:t>AWS services: Amplify</w:t>
-      </w:r>
-      <w:r>
-        <w:rPr>
-          <w:sz w:val="20"/>
-          <w:szCs w:val="20"/>
-        </w:rPr>
-        <w:t>, Android SDK, Google APIs</w:t>
-      </w:r>
-    </w:p>
-    <w:p>
-      <w:pPr>
-        <w:rPr>
-          <w:sz w:val="20"/>
-          <w:szCs w:val="20"/>
-        </w:rPr>
-      </w:pPr>
-      <w:r>
-        <w:rPr>
-          <w:b/>
-          <w:bCs/>
-          <w:sz w:val="20"/>
-          <w:szCs w:val="20"/>
-        </w:rPr>
-        <w:t>Intermediate</w:t>
-      </w:r>
-      <w:r>
-        <w:rPr>
-          <w:sz w:val="20"/>
-          <w:szCs w:val="20"/>
+    </w:p>
+    <w:p>
+      <w:pPr>
+        <w:rPr>
+          <w:sz w:val="20"/>
+          <w:szCs w:val="20"/>
+        </w:rPr>
+      </w:pPr>
+      <w:r>
+        <w:rPr>
+          <w:b/>
+          <w:bCs/>
+          <w:sz w:val="20"/>
+          <w:szCs w:val="20"/>
+        </w:rPr>
+        <w:t>AWS services:</w:t>
+      </w:r>
+      <w:r>
+        <w:rPr>
+          <w:sz w:val="20"/>
+          <w:szCs w:val="20"/>
+        </w:rPr>
+        <w:t xml:space="preserve"> </w:t>
+      </w:r>
+      <w:r>
+        <w:rPr>
+          <w:sz w:val="20"/>
+          <w:szCs w:val="20"/>
+        </w:rPr>
+        <w:t>EC2, S3, Simple DB</w:t>
+      </w:r>
+      <w:r>
+        <w:rPr>
+          <w:sz w:val="20"/>
+          <w:szCs w:val="20"/>
+        </w:rPr>
+        <w:t>, DynamoDB</w:t>
+      </w:r>
+    </w:p>
+    <w:p>
+      <w:pPr>
+        <w:rPr>
+          <w:sz w:val="20"/>
+          <w:szCs w:val="20"/>
+        </w:rPr>
+      </w:pPr>
+      <w:r>
+        <w:rPr>
+          <w:b/>
+          <w:bCs/>
+          <w:sz w:val="20"/>
+          <w:szCs w:val="20"/>
+        </w:rPr>
+        <w:t>Python:</w:t>
+      </w:r>
+      <w:r>
+        <w:rPr>
+          <w:sz w:val="20"/>
+          <w:szCs w:val="20"/>
+        </w:rPr>
+        <w:t xml:space="preserve"> Flask</w:t>
+      </w:r>
+      <w:r>
+        <w:rPr>
+          <w:sz w:val="20"/>
+          <w:szCs w:val="20"/>
+        </w:rPr>
+        <w:t>, Django</w:t>
+      </w:r>
+    </w:p>
+    <w:p>
+      <w:pPr>
+        <w:rPr>
+          <w:sz w:val="20"/>
+          <w:szCs w:val="20"/>
+        </w:rPr>
+      </w:pPr>
+      <w:r>
+        <w:rPr>
+          <w:b/>
+          <w:bCs/>
+          <w:sz w:val="20"/>
+          <w:szCs w:val="20"/>
+        </w:rPr>
+        <w:t>JavaScript:</w:t>
+      </w:r>
+      <w:r>
+        <w:rPr>
+          <w:sz w:val="20"/>
+          <w:szCs w:val="20"/>
+        </w:rPr>
+        <w:t xml:space="preserve"> Node.js</w:t>
+      </w:r>
+    </w:p>
+    <w:p>
+      <w:pPr>
+        <w:rPr>
+          <w:sz w:val="20"/>
+          <w:szCs w:val="20"/>
+        </w:rPr>
+      </w:pPr>
+      <w:r>
+        <w:rPr>
+          <w:b/>
+          <w:bCs/>
+          <w:sz w:val="20"/>
+          <w:szCs w:val="20"/>
+        </w:rPr>
+        <w:t>Databases:</w:t>
+      </w:r>
+      <w:r>
+        <w:rPr>
+          <w:sz w:val="20"/>
+          <w:szCs w:val="20"/>
+        </w:rPr>
+        <w:t xml:space="preserve"> </w:t>
+      </w:r>
+      <w:r>
+        <w:rPr>
+          <w:sz w:val="20"/>
+          <w:szCs w:val="20"/>
+        </w:rPr>
+        <w:t>MariaDB, MongoDB</w:t>
+      </w:r>
+      <w:r>
+        <w:rPr>
+          <w:sz w:val="20"/>
+          <w:szCs w:val="20"/>
+        </w:rPr>
+        <w:t>, PostgreSQL</w:t>
+      </w:r>
+    </w:p>
+    <w:p>
+      <w:pPr>
+        <w:rPr>
+          <w:sz w:val="22"/>
+          <w:szCs w:val="22"/>
+        </w:rPr>
+      </w:pPr>
+      <w:r>
+        <w:rPr>
+          <w:b/>
+          <w:bCs/>
+          <w:sz w:val="22"/>
+          <w:szCs w:val="22"/>
+        </w:rPr>
+        <w:t>Learning</w:t>
+      </w:r>
+      <w:r>
+        <w:rPr>
+          <w:sz w:val="22"/>
+          <w:szCs w:val="22"/>
         </w:rPr>
         <w:t xml:space="preserve">: </w:t>
       </w:r>
@@ -464,115 +666,19 @@
       </w:pPr>
       <w:r>
         <w:rPr>
-          <w:sz w:val="20"/>
-          <w:szCs w:val="20"/>
-        </w:rPr>
-        <w:t xml:space="preserve">AWS services: </w:t>
-      </w:r>
-      <w:r>
-        <w:rPr>
-          <w:sz w:val="20"/>
-          <w:szCs w:val="20"/>
-        </w:rPr>
-        <w:t>EC2, S3, Simple DB</w:t>
-      </w:r>
-    </w:p>
-    <w:p>
-      <w:pPr>
-        <w:rPr>
-          <w:sz w:val="20"/>
-          <w:szCs w:val="20"/>
-        </w:rPr>
-      </w:pPr>
-      <w:r>
-        <w:rPr>
-          <w:sz w:val="20"/>
-          <w:szCs w:val="20"/>
-        </w:rPr>
-        <w:t>Python: Flask</w:t>
-      </w:r>
-      <w:r>
-        <w:rPr>
-          <w:sz w:val="20"/>
-          <w:szCs w:val="20"/>
-        </w:rPr>
-        <w:t>, Django</w:t>
-      </w:r>
-    </w:p>
-    <w:p>
-      <w:pPr>
-        <w:rPr>
-          <w:sz w:val="20"/>
-          <w:szCs w:val="20"/>
-        </w:rPr>
-      </w:pPr>
-      <w:r>
-        <w:rPr>
-          <w:sz w:val="20"/>
-          <w:szCs w:val="20"/>
-        </w:rPr>
-        <w:t>JavaScript: Node.js</w:t>
-      </w:r>
-    </w:p>
-    <w:p>
-      <w:pPr>
-        <w:rPr>
-          <w:sz w:val="20"/>
-          <w:szCs w:val="20"/>
-        </w:rPr>
-      </w:pPr>
-      <w:r>
-        <w:rPr>
-          <w:sz w:val="20"/>
-          <w:szCs w:val="20"/>
-        </w:rPr>
-        <w:t xml:space="preserve">Databases: </w:t>
-      </w:r>
-      <w:r>
-        <w:rPr>
-          <w:sz w:val="20"/>
-          <w:szCs w:val="20"/>
-        </w:rPr>
-        <w:t>MariaDB, MongoDB</w:t>
-      </w:r>
-    </w:p>
-    <w:p>
-      <w:pPr>
-        <w:rPr>
-          <w:sz w:val="20"/>
-          <w:szCs w:val="20"/>
-        </w:rPr>
-      </w:pPr>
-      <w:r>
-        <w:rPr>
-          <w:b/>
-          <w:bCs/>
-          <w:sz w:val="20"/>
-          <w:szCs w:val="20"/>
-        </w:rPr>
-        <w:t>Learning</w:t>
-      </w:r>
-      <w:r>
-        <w:rPr>
-          <w:sz w:val="20"/>
-          <w:szCs w:val="20"/>
-        </w:rPr>
-        <w:t xml:space="preserve">: </w:t>
-      </w:r>
-    </w:p>
-    <w:p>
-      <w:pPr>
-        <w:rPr>
-          <w:sz w:val="20"/>
-          <w:szCs w:val="20"/>
-        </w:rPr>
-      </w:pPr>
-      <w:r>
-        <w:rPr>
-          <w:sz w:val="20"/>
-          <w:szCs w:val="20"/>
-        </w:rPr>
-        <w:t xml:space="preserve">Machine Learning: </w:t>
+          <w:b/>
+          <w:bCs/>
+          <w:sz w:val="20"/>
+          <w:szCs w:val="20"/>
+        </w:rPr>
+        <w:t>Machine Learning:</w:t>
+      </w:r>
+      <w:r>
+        <w:rPr>
+          <w:sz w:val="20"/>
+          <w:szCs w:val="20"/>
+        </w:rPr>
+        <w:t xml:space="preserve"> </w:t>
       </w:r>
       <w:r>
         <w:rPr>
@@ -648,10 +754,19 @@
       </w:pPr>
       <w:r>
         <w:rPr>
-          <w:sz w:val="20"/>
-          <w:szCs w:val="20"/>
-        </w:rPr>
-        <w:t>AWS: Model Training on Cloud Instances</w:t>
+          <w:b/>
+          <w:bCs/>
+          <w:sz w:val="20"/>
+          <w:szCs w:val="20"/>
+        </w:rPr>
+        <w:t>AWS:</w:t>
+      </w:r>
+      <w:r>
+        <w:rPr>
+          <w:sz w:val="20"/>
+          <w:szCs w:val="20"/>
+        </w:rPr>
+        <w:t xml:space="preserve"> Model Training on Cloud Instances</w:t>
       </w:r>
       <w:r>
         <w:rPr>
@@ -2058,15 +2173,7 @@
         </w:numPr>
       </w:pPr>
       <w:r>
-        <w:t xml:space="preserve">Analyzed the </w:t>
-      </w:r>
-      <w:proofErr w:type="spellStart"/>
-      <w:r>
-        <w:t>StackOverflow</w:t>
-      </w:r>
-      <w:proofErr w:type="spellEnd"/>
-      <w:r>
-        <w:t xml:space="preserve"> 2019 developer survey.</w:t>
+        <w:t>Analyzed the StackOverflow 2019 developer survey.</w:t>
       </w:r>
     </w:p>
     <w:p>
@@ -2133,7 +2240,6 @@
           <w:szCs w:val="28"/>
         </w:rPr>
       </w:pPr>
-      <w:proofErr w:type="spellStart"/>
       <w:r>
         <w:rPr>
           <w:sz w:val="28"/>
@@ -2141,7 +2247,6 @@
         </w:rPr>
         <w:t>Wget</w:t>
       </w:r>
-      <w:proofErr w:type="spellEnd"/>
       <w:r>
         <w:rPr>
           <w:sz w:val="28"/>
@@ -2192,23 +2297,7 @@
           <w:sz w:val="20"/>
           <w:szCs w:val="20"/>
         </w:rPr>
-        <w:t xml:space="preserve">and archives webpages using the </w:t>
-      </w:r>
-      <w:proofErr w:type="spellStart"/>
-      <w:r>
-        <w:rPr>
-          <w:sz w:val="20"/>
-          <w:szCs w:val="20"/>
-        </w:rPr>
-        <w:t>wget</w:t>
-      </w:r>
-      <w:proofErr w:type="spellEnd"/>
-      <w:r>
-        <w:rPr>
-          <w:sz w:val="20"/>
-          <w:szCs w:val="20"/>
-        </w:rPr>
-        <w:t xml:space="preserve"> tool.</w:t>
+        <w:t>and archives webpages using the wget tool.</w:t>
       </w:r>
       <w:r>
         <w:rPr>
@@ -5272,6 +5361,18 @@
       <w:shd w:val="clear" w:color="auto" w:fill="E1DFDD"/>
     </w:rPr>
   </w:style>
+  <w:style w:type="character" w:styleId="FollowedHyperlink">
+    <w:name w:val="FollowedHyperlink"/>
+    <w:basedOn w:val="DefaultParagraphFont"/>
+    <w:uiPriority w:val="99"/>
+    <w:semiHidden/>
+    <w:unhideWhenUsed/>
+    <w:rsid w:val="007C73E5"/>
+    <w:rPr>
+      <w:color w:val="356A95" w:themeColor="followedHyperlink"/>
+      <w:u w:val="single"/>
+    </w:rPr>
+  </w:style>
 </w:styles>
 </file>
 

</xml_diff>

<commit_message>
ref(res): Refactor utility projects in main resume.
</commit_message>
<xml_diff>
--- a/Resume_general_2.docx
+++ b/Resume_general_2.docx
@@ -823,12 +823,21 @@
           <w:szCs w:val="36"/>
         </w:rPr>
       </w:pPr>
+      <w:proofErr w:type="gramStart"/>
       <w:r>
         <w:rPr>
           <w:sz w:val="36"/>
           <w:szCs w:val="36"/>
         </w:rPr>
-        <w:t>Open Source Contributions</w:t>
+        <w:t>Open Source</w:t>
+      </w:r>
+      <w:proofErr w:type="gramEnd"/>
+      <w:r>
+        <w:rPr>
+          <w:sz w:val="36"/>
+          <w:szCs w:val="36"/>
+        </w:rPr>
+        <w:t xml:space="preserve"> Contributions</w:t>
       </w:r>
     </w:p>
     <w:p>
@@ -1912,6 +1921,41 @@
     </w:p>
     <w:p>
       <w:pPr>
+        <w:rPr>
+          <w:sz w:val="20"/>
+          <w:szCs w:val="20"/>
+        </w:rPr>
+      </w:pPr>
+      <w:r>
+        <w:rPr>
+          <w:b/>
+          <w:bCs/>
+          <w:sz w:val="20"/>
+          <w:szCs w:val="20"/>
+        </w:rPr>
+        <w:t>Technologies used:</w:t>
+      </w:r>
+      <w:r>
+        <w:rPr>
+          <w:b/>
+          <w:bCs/>
+          <w:sz w:val="20"/>
+          <w:szCs w:val="20"/>
+        </w:rPr>
+        <w:t xml:space="preserve"> Python, YAML</w:t>
+      </w:r>
+      <w:r>
+        <w:rPr>
+          <w:b/>
+          <w:bCs/>
+          <w:sz w:val="20"/>
+          <w:szCs w:val="20"/>
+        </w:rPr>
+        <w:t>, Pytest</w:t>
+      </w:r>
+    </w:p>
+    <w:p>
+      <w:pPr>
         <w:pStyle w:val="Heading3"/>
         <w:rPr>
           <w:sz w:val="28"/>
@@ -1923,22 +1967,7 @@
           <w:sz w:val="28"/>
           <w:szCs w:val="28"/>
         </w:rPr>
-        <w:t>Project-Setup</w:t>
-      </w:r>
-    </w:p>
-    <w:p>
-      <w:pPr>
-        <w:rPr>
-          <w:sz w:val="20"/>
-          <w:szCs w:val="20"/>
-        </w:rPr>
-      </w:pPr>
-      <w:r>
-        <w:rPr>
-          <w:sz w:val="20"/>
-          <w:szCs w:val="20"/>
-        </w:rPr>
-        <w:t>Python application that sets up a custom development environment in seconds.</w:t>
+        <w:t>Echo Music Player</w:t>
       </w:r>
     </w:p>
     <w:p>
@@ -1946,7 +1975,7 @@
         <w:pStyle w:val="ListParagraph"/>
         <w:numPr>
           <w:ilvl w:val="0"/>
-          <w:numId w:val="11"/>
+          <w:numId w:val="13"/>
         </w:numPr>
         <w:rPr>
           <w:sz w:val="20"/>
@@ -1958,147 +1987,10 @@
           <w:sz w:val="20"/>
           <w:szCs w:val="20"/>
         </w:rPr>
-        <w:t xml:space="preserve">Created functionality to store </w:t>
-      </w:r>
-      <w:r>
-        <w:rPr>
-          <w:sz w:val="20"/>
-          <w:szCs w:val="20"/>
-        </w:rPr>
-        <w:t xml:space="preserve">any </w:t>
-      </w:r>
-      <w:r>
-        <w:rPr>
-          <w:sz w:val="20"/>
-          <w:szCs w:val="20"/>
-        </w:rPr>
-        <w:t>commands in YAML files</w:t>
-      </w:r>
-      <w:r>
-        <w:rPr>
-          <w:sz w:val="20"/>
-          <w:szCs w:val="20"/>
-        </w:rPr>
-        <w:t xml:space="preserve">, </w:t>
-      </w:r>
-      <w:r>
-        <w:rPr>
-          <w:sz w:val="20"/>
-          <w:szCs w:val="20"/>
-        </w:rPr>
-        <w:t xml:space="preserve">which </w:t>
-      </w:r>
-      <w:r>
-        <w:rPr>
-          <w:sz w:val="20"/>
-          <w:szCs w:val="20"/>
-        </w:rPr>
-        <w:t xml:space="preserve">created a layer of abstraction </w:t>
-      </w:r>
-      <w:r>
-        <w:rPr>
-          <w:sz w:val="20"/>
-          <w:szCs w:val="20"/>
-        </w:rPr>
-        <w:t xml:space="preserve">that allows for </w:t>
-      </w:r>
-      <w:r>
-        <w:rPr>
-          <w:sz w:val="20"/>
-          <w:szCs w:val="20"/>
-        </w:rPr>
-        <w:t>language agnostic setup.</w:t>
-      </w:r>
-    </w:p>
-    <w:p>
-      <w:pPr>
-        <w:pStyle w:val="ListParagraph"/>
-        <w:numPr>
-          <w:ilvl w:val="0"/>
-          <w:numId w:val="11"/>
-        </w:numPr>
-        <w:rPr>
-          <w:sz w:val="20"/>
-          <w:szCs w:val="20"/>
-        </w:rPr>
-      </w:pPr>
-      <w:r>
-        <w:rPr>
-          <w:sz w:val="20"/>
-          <w:szCs w:val="20"/>
-        </w:rPr>
-        <w:t xml:space="preserve">Wrote tests for the entire package </w:t>
-      </w:r>
-      <w:r>
-        <w:rPr>
-          <w:sz w:val="20"/>
-          <w:szCs w:val="20"/>
-        </w:rPr>
-        <w:t>leading to more than 95% code coverage.</w:t>
-      </w:r>
-    </w:p>
-    <w:p>
-      <w:pPr>
-        <w:pStyle w:val="ListParagraph"/>
-        <w:numPr>
-          <w:ilvl w:val="0"/>
-          <w:numId w:val="11"/>
-        </w:numPr>
-        <w:rPr>
-          <w:sz w:val="20"/>
-          <w:szCs w:val="20"/>
-        </w:rPr>
-      </w:pPr>
-      <w:r>
-        <w:rPr>
-          <w:sz w:val="20"/>
-          <w:szCs w:val="20"/>
-        </w:rPr>
-        <w:t>Developed</w:t>
-      </w:r>
-      <w:r>
-        <w:rPr>
-          <w:sz w:val="20"/>
-          <w:szCs w:val="20"/>
-        </w:rPr>
-        <w:t xml:space="preserve"> and documented</w:t>
-      </w:r>
-      <w:r>
-        <w:rPr>
-          <w:sz w:val="20"/>
-          <w:szCs w:val="20"/>
-        </w:rPr>
-        <w:t xml:space="preserve"> set of commands for setting up python projects along with CI pipeline, </w:t>
-      </w:r>
-      <w:r>
-        <w:rPr>
-          <w:sz w:val="20"/>
-          <w:szCs w:val="20"/>
-        </w:rPr>
-        <w:t xml:space="preserve">which leads to consistent </w:t>
-      </w:r>
-      <w:r>
-        <w:rPr>
-          <w:sz w:val="20"/>
-          <w:szCs w:val="20"/>
-        </w:rPr>
-        <w:t xml:space="preserve">local </w:t>
-      </w:r>
-      <w:r>
-        <w:rPr>
-          <w:sz w:val="20"/>
-          <w:szCs w:val="20"/>
-        </w:rPr>
-        <w:t>workflow across all projects of the organization.</w:t>
-      </w:r>
-    </w:p>
-    <w:p>
-      <w:pPr>
-        <w:rPr>
-          <w:sz w:val="20"/>
-          <w:szCs w:val="20"/>
-        </w:rPr>
-      </w:pPr>
+        <w:t>Developed music player Android application using Kotlin.</w:t>
+      </w:r>
+    </w:p>
+    <w:p>
       <w:r>
         <w:rPr>
           <w:b/>
@@ -2115,31 +2007,220 @@
           <w:sz w:val="20"/>
           <w:szCs w:val="20"/>
         </w:rPr>
-        <w:t xml:space="preserve"> Python, YAML</w:t>
-      </w:r>
-      <w:r>
-        <w:rPr>
-          <w:b/>
-          <w:bCs/>
-          <w:sz w:val="20"/>
-          <w:szCs w:val="20"/>
-        </w:rPr>
-        <w:t>, Pytest</w:t>
+        <w:t xml:space="preserve"> Kotlin</w:t>
       </w:r>
     </w:p>
     <w:p>
       <w:pPr>
         <w:pStyle w:val="Heading3"/>
-        <w:rPr>
-          <w:sz w:val="28"/>
-          <w:szCs w:val="28"/>
-        </w:rPr>
-      </w:pPr>
-      <w:r>
-        <w:rPr>
-          <w:sz w:val="28"/>
-          <w:szCs w:val="28"/>
-        </w:rPr>
+      </w:pPr>
+      <w:r>
+        <w:t>Python &amp; Machine Learning projects</w:t>
+      </w:r>
+    </w:p>
+    <w:p>
+      <w:pPr>
+        <w:pStyle w:val="Heading5"/>
+        <w:rPr>
+          <w:sz w:val="22"/>
+          <w:szCs w:val="22"/>
+        </w:rPr>
+      </w:pPr>
+      <w:proofErr w:type="spellStart"/>
+      <w:r>
+        <w:t>Wget</w:t>
+      </w:r>
+      <w:proofErr w:type="spellEnd"/>
+      <w:r>
+        <w:t xml:space="preserve"> </w:t>
+      </w:r>
+      <w:r>
+        <w:t>Downloader</w:t>
+      </w:r>
+    </w:p>
+    <w:p>
+      <w:pPr>
+        <w:rPr>
+          <w:sz w:val="20"/>
+          <w:szCs w:val="20"/>
+        </w:rPr>
+      </w:pPr>
+      <w:r>
+        <w:rPr>
+          <w:sz w:val="20"/>
+          <w:szCs w:val="20"/>
+        </w:rPr>
+        <w:t>Developed a</w:t>
+      </w:r>
+      <w:r>
+        <w:rPr>
+          <w:b/>
+          <w:bCs/>
+          <w:sz w:val="20"/>
+          <w:szCs w:val="20"/>
+        </w:rPr>
+        <w:t xml:space="preserve"> </w:t>
+      </w:r>
+      <w:r>
+        <w:rPr>
+          <w:b/>
+          <w:bCs/>
+          <w:sz w:val="20"/>
+          <w:szCs w:val="20"/>
+        </w:rPr>
+        <w:t>Python</w:t>
+      </w:r>
+      <w:r>
+        <w:rPr>
+          <w:sz w:val="20"/>
+          <w:szCs w:val="20"/>
+        </w:rPr>
+        <w:t xml:space="preserve"> utility that d</w:t>
+      </w:r>
+      <w:r>
+        <w:rPr>
+          <w:sz w:val="20"/>
+          <w:szCs w:val="20"/>
+        </w:rPr>
+        <w:t xml:space="preserve">ownloads </w:t>
+      </w:r>
+      <w:r>
+        <w:rPr>
+          <w:sz w:val="20"/>
+          <w:szCs w:val="20"/>
+        </w:rPr>
+        <w:t xml:space="preserve">and archives webpages using the </w:t>
+      </w:r>
+      <w:proofErr w:type="spellStart"/>
+      <w:r>
+        <w:rPr>
+          <w:sz w:val="20"/>
+          <w:szCs w:val="20"/>
+        </w:rPr>
+        <w:t>wget</w:t>
+      </w:r>
+      <w:proofErr w:type="spellEnd"/>
+      <w:r>
+        <w:rPr>
+          <w:sz w:val="20"/>
+          <w:szCs w:val="20"/>
+        </w:rPr>
+        <w:t xml:space="preserve"> tool.</w:t>
+      </w:r>
+      <w:r>
+        <w:rPr>
+          <w:sz w:val="20"/>
+          <w:szCs w:val="20"/>
+        </w:rPr>
+        <w:t xml:space="preserve"> </w:t>
+      </w:r>
+      <w:r>
+        <w:rPr>
+          <w:sz w:val="20"/>
+          <w:szCs w:val="20"/>
+        </w:rPr>
+        <w:t xml:space="preserve">Designed application architecture to generate layers of abstraction </w:t>
+      </w:r>
+      <w:r>
+        <w:rPr>
+          <w:sz w:val="20"/>
+          <w:szCs w:val="20"/>
+        </w:rPr>
+        <w:t xml:space="preserve">so that only a file with links </w:t>
+      </w:r>
+      <w:r>
+        <w:rPr>
+          <w:sz w:val="20"/>
+          <w:szCs w:val="20"/>
+        </w:rPr>
+        <w:t>is required for input, simplifying archival operations.</w:t>
+      </w:r>
+    </w:p>
+    <w:p>
+      <w:pPr>
+        <w:pStyle w:val="Heading5"/>
+        <w:rPr>
+          <w:sz w:val="22"/>
+          <w:szCs w:val="22"/>
+        </w:rPr>
+      </w:pPr>
+      <w:r>
+        <w:t>Project-Setup</w:t>
+      </w:r>
+    </w:p>
+    <w:p>
+      <w:pPr>
+        <w:rPr>
+          <w:sz w:val="20"/>
+          <w:szCs w:val="20"/>
+        </w:rPr>
+      </w:pPr>
+      <w:r>
+        <w:rPr>
+          <w:sz w:val="20"/>
+          <w:szCs w:val="20"/>
+        </w:rPr>
+        <w:t xml:space="preserve">Developed a </w:t>
+      </w:r>
+      <w:r>
+        <w:rPr>
+          <w:b/>
+          <w:bCs/>
+          <w:sz w:val="20"/>
+          <w:szCs w:val="20"/>
+        </w:rPr>
+        <w:t>Python</w:t>
+      </w:r>
+      <w:r>
+        <w:rPr>
+          <w:sz w:val="20"/>
+          <w:szCs w:val="20"/>
+        </w:rPr>
+        <w:t xml:space="preserve"> utility that </w:t>
+      </w:r>
+      <w:r>
+        <w:rPr>
+          <w:sz w:val="20"/>
+          <w:szCs w:val="20"/>
+        </w:rPr>
+        <w:t>sets up a custom development environment in seconds</w:t>
+      </w:r>
+      <w:r>
+        <w:rPr>
+          <w:sz w:val="20"/>
+          <w:szCs w:val="20"/>
+        </w:rPr>
+        <w:t>. Tested with 95% test coverage</w:t>
+      </w:r>
+      <w:r>
+        <w:rPr>
+          <w:sz w:val="20"/>
+          <w:szCs w:val="20"/>
+        </w:rPr>
+        <w:t xml:space="preserve"> using </w:t>
+      </w:r>
+      <w:r>
+        <w:rPr>
+          <w:b/>
+          <w:bCs/>
+          <w:sz w:val="20"/>
+          <w:szCs w:val="20"/>
+        </w:rPr>
+        <w:t>pytest</w:t>
+      </w:r>
+      <w:r>
+        <w:rPr>
+          <w:sz w:val="20"/>
+          <w:szCs w:val="20"/>
+        </w:rPr>
+        <w:t>.</w:t>
+      </w:r>
+    </w:p>
+    <w:p>
+      <w:pPr>
+        <w:pStyle w:val="Heading5"/>
+      </w:pPr>
+      <w:r>
         <w:t>Machine Learning Projects</w:t>
       </w:r>
     </w:p>
@@ -2158,10 +2239,10 @@
         <w:t xml:space="preserve">Developed </w:t>
       </w:r>
       <w:r>
-        <w:t xml:space="preserve">models for the following datasets: Pima Indians Diabetes dataset, </w:t>
-      </w:r>
-      <w:r>
-        <w:t>Boston Housing dataset, Iris flowers dataset.</w:t>
+        <w:t xml:space="preserve">machine learning </w:t>
+      </w:r>
+      <w:r>
+        <w:t>models for the following datasets: Pima Indians Diabetes dataset, Boston Housing dataset, Iris flowers dataset.</w:t>
       </w:r>
     </w:p>
     <w:p>
@@ -2173,159 +2254,15 @@
         </w:numPr>
       </w:pPr>
       <w:r>
-        <w:t>Analyzed the StackOverflow 2019 developer survey.</w:t>
-      </w:r>
-    </w:p>
-    <w:p>
-      <w:pPr>
-        <w:pStyle w:val="Heading3"/>
-        <w:rPr>
-          <w:sz w:val="28"/>
-          <w:szCs w:val="28"/>
-        </w:rPr>
-      </w:pPr>
-      <w:r>
-        <w:rPr>
-          <w:sz w:val="28"/>
-          <w:szCs w:val="28"/>
-        </w:rPr>
-        <w:t>Echo Music Player</w:t>
-      </w:r>
-    </w:p>
-    <w:p>
-      <w:pPr>
-        <w:pStyle w:val="ListParagraph"/>
-        <w:numPr>
-          <w:ilvl w:val="0"/>
-          <w:numId w:val="13"/>
-        </w:numPr>
-        <w:rPr>
-          <w:sz w:val="20"/>
-          <w:szCs w:val="20"/>
-        </w:rPr>
-      </w:pPr>
-      <w:r>
-        <w:rPr>
-          <w:sz w:val="20"/>
-          <w:szCs w:val="20"/>
-        </w:rPr>
-        <w:t>Developed music player Android application using Kotlin.</w:t>
-      </w:r>
-    </w:p>
-    <w:p>
-      <w:r>
-        <w:rPr>
-          <w:b/>
-          <w:bCs/>
-          <w:sz w:val="20"/>
-          <w:szCs w:val="20"/>
-        </w:rPr>
-        <w:t>Technologies used:</w:t>
-      </w:r>
-      <w:r>
-        <w:rPr>
-          <w:b/>
-          <w:bCs/>
-          <w:sz w:val="20"/>
-          <w:szCs w:val="20"/>
-        </w:rPr>
-        <w:t xml:space="preserve"> Kotlin</w:t>
-      </w:r>
-    </w:p>
-    <w:p>
-      <w:pPr>
-        <w:pStyle w:val="Heading3"/>
-        <w:rPr>
-          <w:sz w:val="28"/>
-          <w:szCs w:val="28"/>
-        </w:rPr>
-      </w:pPr>
-      <w:r>
-        <w:rPr>
-          <w:sz w:val="28"/>
-          <w:szCs w:val="28"/>
-        </w:rPr>
-        <w:t>Wget</w:t>
-      </w:r>
-      <w:r>
-        <w:rPr>
-          <w:sz w:val="28"/>
-          <w:szCs w:val="28"/>
-        </w:rPr>
-        <w:t xml:space="preserve"> </w:t>
-      </w:r>
-      <w:r>
-        <w:rPr>
-          <w:sz w:val="28"/>
-          <w:szCs w:val="28"/>
-        </w:rPr>
-        <w:t>Downloader</w:t>
-      </w:r>
-    </w:p>
-    <w:p>
-      <w:pPr>
-        <w:rPr>
-          <w:sz w:val="20"/>
-          <w:szCs w:val="20"/>
-        </w:rPr>
-      </w:pPr>
-      <w:r>
-        <w:rPr>
-          <w:b/>
-          <w:bCs/>
-          <w:sz w:val="20"/>
-          <w:szCs w:val="20"/>
-        </w:rPr>
-        <w:t>Python</w:t>
-      </w:r>
-      <w:r>
-        <w:rPr>
-          <w:sz w:val="20"/>
-          <w:szCs w:val="20"/>
-        </w:rPr>
-        <w:t xml:space="preserve"> utility that d</w:t>
-      </w:r>
-      <w:r>
-        <w:rPr>
-          <w:sz w:val="20"/>
-          <w:szCs w:val="20"/>
-        </w:rPr>
-        <w:t xml:space="preserve">ownloads </w:t>
-      </w:r>
-      <w:r>
-        <w:rPr>
-          <w:sz w:val="20"/>
-          <w:szCs w:val="20"/>
-        </w:rPr>
-        <w:t>and archives webpages using the wget tool.</w:t>
-      </w:r>
-      <w:r>
-        <w:rPr>
-          <w:sz w:val="20"/>
-          <w:szCs w:val="20"/>
-        </w:rPr>
-        <w:t xml:space="preserve"> </w:t>
-      </w:r>
-      <w:r>
-        <w:rPr>
-          <w:sz w:val="20"/>
-          <w:szCs w:val="20"/>
-        </w:rPr>
-        <w:t xml:space="preserve">Designed application architecture to generate layers of abstraction </w:t>
-      </w:r>
-      <w:r>
-        <w:rPr>
-          <w:sz w:val="20"/>
-          <w:szCs w:val="20"/>
-        </w:rPr>
-        <w:t xml:space="preserve">so that only a file with links </w:t>
-      </w:r>
-      <w:r>
-        <w:rPr>
-          <w:sz w:val="20"/>
-          <w:szCs w:val="20"/>
-        </w:rPr>
-        <w:t>is required for input, simplifying archival operations.</w:t>
+        <w:t xml:space="preserve">Analyzed the </w:t>
+      </w:r>
+      <w:proofErr w:type="spellStart"/>
+      <w:r>
+        <w:t>StackOverflow</w:t>
+      </w:r>
+      <w:proofErr w:type="spellEnd"/>
+      <w:r>
+        <w:t xml:space="preserve"> 2019 developer survey.</w:t>
       </w:r>
     </w:p>
     <w:p>
@@ -4450,7 +4387,6 @@
     <w:next w:val="Normal"/>
     <w:link w:val="Heading4Char"/>
     <w:uiPriority w:val="9"/>
-    <w:semiHidden/>
     <w:unhideWhenUsed/>
     <w:qFormat/>
     <w:rsid w:val="006C3B98"/>
@@ -4475,7 +4411,6 @@
     <w:next w:val="Normal"/>
     <w:link w:val="Heading5Char"/>
     <w:uiPriority w:val="9"/>
-    <w:semiHidden/>
     <w:unhideWhenUsed/>
     <w:qFormat/>
     <w:rsid w:val="006C3B98"/>
@@ -4498,7 +4433,6 @@
     <w:next w:val="Normal"/>
     <w:link w:val="Heading6Char"/>
     <w:uiPriority w:val="9"/>
-    <w:semiHidden/>
     <w:unhideWhenUsed/>
     <w:qFormat/>
     <w:rsid w:val="006C3B98"/>
@@ -5013,7 +4947,6 @@
     <w:basedOn w:val="DefaultParagraphFont"/>
     <w:link w:val="Heading4"/>
     <w:uiPriority w:val="9"/>
-    <w:semiHidden/>
     <w:rsid w:val="006C3B98"/>
     <w:rPr>
       <w:rFonts w:asciiTheme="majorHAnsi" w:eastAsiaTheme="majorEastAsia" w:hAnsiTheme="majorHAnsi" w:cstheme="majorBidi"/>
@@ -5029,7 +4962,6 @@
     <w:basedOn w:val="DefaultParagraphFont"/>
     <w:link w:val="Heading5"/>
     <w:uiPriority w:val="9"/>
-    <w:semiHidden/>
     <w:rsid w:val="006C3B98"/>
     <w:rPr>
       <w:rFonts w:asciiTheme="majorHAnsi" w:eastAsiaTheme="majorEastAsia" w:hAnsiTheme="majorHAnsi" w:cstheme="majorBidi"/>
@@ -5043,7 +4975,6 @@
     <w:basedOn w:val="DefaultParagraphFont"/>
     <w:link w:val="Heading6"/>
     <w:uiPriority w:val="9"/>
-    <w:semiHidden/>
     <w:rsid w:val="006C3B98"/>
     <w:rPr>
       <w:rFonts w:asciiTheme="majorHAnsi" w:eastAsiaTheme="majorEastAsia" w:hAnsiTheme="majorHAnsi" w:cstheme="majorBidi"/>

</xml_diff>

<commit_message>
Add link to portfolio in projects headline
</commit_message>
<xml_diff>
--- a/Resume_general_2.docx
+++ b/Resume_general_2.docx
@@ -1393,6 +1393,25 @@
         </w:rPr>
         <w:t>Key Projects</w:t>
       </w:r>
+      <w:r>
+        <w:rPr>
+          <w:sz w:val="36"/>
+          <w:szCs w:val="36"/>
+        </w:rPr>
+        <w:t xml:space="preserve">—See Portfolio at </w:t>
+      </w:r>
+      <w:hyperlink r:id="rId11" w:history="1">
+        <w:proofErr w:type="spellStart"/>
+        <w:r>
+          <w:rPr>
+            <w:rStyle w:val="Hyperlink"/>
+            <w:sz w:val="36"/>
+            <w:szCs w:val="36"/>
+          </w:rPr>
+          <w:t>portfolio.debabrata.xyz</w:t>
+        </w:r>
+        <w:proofErr w:type="spellEnd"/>
+      </w:hyperlink>
     </w:p>
     <w:p>
       <w:pPr>

</xml_diff>

<commit_message>
refactor freelance work experience
</commit_message>
<xml_diff>
--- a/Resume_general_2.docx
+++ b/Resume_general_2.docx
@@ -539,6 +539,13 @@
         </w:rPr>
         <w:t>, DynamoDB</w:t>
       </w:r>
+      <w:r>
+        <w:rPr>
+          <w:sz w:val="20"/>
+          <w:szCs w:val="20"/>
+        </w:rPr>
+        <w:t>, Lambda, API Gateway</w:t>
+      </w:r>
     </w:p>
     <w:p>
       <w:pPr>
@@ -957,6 +964,13 @@
         </w:rPr>
         <w:t>Free Lancing</w:t>
       </w:r>
+      <w:r>
+        <w:rPr>
+          <w:sz w:val="36"/>
+          <w:szCs w:val="36"/>
+        </w:rPr>
+        <w:t xml:space="preserve"> Work Experience</w:t>
+      </w:r>
     </w:p>
     <w:p>
       <w:pPr>
@@ -966,6 +980,13 @@
           <w:szCs w:val="28"/>
         </w:rPr>
       </w:pPr>
+      <w:r>
+        <w:rPr>
+          <w:sz w:val="28"/>
+          <w:szCs w:val="28"/>
+        </w:rPr>
+        <w:t xml:space="preserve">Recent </w:t>
+      </w:r>
       <w:r>
         <w:rPr>
           <w:sz w:val="28"/>
@@ -1026,35 +1047,44 @@
           <w:sz w:val="20"/>
           <w:szCs w:val="20"/>
         </w:rPr>
-        <w:t>Accomplished feature engineering by c</w:t>
-      </w:r>
-      <w:r>
-        <w:rPr>
-          <w:sz w:val="20"/>
-          <w:szCs w:val="20"/>
-        </w:rPr>
-        <w:t>ommunicat</w:t>
-      </w:r>
-      <w:r>
-        <w:rPr>
-          <w:sz w:val="20"/>
-          <w:szCs w:val="20"/>
-        </w:rPr>
-        <w:t>ing</w:t>
-      </w:r>
-      <w:r>
-        <w:rPr>
-          <w:sz w:val="20"/>
-          <w:szCs w:val="20"/>
-        </w:rPr>
-        <w:t xml:space="preserve"> with client </w:t>
-      </w:r>
-      <w:r>
-        <w:rPr>
-          <w:sz w:val="20"/>
-          <w:szCs w:val="20"/>
-        </w:rPr>
-        <w:t>to develop overall project requirements.</w:t>
+        <w:t>Designed and d</w:t>
+      </w:r>
+      <w:r>
+        <w:rPr>
+          <w:sz w:val="20"/>
+          <w:szCs w:val="20"/>
+        </w:rPr>
+        <w:t xml:space="preserve">eveloped </w:t>
+      </w:r>
+      <w:r>
+        <w:rPr>
+          <w:b/>
+          <w:bCs/>
+          <w:sz w:val="20"/>
+          <w:szCs w:val="20"/>
+        </w:rPr>
+        <w:t>Java Android app</w:t>
+      </w:r>
+      <w:r>
+        <w:rPr>
+          <w:sz w:val="20"/>
+          <w:szCs w:val="20"/>
+        </w:rPr>
+        <w:t xml:space="preserve"> with </w:t>
+      </w:r>
+      <w:r>
+        <w:rPr>
+          <w:sz w:val="20"/>
+          <w:szCs w:val="20"/>
+        </w:rPr>
+        <w:t>respect to client business requirements</w:t>
+      </w:r>
+      <w:r>
+        <w:rPr>
+          <w:sz w:val="20"/>
+          <w:szCs w:val="20"/>
+        </w:rPr>
+        <w:t>.</w:t>
       </w:r>
     </w:p>
     <w:p>
@@ -1074,49 +1104,69 @@
           <w:sz w:val="20"/>
           <w:szCs w:val="20"/>
         </w:rPr>
-        <w:t>Designed</w:t>
-      </w:r>
-      <w:r>
-        <w:rPr>
-          <w:sz w:val="20"/>
-          <w:szCs w:val="20"/>
-        </w:rPr>
-        <w:t xml:space="preserve"> </w:t>
-      </w:r>
-      <w:r>
-        <w:rPr>
-          <w:sz w:val="20"/>
-          <w:szCs w:val="20"/>
-        </w:rPr>
-        <w:t xml:space="preserve">technical </w:t>
-      </w:r>
-      <w:r>
-        <w:rPr>
-          <w:sz w:val="20"/>
-          <w:szCs w:val="20"/>
-        </w:rPr>
-        <w:t xml:space="preserve">project architecture </w:t>
-      </w:r>
-      <w:r>
-        <w:rPr>
-          <w:sz w:val="20"/>
-          <w:szCs w:val="20"/>
-        </w:rPr>
-        <w:t>from client documents</w:t>
-      </w:r>
-      <w:r>
-        <w:rPr>
-          <w:sz w:val="20"/>
-          <w:szCs w:val="20"/>
-        </w:rPr>
-        <w:t xml:space="preserve"> to create future roadmaps </w:t>
-      </w:r>
-      <w:r>
-        <w:rPr>
-          <w:sz w:val="20"/>
-          <w:szCs w:val="20"/>
-        </w:rPr>
-        <w:t>for development.</w:t>
+        <w:t xml:space="preserve">Developed </w:t>
+      </w:r>
+      <w:r>
+        <w:rPr>
+          <w:b/>
+          <w:bCs/>
+          <w:sz w:val="20"/>
+          <w:szCs w:val="20"/>
+        </w:rPr>
+        <w:t>authentication</w:t>
+      </w:r>
+      <w:r>
+        <w:rPr>
+          <w:sz w:val="20"/>
+          <w:szCs w:val="20"/>
+        </w:rPr>
+        <w:t xml:space="preserve">, </w:t>
+      </w:r>
+      <w:r>
+        <w:rPr>
+          <w:b/>
+          <w:bCs/>
+          <w:sz w:val="20"/>
+          <w:szCs w:val="20"/>
+        </w:rPr>
+        <w:t>data storage</w:t>
+      </w:r>
+      <w:r>
+        <w:rPr>
+          <w:sz w:val="20"/>
+          <w:szCs w:val="20"/>
+        </w:rPr>
+        <w:t xml:space="preserve">, and </w:t>
+      </w:r>
+      <w:r>
+        <w:rPr>
+          <w:sz w:val="20"/>
+          <w:szCs w:val="20"/>
+        </w:rPr>
+        <w:t xml:space="preserve">certain </w:t>
+      </w:r>
+      <w:r>
+        <w:rPr>
+          <w:sz w:val="20"/>
+          <w:szCs w:val="20"/>
+        </w:rPr>
+        <w:t xml:space="preserve">business </w:t>
+      </w:r>
+      <w:r>
+        <w:rPr>
+          <w:b/>
+          <w:bCs/>
+          <w:sz w:val="20"/>
+          <w:szCs w:val="20"/>
+        </w:rPr>
+        <w:t>functionality using API calls</w:t>
+      </w:r>
+      <w:r>
+        <w:rPr>
+          <w:sz w:val="20"/>
+          <w:szCs w:val="20"/>
+        </w:rPr>
+        <w:t xml:space="preserve"> for said app.</w:t>
       </w:r>
     </w:p>
     <w:p>
@@ -1136,55 +1186,14 @@
           <w:sz w:val="20"/>
           <w:szCs w:val="20"/>
         </w:rPr>
-        <w:t xml:space="preserve">Designed and redesigned </w:t>
-      </w:r>
-      <w:r>
-        <w:rPr>
-          <w:sz w:val="20"/>
-          <w:szCs w:val="20"/>
-        </w:rPr>
-        <w:t>UI mockups by using client input which led to painless delivery.</w:t>
-      </w:r>
-    </w:p>
-    <w:p>
-      <w:pPr>
-        <w:pStyle w:val="ListParagraph"/>
-        <w:numPr>
-          <w:ilvl w:val="0"/>
-          <w:numId w:val="8"/>
-        </w:numPr>
-        <w:rPr>
-          <w:sz w:val="20"/>
-          <w:szCs w:val="20"/>
-        </w:rPr>
-      </w:pPr>
-      <w:r>
-        <w:rPr>
-          <w:sz w:val="20"/>
-          <w:szCs w:val="20"/>
-        </w:rPr>
-        <w:t xml:space="preserve">Created </w:t>
-      </w:r>
-      <w:r>
-        <w:rPr>
-          <w:sz w:val="20"/>
-          <w:szCs w:val="20"/>
-        </w:rPr>
-        <w:t xml:space="preserve">app screens and </w:t>
-      </w:r>
-      <w:r>
-        <w:rPr>
-          <w:sz w:val="20"/>
-          <w:szCs w:val="20"/>
-        </w:rPr>
-        <w:t xml:space="preserve">developed Java backend code to </w:t>
-      </w:r>
-      <w:r>
-        <w:rPr>
-          <w:sz w:val="20"/>
-          <w:szCs w:val="20"/>
-        </w:rPr>
-        <w:t xml:space="preserve">deliver app functionality for </w:t>
+        <w:t xml:space="preserve">Developed </w:t>
+      </w:r>
+      <w:r>
+        <w:rPr>
+          <w:sz w:val="20"/>
+          <w:szCs w:val="20"/>
+        </w:rPr>
+        <w:t xml:space="preserve">and deployed </w:t>
       </w:r>
       <w:r>
         <w:rPr>
@@ -1198,116 +1207,66 @@
           <w:sz w:val="20"/>
           <w:szCs w:val="20"/>
         </w:rPr>
-        <w:t>authentication</w:t>
-      </w:r>
-      <w:r>
-        <w:rPr>
-          <w:sz w:val="20"/>
-          <w:szCs w:val="20"/>
-        </w:rPr>
-        <w:t xml:space="preserve"> and data storage.</w:t>
-      </w:r>
-    </w:p>
-    <w:p>
-      <w:pPr>
-        <w:pStyle w:val="ListParagraph"/>
-        <w:numPr>
-          <w:ilvl w:val="0"/>
-          <w:numId w:val="8"/>
-        </w:numPr>
-        <w:rPr>
-          <w:sz w:val="20"/>
-          <w:szCs w:val="20"/>
-        </w:rPr>
-      </w:pPr>
-      <w:r>
-        <w:rPr>
-          <w:sz w:val="20"/>
-          <w:szCs w:val="20"/>
-        </w:rPr>
-        <w:t xml:space="preserve">Developed </w:t>
-      </w:r>
-      <w:r>
-        <w:rPr>
-          <w:sz w:val="20"/>
-          <w:szCs w:val="20"/>
-        </w:rPr>
-        <w:t xml:space="preserve">and deployed Amazon Web Services as a </w:t>
-      </w:r>
-      <w:r>
-        <w:rPr>
-          <w:sz w:val="20"/>
-          <w:szCs w:val="20"/>
-        </w:rPr>
-        <w:t xml:space="preserve">serverless </w:t>
-      </w:r>
-      <w:r>
-        <w:rPr>
-          <w:sz w:val="20"/>
-          <w:szCs w:val="20"/>
-        </w:rPr>
-        <w:t>backend functionality</w:t>
-      </w:r>
-      <w:r>
-        <w:rPr>
-          <w:sz w:val="20"/>
-          <w:szCs w:val="20"/>
-        </w:rPr>
-        <w:t xml:space="preserve"> which reduced cost of development to  far below client expectations.</w:t>
-      </w:r>
-    </w:p>
-    <w:p>
-      <w:pPr>
-        <w:pStyle w:val="ListParagraph"/>
-        <w:numPr>
-          <w:ilvl w:val="0"/>
-          <w:numId w:val="8"/>
-        </w:numPr>
-        <w:rPr>
-          <w:sz w:val="20"/>
-          <w:szCs w:val="20"/>
-        </w:rPr>
-      </w:pPr>
-      <w:r>
-        <w:rPr>
-          <w:sz w:val="20"/>
-          <w:szCs w:val="20"/>
-        </w:rPr>
-        <w:t>Created a class to interface AWS functionality with the app while maintaining abstraction between app layers.</w:t>
-      </w:r>
-      <w:r>
-        <w:rPr>
-          <w:sz w:val="20"/>
-          <w:szCs w:val="20"/>
-        </w:rPr>
-        <w:t xml:space="preserve"> This led to much easier debugging and reduced development time.</w:t>
-      </w:r>
-    </w:p>
-    <w:p>
-      <w:pPr>
-        <w:pStyle w:val="ListParagraph"/>
-        <w:numPr>
-          <w:ilvl w:val="0"/>
-          <w:numId w:val="8"/>
-        </w:numPr>
-        <w:rPr>
-          <w:sz w:val="20"/>
-          <w:szCs w:val="20"/>
-        </w:rPr>
-      </w:pPr>
-      <w:r>
-        <w:rPr>
-          <w:sz w:val="20"/>
-          <w:szCs w:val="20"/>
-        </w:rPr>
-        <w:t xml:space="preserve">Managed client communications </w:t>
-      </w:r>
-      <w:r>
-        <w:rPr>
-          <w:sz w:val="20"/>
-          <w:szCs w:val="20"/>
-        </w:rPr>
-        <w:t>to aid them in developing suitable business processes.</w:t>
+        <w:t xml:space="preserve">Amazon Web Services </w:t>
+      </w:r>
+      <w:r>
+        <w:rPr>
+          <w:sz w:val="20"/>
+          <w:szCs w:val="20"/>
+        </w:rPr>
+        <w:t xml:space="preserve">backend with </w:t>
+      </w:r>
+      <w:r>
+        <w:rPr>
+          <w:b/>
+          <w:bCs/>
+          <w:sz w:val="20"/>
+          <w:szCs w:val="20"/>
+        </w:rPr>
+        <w:t>Amplify, DynamoDB,</w:t>
+      </w:r>
+      <w:r>
+        <w:rPr>
+          <w:b/>
+          <w:bCs/>
+          <w:sz w:val="20"/>
+          <w:szCs w:val="20"/>
+        </w:rPr>
+        <w:t xml:space="preserve"> API Gateway,</w:t>
+      </w:r>
+      <w:r>
+        <w:rPr>
+          <w:b/>
+          <w:bCs/>
+          <w:sz w:val="20"/>
+          <w:szCs w:val="20"/>
+        </w:rPr>
+        <w:t xml:space="preserve"> S3</w:t>
+      </w:r>
+      <w:r>
+        <w:rPr>
+          <w:b/>
+          <w:bCs/>
+          <w:sz w:val="20"/>
+          <w:szCs w:val="20"/>
+        </w:rPr>
+        <w:t>,</w:t>
+      </w:r>
+      <w:r>
+        <w:rPr>
+          <w:b/>
+          <w:bCs/>
+          <w:sz w:val="20"/>
+          <w:szCs w:val="20"/>
+        </w:rPr>
+        <w:t xml:space="preserve"> and Lambda</w:t>
+      </w:r>
+      <w:r>
+        <w:rPr>
+          <w:sz w:val="20"/>
+          <w:szCs w:val="20"/>
+        </w:rPr>
+        <w:t>.</w:t>
       </w:r>
     </w:p>
     <w:p>
@@ -1371,7 +1330,52 @@
           <w:sz w:val="20"/>
           <w:szCs w:val="20"/>
         </w:rPr>
-        <w:t>AWS SimpleDB, AWS S3</w:t>
+        <w:t xml:space="preserve">AWS </w:t>
+      </w:r>
+      <w:r>
+        <w:rPr>
+          <w:b/>
+          <w:bCs/>
+          <w:sz w:val="20"/>
+          <w:szCs w:val="20"/>
+        </w:rPr>
+        <w:t>DynamoDB</w:t>
+      </w:r>
+      <w:r>
+        <w:rPr>
+          <w:b/>
+          <w:bCs/>
+          <w:sz w:val="20"/>
+          <w:szCs w:val="20"/>
+        </w:rPr>
+        <w:t xml:space="preserve">, </w:t>
+      </w:r>
+      <w:r>
+        <w:rPr>
+          <w:b/>
+          <w:bCs/>
+          <w:sz w:val="20"/>
+          <w:szCs w:val="20"/>
+        </w:rPr>
+        <w:t>AWS S3</w:t>
+      </w:r>
+      <w:r>
+        <w:rPr>
+          <w:b/>
+          <w:bCs/>
+          <w:sz w:val="20"/>
+          <w:szCs w:val="20"/>
+        </w:rPr>
+        <w:t xml:space="preserve">, AWS </w:t>
+      </w:r>
+      <w:r>
+        <w:rPr>
+          <w:b/>
+          <w:bCs/>
+          <w:sz w:val="20"/>
+          <w:szCs w:val="20"/>
+        </w:rPr>
+        <w:t>Lambda</w:t>
       </w:r>
     </w:p>
     <w:p>
@@ -1401,7 +1405,6 @@
         <w:t xml:space="preserve">—See Portfolio at </w:t>
       </w:r>
       <w:hyperlink r:id="rId11" w:history="1">
-        <w:proofErr w:type="spellStart"/>
         <w:r>
           <w:rPr>
             <w:rStyle w:val="Hyperlink"/>
@@ -1410,7 +1413,6 @@
           </w:rPr>
           <w:t>portfolio.debabrata.xyz</w:t>
         </w:r>
-        <w:proofErr w:type="spellEnd"/>
       </w:hyperlink>
     </w:p>
     <w:p>
@@ -2045,11 +2047,9 @@
           <w:szCs w:val="22"/>
         </w:rPr>
       </w:pPr>
-      <w:proofErr w:type="spellStart"/>
       <w:r>
         <w:t>Wget</w:t>
       </w:r>
-      <w:proofErr w:type="spellEnd"/>
       <w:r>
         <w:t xml:space="preserve"> </w:t>
       </w:r>
@@ -2108,23 +2108,7 @@
           <w:sz w:val="20"/>
           <w:szCs w:val="20"/>
         </w:rPr>
-        <w:t xml:space="preserve">and archives webpages using the </w:t>
-      </w:r>
-      <w:proofErr w:type="spellStart"/>
-      <w:r>
-        <w:rPr>
-          <w:sz w:val="20"/>
-          <w:szCs w:val="20"/>
-        </w:rPr>
-        <w:t>wget</w:t>
-      </w:r>
-      <w:proofErr w:type="spellEnd"/>
-      <w:r>
-        <w:rPr>
-          <w:sz w:val="20"/>
-          <w:szCs w:val="20"/>
-        </w:rPr>
-        <w:t xml:space="preserve"> tool.</w:t>
+        <w:t>and archives webpages using the wget tool.</w:t>
       </w:r>
       <w:r>
         <w:rPr>
@@ -2273,15 +2257,7 @@
         </w:numPr>
       </w:pPr>
       <w:r>
-        <w:t xml:space="preserve">Analyzed the </w:t>
-      </w:r>
-      <w:proofErr w:type="spellStart"/>
-      <w:r>
-        <w:t>StackOverflow</w:t>
-      </w:r>
-      <w:proofErr w:type="spellEnd"/>
-      <w:r>
-        <w:t xml:space="preserve"> 2019 developer survey.</w:t>
+        <w:t>Analyzed the StackOverflow 2019 developer survey.</w:t>
       </w:r>
     </w:p>
     <w:p>
@@ -4546,7 +4522,6 @@
   <w:style w:type="character" w:default="1" w:styleId="DefaultParagraphFont">
     <w:name w:val="Default Paragraph Font"/>
     <w:uiPriority w:val="1"/>
-    <w:semiHidden/>
     <w:unhideWhenUsed/>
   </w:style>
   <w:style w:type="table" w:default="1" w:styleId="TableNormal">

</xml_diff>

<commit_message>
add opencv-masker and nasa-get
</commit_message>
<xml_diff>
--- a/Resume_general_2.docx
+++ b/Resume_general_2.docx
@@ -2041,10 +2041,368 @@
     </w:p>
     <w:p>
       <w:pPr>
+        <w:pStyle w:val="Heading2"/>
+      </w:pPr>
+      <w:r>
+        <w:t>Python &amp; Machine Learning projects</w:t>
+      </w:r>
+    </w:p>
+    <w:p>
+      <w:pPr>
         <w:pStyle w:val="Heading3"/>
       </w:pPr>
       <w:r>
-        <w:t>Python &amp; Machine Learning projects</w:t>
+        <w:t>Nasa-Get</w:t>
+      </w:r>
+    </w:p>
+    <w:p>
+      <w:pPr>
+        <w:pStyle w:val="ListParagraph"/>
+        <w:numPr>
+          <w:ilvl w:val="0"/>
+          <w:numId w:val="13"/>
+        </w:numPr>
+        <w:rPr>
+          <w:sz w:val="20"/>
+          <w:szCs w:val="20"/>
+        </w:rPr>
+      </w:pPr>
+      <w:r>
+        <w:rPr>
+          <w:b/>
+          <w:bCs/>
+          <w:sz w:val="20"/>
+          <w:szCs w:val="20"/>
+        </w:rPr>
+        <w:t>Django app</w:t>
+      </w:r>
+      <w:r>
+        <w:rPr>
+          <w:sz w:val="20"/>
+          <w:szCs w:val="20"/>
+        </w:rPr>
+        <w:t xml:space="preserve"> that displays data collected from </w:t>
+      </w:r>
+      <w:r>
+        <w:rPr>
+          <w:sz w:val="20"/>
+          <w:szCs w:val="20"/>
+        </w:rPr>
+        <w:t xml:space="preserve">querying </w:t>
+      </w:r>
+      <w:r>
+        <w:rPr>
+          <w:b/>
+          <w:bCs/>
+          <w:sz w:val="20"/>
+          <w:szCs w:val="20"/>
+        </w:rPr>
+        <w:t>NASA APIs</w:t>
+      </w:r>
+      <w:r>
+        <w:rPr>
+          <w:sz w:val="20"/>
+          <w:szCs w:val="20"/>
+        </w:rPr>
+        <w:t>.</w:t>
+      </w:r>
+      <w:r>
+        <w:rPr>
+          <w:sz w:val="20"/>
+          <w:szCs w:val="20"/>
+        </w:rPr>
+        <w:t xml:space="preserve"> View here: </w:t>
+      </w:r>
+      <w:hyperlink r:id="rId12" w:history="1">
+        <w:r>
+          <w:rPr>
+            <w:rStyle w:val="Hyperlink"/>
+            <w:sz w:val="20"/>
+            <w:szCs w:val="20"/>
+          </w:rPr>
+          <w:t>d5625.pythonanywhere.com/home/</w:t>
+        </w:r>
+      </w:hyperlink>
+      <w:r>
+        <w:rPr>
+          <w:sz w:val="20"/>
+          <w:szCs w:val="20"/>
+        </w:rPr>
+        <w:t>.</w:t>
+      </w:r>
+    </w:p>
+    <w:p>
+      <w:pPr>
+        <w:pStyle w:val="ListParagraph"/>
+        <w:numPr>
+          <w:ilvl w:val="0"/>
+          <w:numId w:val="13"/>
+        </w:numPr>
+        <w:rPr>
+          <w:sz w:val="20"/>
+          <w:szCs w:val="20"/>
+        </w:rPr>
+      </w:pPr>
+      <w:r>
+        <w:rPr>
+          <w:sz w:val="20"/>
+          <w:szCs w:val="20"/>
+        </w:rPr>
+        <w:t xml:space="preserve">Simple design for a clean UX. Smart, auto-expiring </w:t>
+      </w:r>
+      <w:r>
+        <w:rPr>
+          <w:sz w:val="20"/>
+          <w:szCs w:val="20"/>
+        </w:rPr>
+        <w:t>authentication for security.</w:t>
+      </w:r>
+      <w:r>
+        <w:rPr>
+          <w:sz w:val="20"/>
+          <w:szCs w:val="20"/>
+        </w:rPr>
+        <w:t xml:space="preserve"> Supports up to 4 APIs.</w:t>
+      </w:r>
+      <w:r>
+        <w:rPr>
+          <w:sz w:val="20"/>
+          <w:szCs w:val="20"/>
+        </w:rPr>
+        <w:t xml:space="preserve"> Deployed on </w:t>
+      </w:r>
+      <w:r>
+        <w:rPr>
+          <w:i/>
+          <w:iCs/>
+          <w:sz w:val="20"/>
+          <w:szCs w:val="20"/>
+        </w:rPr>
+        <w:t>PythonAnywhere</w:t>
+      </w:r>
+      <w:r>
+        <w:rPr>
+          <w:sz w:val="20"/>
+          <w:szCs w:val="20"/>
+        </w:rPr>
+        <w:t>.</w:t>
+      </w:r>
+    </w:p>
+    <w:p>
+      <w:pPr>
+        <w:rPr>
+          <w:b/>
+          <w:bCs/>
+          <w:sz w:val="20"/>
+          <w:szCs w:val="20"/>
+        </w:rPr>
+      </w:pPr>
+      <w:r>
+        <w:rPr>
+          <w:b/>
+          <w:bCs/>
+          <w:sz w:val="20"/>
+          <w:szCs w:val="20"/>
+        </w:rPr>
+        <w:t xml:space="preserve">Technologies used: Python, </w:t>
+      </w:r>
+      <w:r>
+        <w:rPr>
+          <w:b/>
+          <w:bCs/>
+          <w:sz w:val="20"/>
+          <w:szCs w:val="20"/>
+        </w:rPr>
+        <w:t>Django, NASA APIs</w:t>
+      </w:r>
+      <w:r>
+        <w:rPr>
+          <w:b/>
+          <w:bCs/>
+          <w:sz w:val="20"/>
+          <w:szCs w:val="20"/>
+        </w:rPr>
+        <w:t>,</w:t>
+      </w:r>
+      <w:r>
+        <w:rPr>
+          <w:b/>
+          <w:bCs/>
+          <w:sz w:val="20"/>
+          <w:szCs w:val="20"/>
+        </w:rPr>
+        <w:t xml:space="preserve"> Ridge CSS, HTML</w:t>
+      </w:r>
+    </w:p>
+    <w:p>
+      <w:pPr>
+        <w:pStyle w:val="Heading3"/>
+      </w:pPr>
+      <w:r>
+        <w:t>OpenCV-Masker</w:t>
+      </w:r>
+    </w:p>
+    <w:p>
+      <w:pPr>
+        <w:pStyle w:val="ListParagraph"/>
+        <w:numPr>
+          <w:ilvl w:val="0"/>
+          <w:numId w:val="13"/>
+        </w:numPr>
+        <w:rPr>
+          <w:sz w:val="20"/>
+          <w:szCs w:val="20"/>
+        </w:rPr>
+      </w:pPr>
+      <w:r>
+        <w:rPr>
+          <w:b/>
+          <w:bCs/>
+          <w:sz w:val="20"/>
+          <w:szCs w:val="20"/>
+        </w:rPr>
+        <w:t xml:space="preserve">Computer Vision </w:t>
+      </w:r>
+      <w:r>
+        <w:rPr>
+          <w:b/>
+          <w:bCs/>
+          <w:sz w:val="20"/>
+          <w:szCs w:val="20"/>
+        </w:rPr>
+        <w:t>Django app</w:t>
+      </w:r>
+      <w:r>
+        <w:rPr>
+          <w:sz w:val="20"/>
+          <w:szCs w:val="20"/>
+        </w:rPr>
+        <w:t xml:space="preserve"> that utilizes the OpenCV-Masker algorithm to mask colors in a video</w:t>
+      </w:r>
+      <w:r>
+        <w:rPr>
+          <w:sz w:val="20"/>
+          <w:szCs w:val="20"/>
+        </w:rPr>
+        <w:t xml:space="preserve">. View </w:t>
+      </w:r>
+      <w:hyperlink r:id="rId13" w:history="1">
+        <w:r>
+          <w:rPr>
+            <w:rStyle w:val="Hyperlink"/>
+            <w:sz w:val="20"/>
+            <w:szCs w:val="20"/>
+          </w:rPr>
+          <w:t>here</w:t>
+        </w:r>
+      </w:hyperlink>
+      <w:r>
+        <w:rPr>
+          <w:sz w:val="20"/>
+          <w:szCs w:val="20"/>
+        </w:rPr>
+        <w:t>.</w:t>
+      </w:r>
+      <w:r>
+        <w:rPr>
+          <w:sz w:val="20"/>
+          <w:szCs w:val="20"/>
+        </w:rPr>
+        <w:t xml:space="preserve"> </w:t>
+      </w:r>
+      <w:r>
+        <w:rPr>
+          <w:sz w:val="20"/>
+          <w:szCs w:val="20"/>
+        </w:rPr>
+        <w:t xml:space="preserve">Deployed on </w:t>
+      </w:r>
+      <w:r>
+        <w:rPr>
+          <w:i/>
+          <w:iCs/>
+          <w:sz w:val="20"/>
+          <w:szCs w:val="20"/>
+        </w:rPr>
+        <w:t>PythonAnywhere</w:t>
+      </w:r>
+      <w:r>
+        <w:rPr>
+          <w:sz w:val="20"/>
+          <w:szCs w:val="20"/>
+        </w:rPr>
+        <w:t>.</w:t>
+      </w:r>
+    </w:p>
+    <w:p>
+      <w:pPr>
+        <w:pStyle w:val="ListParagraph"/>
+        <w:numPr>
+          <w:ilvl w:val="0"/>
+          <w:numId w:val="13"/>
+        </w:numPr>
+        <w:rPr>
+          <w:sz w:val="20"/>
+          <w:szCs w:val="20"/>
+        </w:rPr>
+      </w:pPr>
+      <w:r>
+        <w:rPr>
+          <w:sz w:val="20"/>
+          <w:szCs w:val="20"/>
+        </w:rPr>
+        <w:t xml:space="preserve">Allows user to remove a color in a video and replace it with the background. </w:t>
+      </w:r>
+      <w:r>
+        <w:rPr>
+          <w:sz w:val="20"/>
+          <w:szCs w:val="20"/>
+        </w:rPr>
+        <w:t>Replicates the invisible cloak effect in Harry Potter movies.</w:t>
+      </w:r>
+    </w:p>
+    <w:p>
+      <w:pPr>
+        <w:rPr>
+          <w:sz w:val="20"/>
+          <w:szCs w:val="20"/>
+        </w:rPr>
+      </w:pPr>
+      <w:r>
+        <w:rPr>
+          <w:b/>
+          <w:bCs/>
+          <w:sz w:val="20"/>
+          <w:szCs w:val="20"/>
+        </w:rPr>
+        <w:t xml:space="preserve">Technologies used: Python, </w:t>
+      </w:r>
+      <w:r>
+        <w:rPr>
+          <w:b/>
+          <w:bCs/>
+          <w:sz w:val="20"/>
+          <w:szCs w:val="20"/>
+        </w:rPr>
+        <w:t xml:space="preserve">Django, </w:t>
+      </w:r>
+      <w:r>
+        <w:rPr>
+          <w:b/>
+          <w:bCs/>
+          <w:sz w:val="20"/>
+          <w:szCs w:val="20"/>
+        </w:rPr>
+        <w:t xml:space="preserve">OpenCV, </w:t>
+      </w:r>
+      <w:r>
+        <w:rPr>
+          <w:b/>
+          <w:bCs/>
+          <w:sz w:val="20"/>
+          <w:szCs w:val="20"/>
+        </w:rPr>
+        <w:t>Ridge CSS, HTML</w:t>
       </w:r>
     </w:p>
     <w:p>
@@ -3281,7 +3639,7 @@
   <w:abstractNum w:abstractNumId="7" w15:restartNumberingAfterBreak="0">
     <w:nsid w:val="3F530132"/>
     <w:multiLevelType w:val="hybridMultilevel"/>
-    <w:tmpl w:val="334C3250"/>
+    <w:tmpl w:val="0D98F9AE"/>
     <w:lvl w:ilvl="0" w:tplc="04090001">
       <w:start w:val="1"/>
       <w:numFmt w:val="bullet"/>
@@ -4320,7 +4678,7 @@
   <w:style w:type="paragraph" w:default="1" w:styleId="Normal">
     <w:name w:val="Normal"/>
     <w:qFormat/>
-    <w:rsid w:val="00956826"/>
+    <w:rsid w:val="00FF629A"/>
   </w:style>
   <w:style w:type="paragraph" w:styleId="Heading1">
     <w:name w:val="heading 1"/>

</xml_diff>

<commit_message>
shave down full stack projects
</commit_message>
<xml_diff>
--- a/Resume_general_2.docx
+++ b/Resume_general_2.docx
@@ -242,13 +242,6 @@
         </w:rPr>
         <w:t>.</w:t>
       </w:r>
-      <w:r>
-        <w:rPr>
-          <w:sz w:val="20"/>
-          <w:szCs w:val="20"/>
-        </w:rPr>
-        <w:t xml:space="preserve"> </w:t>
-      </w:r>
     </w:p>
     <w:p>
       <w:pPr>
@@ -984,56 +977,56 @@
       <w:pPr>
         <w:pStyle w:val="Heading3"/>
         <w:rPr>
-          <w:sz w:val="28"/>
-          <w:szCs w:val="28"/>
-        </w:rPr>
-      </w:pPr>
-      <w:r>
-        <w:rPr>
-          <w:sz w:val="28"/>
-          <w:szCs w:val="28"/>
+          <w:sz w:val="24"/>
+          <w:szCs w:val="24"/>
+        </w:rPr>
+      </w:pPr>
+      <w:r>
+        <w:rPr>
+          <w:sz w:val="24"/>
+          <w:szCs w:val="24"/>
         </w:rPr>
         <w:t xml:space="preserve">Recent </w:t>
       </w:r>
       <w:r>
         <w:rPr>
-          <w:sz w:val="28"/>
-          <w:szCs w:val="28"/>
+          <w:sz w:val="24"/>
+          <w:szCs w:val="24"/>
         </w:rPr>
         <w:t>Client: Cr</w:t>
       </w:r>
       <w:r>
         <w:rPr>
-          <w:sz w:val="28"/>
-          <w:szCs w:val="28"/>
+          <w:sz w:val="24"/>
+          <w:szCs w:val="24"/>
         </w:rPr>
         <w:t>*****</w:t>
       </w:r>
       <w:r>
         <w:rPr>
-          <w:sz w:val="28"/>
-          <w:szCs w:val="28"/>
+          <w:sz w:val="24"/>
+          <w:szCs w:val="24"/>
         </w:rPr>
         <w:t>U (Startup)</w:t>
       </w:r>
       <w:r>
         <w:rPr>
-          <w:sz w:val="28"/>
-          <w:szCs w:val="28"/>
+          <w:sz w:val="24"/>
+          <w:szCs w:val="24"/>
         </w:rPr>
         <w:t xml:space="preserve">: Fintech </w:t>
       </w:r>
       <w:r>
         <w:rPr>
-          <w:sz w:val="28"/>
-          <w:szCs w:val="28"/>
+          <w:sz w:val="24"/>
+          <w:szCs w:val="24"/>
         </w:rPr>
         <w:t>Android App</w:t>
       </w:r>
       <w:r>
         <w:rPr>
-          <w:sz w:val="28"/>
-          <w:szCs w:val="28"/>
+          <w:sz w:val="24"/>
+          <w:szCs w:val="24"/>
         </w:rPr>
         <w:t xml:space="preserve"> [Name withheld for client confidentiality]</w:t>
       </w:r>
@@ -1046,21 +1039,21 @@
           <w:numId w:val="8"/>
         </w:numPr>
         <w:rPr>
-          <w:sz w:val="20"/>
-          <w:szCs w:val="20"/>
-        </w:rPr>
-      </w:pPr>
-      <w:r>
-        <w:rPr>
-          <w:sz w:val="20"/>
-          <w:szCs w:val="20"/>
+          <w:sz w:val="18"/>
+          <w:szCs w:val="18"/>
+        </w:rPr>
+      </w:pPr>
+      <w:r>
+        <w:rPr>
+          <w:sz w:val="18"/>
+          <w:szCs w:val="18"/>
         </w:rPr>
         <w:t>Designed and d</w:t>
       </w:r>
       <w:r>
         <w:rPr>
-          <w:sz w:val="20"/>
-          <w:szCs w:val="20"/>
+          <w:sz w:val="18"/>
+          <w:szCs w:val="18"/>
         </w:rPr>
         <w:t xml:space="preserve">eveloped </w:t>
       </w:r>
@@ -1068,29 +1061,29 @@
         <w:rPr>
           <w:b/>
           <w:bCs/>
-          <w:sz w:val="20"/>
-          <w:szCs w:val="20"/>
+          <w:sz w:val="18"/>
+          <w:szCs w:val="18"/>
         </w:rPr>
         <w:t>Java Android app</w:t>
       </w:r>
       <w:r>
         <w:rPr>
-          <w:sz w:val="20"/>
-          <w:szCs w:val="20"/>
+          <w:sz w:val="18"/>
+          <w:szCs w:val="18"/>
         </w:rPr>
         <w:t xml:space="preserve"> with </w:t>
       </w:r>
       <w:r>
         <w:rPr>
-          <w:sz w:val="20"/>
-          <w:szCs w:val="20"/>
+          <w:sz w:val="18"/>
+          <w:szCs w:val="18"/>
         </w:rPr>
         <w:t>respect to client business requirements</w:t>
       </w:r>
       <w:r>
         <w:rPr>
-          <w:sz w:val="20"/>
-          <w:szCs w:val="20"/>
+          <w:sz w:val="18"/>
+          <w:szCs w:val="18"/>
         </w:rPr>
         <w:t>.</w:t>
       </w:r>
@@ -1103,14 +1096,14 @@
           <w:numId w:val="8"/>
         </w:numPr>
         <w:rPr>
-          <w:sz w:val="20"/>
-          <w:szCs w:val="20"/>
-        </w:rPr>
-      </w:pPr>
-      <w:r>
-        <w:rPr>
-          <w:sz w:val="20"/>
-          <w:szCs w:val="20"/>
+          <w:sz w:val="18"/>
+          <w:szCs w:val="18"/>
+        </w:rPr>
+      </w:pPr>
+      <w:r>
+        <w:rPr>
+          <w:sz w:val="18"/>
+          <w:szCs w:val="18"/>
         </w:rPr>
         <w:t xml:space="preserve">Developed </w:t>
       </w:r>
@@ -1118,15 +1111,15 @@
         <w:rPr>
           <w:b/>
           <w:bCs/>
-          <w:sz w:val="20"/>
-          <w:szCs w:val="20"/>
+          <w:sz w:val="18"/>
+          <w:szCs w:val="18"/>
         </w:rPr>
         <w:t>authentication</w:t>
       </w:r>
       <w:r>
         <w:rPr>
-          <w:sz w:val="20"/>
-          <w:szCs w:val="20"/>
+          <w:sz w:val="18"/>
+          <w:szCs w:val="18"/>
         </w:rPr>
         <w:t xml:space="preserve">, </w:t>
       </w:r>
@@ -1134,29 +1127,29 @@
         <w:rPr>
           <w:b/>
           <w:bCs/>
-          <w:sz w:val="20"/>
-          <w:szCs w:val="20"/>
+          <w:sz w:val="18"/>
+          <w:szCs w:val="18"/>
         </w:rPr>
         <w:t>data storage</w:t>
       </w:r>
       <w:r>
         <w:rPr>
-          <w:sz w:val="20"/>
-          <w:szCs w:val="20"/>
+          <w:sz w:val="18"/>
+          <w:szCs w:val="18"/>
         </w:rPr>
         <w:t xml:space="preserve">, and </w:t>
       </w:r>
       <w:r>
         <w:rPr>
-          <w:sz w:val="20"/>
-          <w:szCs w:val="20"/>
+          <w:sz w:val="18"/>
+          <w:szCs w:val="18"/>
         </w:rPr>
         <w:t xml:space="preserve">certain </w:t>
       </w:r>
       <w:r>
         <w:rPr>
-          <w:sz w:val="20"/>
-          <w:szCs w:val="20"/>
+          <w:sz w:val="18"/>
+          <w:szCs w:val="18"/>
         </w:rPr>
         <w:t xml:space="preserve">business </w:t>
       </w:r>
@@ -1164,15 +1157,15 @@
         <w:rPr>
           <w:b/>
           <w:bCs/>
-          <w:sz w:val="20"/>
-          <w:szCs w:val="20"/>
+          <w:sz w:val="18"/>
+          <w:szCs w:val="18"/>
         </w:rPr>
         <w:t>functionality using API calls</w:t>
       </w:r>
       <w:r>
         <w:rPr>
-          <w:sz w:val="20"/>
-          <w:szCs w:val="20"/>
+          <w:sz w:val="18"/>
+          <w:szCs w:val="18"/>
         </w:rPr>
         <w:t xml:space="preserve"> for said app.</w:t>
       </w:r>
@@ -1185,42 +1178,42 @@
           <w:numId w:val="8"/>
         </w:numPr>
         <w:rPr>
-          <w:sz w:val="20"/>
-          <w:szCs w:val="20"/>
-        </w:rPr>
-      </w:pPr>
-      <w:r>
-        <w:rPr>
-          <w:sz w:val="20"/>
-          <w:szCs w:val="20"/>
+          <w:sz w:val="18"/>
+          <w:szCs w:val="18"/>
+        </w:rPr>
+      </w:pPr>
+      <w:r>
+        <w:rPr>
+          <w:sz w:val="18"/>
+          <w:szCs w:val="18"/>
         </w:rPr>
         <w:t xml:space="preserve">Developed </w:t>
       </w:r>
       <w:r>
         <w:rPr>
-          <w:sz w:val="20"/>
-          <w:szCs w:val="20"/>
+          <w:sz w:val="18"/>
+          <w:szCs w:val="18"/>
         </w:rPr>
         <w:t xml:space="preserve">and deployed </w:t>
       </w:r>
       <w:r>
         <w:rPr>
-          <w:sz w:val="20"/>
-          <w:szCs w:val="20"/>
+          <w:sz w:val="18"/>
+          <w:szCs w:val="18"/>
         </w:rPr>
         <w:t xml:space="preserve">serverless </w:t>
       </w:r>
       <w:r>
         <w:rPr>
-          <w:sz w:val="20"/>
-          <w:szCs w:val="20"/>
+          <w:sz w:val="18"/>
+          <w:szCs w:val="18"/>
         </w:rPr>
         <w:t xml:space="preserve">Amazon Web Services </w:t>
       </w:r>
       <w:r>
         <w:rPr>
-          <w:sz w:val="20"/>
-          <w:szCs w:val="20"/>
+          <w:sz w:val="18"/>
+          <w:szCs w:val="18"/>
         </w:rPr>
         <w:t xml:space="preserve">backend with </w:t>
       </w:r>
@@ -1228,8 +1221,8 @@
         <w:rPr>
           <w:b/>
           <w:bCs/>
-          <w:sz w:val="20"/>
-          <w:szCs w:val="20"/>
+          <w:sz w:val="18"/>
+          <w:szCs w:val="18"/>
         </w:rPr>
         <w:t>Amplify, DynamoDB,</w:t>
       </w:r>
@@ -1237,8 +1230,8 @@
         <w:rPr>
           <w:b/>
           <w:bCs/>
-          <w:sz w:val="20"/>
-          <w:szCs w:val="20"/>
+          <w:sz w:val="18"/>
+          <w:szCs w:val="18"/>
         </w:rPr>
         <w:t xml:space="preserve"> API Gateway,</w:t>
       </w:r>
@@ -1246,8 +1239,8 @@
         <w:rPr>
           <w:b/>
           <w:bCs/>
-          <w:sz w:val="20"/>
-          <w:szCs w:val="20"/>
+          <w:sz w:val="18"/>
+          <w:szCs w:val="18"/>
         </w:rPr>
         <w:t xml:space="preserve"> S3</w:t>
       </w:r>
@@ -1255,8 +1248,8 @@
         <w:rPr>
           <w:b/>
           <w:bCs/>
-          <w:sz w:val="20"/>
-          <w:szCs w:val="20"/>
+          <w:sz w:val="18"/>
+          <w:szCs w:val="18"/>
         </w:rPr>
         <w:t>,</w:t>
       </w:r>
@@ -1264,15 +1257,15 @@
         <w:rPr>
           <w:b/>
           <w:bCs/>
-          <w:sz w:val="20"/>
-          <w:szCs w:val="20"/>
+          <w:sz w:val="18"/>
+          <w:szCs w:val="18"/>
         </w:rPr>
         <w:t xml:space="preserve"> and Lambda</w:t>
       </w:r>
       <w:r>
         <w:rPr>
-          <w:sz w:val="20"/>
-          <w:szCs w:val="20"/>
+          <w:sz w:val="18"/>
+          <w:szCs w:val="18"/>
         </w:rPr>
         <w:t>.</w:t>
       </w:r>
@@ -1282,16 +1275,16 @@
         <w:rPr>
           <w:b/>
           <w:bCs/>
-          <w:sz w:val="20"/>
-          <w:szCs w:val="20"/>
-        </w:rPr>
-      </w:pPr>
-      <w:r>
-        <w:rPr>
-          <w:b/>
-          <w:bCs/>
-          <w:sz w:val="20"/>
-          <w:szCs w:val="20"/>
+          <w:sz w:val="18"/>
+          <w:szCs w:val="18"/>
+        </w:rPr>
+      </w:pPr>
+      <w:r>
+        <w:rPr>
+          <w:b/>
+          <w:bCs/>
+          <w:sz w:val="18"/>
+          <w:szCs w:val="18"/>
         </w:rPr>
         <w:t xml:space="preserve">Technologies used: Java, </w:t>
       </w:r>
@@ -1299,8 +1292,8 @@
         <w:rPr>
           <w:b/>
           <w:bCs/>
-          <w:sz w:val="20"/>
-          <w:szCs w:val="20"/>
+          <w:sz w:val="18"/>
+          <w:szCs w:val="18"/>
         </w:rPr>
         <w:t>Android</w:t>
       </w:r>
@@ -1308,8 +1301,8 @@
         <w:rPr>
           <w:b/>
           <w:bCs/>
-          <w:sz w:val="20"/>
-          <w:szCs w:val="20"/>
+          <w:sz w:val="18"/>
+          <w:szCs w:val="18"/>
         </w:rPr>
         <w:t xml:space="preserve"> SDK</w:t>
       </w:r>
@@ -1317,8 +1310,8 @@
         <w:rPr>
           <w:b/>
           <w:bCs/>
-          <w:sz w:val="20"/>
-          <w:szCs w:val="20"/>
+          <w:sz w:val="18"/>
+          <w:szCs w:val="18"/>
         </w:rPr>
         <w:t xml:space="preserve"> and Google APIs</w:t>
       </w:r>
@@ -1326,8 +1319,8 @@
         <w:rPr>
           <w:b/>
           <w:bCs/>
-          <w:sz w:val="20"/>
-          <w:szCs w:val="20"/>
+          <w:sz w:val="18"/>
+          <w:szCs w:val="18"/>
         </w:rPr>
         <w:t xml:space="preserve">, AWS Amplify, </w:t>
       </w:r>
@@ -1335,8 +1328,8 @@
         <w:rPr>
           <w:b/>
           <w:bCs/>
-          <w:sz w:val="20"/>
-          <w:szCs w:val="20"/>
+          <w:sz w:val="18"/>
+          <w:szCs w:val="18"/>
         </w:rPr>
         <w:t xml:space="preserve">AWS </w:t>
       </w:r>
@@ -1344,8 +1337,8 @@
         <w:rPr>
           <w:b/>
           <w:bCs/>
-          <w:sz w:val="20"/>
-          <w:szCs w:val="20"/>
+          <w:sz w:val="18"/>
+          <w:szCs w:val="18"/>
         </w:rPr>
         <w:t>DynamoDB</w:t>
       </w:r>
@@ -1353,8 +1346,8 @@
         <w:rPr>
           <w:b/>
           <w:bCs/>
-          <w:sz w:val="20"/>
-          <w:szCs w:val="20"/>
+          <w:sz w:val="18"/>
+          <w:szCs w:val="18"/>
         </w:rPr>
         <w:t xml:space="preserve">, </w:t>
       </w:r>
@@ -1362,8 +1355,8 @@
         <w:rPr>
           <w:b/>
           <w:bCs/>
-          <w:sz w:val="20"/>
-          <w:szCs w:val="20"/>
+          <w:sz w:val="18"/>
+          <w:szCs w:val="18"/>
         </w:rPr>
         <w:t>AWS S3</w:t>
       </w:r>
@@ -1371,8 +1364,8 @@
         <w:rPr>
           <w:b/>
           <w:bCs/>
-          <w:sz w:val="20"/>
-          <w:szCs w:val="20"/>
+          <w:sz w:val="18"/>
+          <w:szCs w:val="18"/>
         </w:rPr>
         <w:t xml:space="preserve">, AWS </w:t>
       </w:r>
@@ -1380,8 +1373,8 @@
         <w:rPr>
           <w:b/>
           <w:bCs/>
-          <w:sz w:val="20"/>
-          <w:szCs w:val="20"/>
+          <w:sz w:val="18"/>
+          <w:szCs w:val="18"/>
         </w:rPr>
         <w:t>Lambda</w:t>
       </w:r>
@@ -1425,7 +1418,7 @@
     </w:p>
     <w:p>
       <w:pPr>
-        <w:pStyle w:val="Heading3"/>
+        <w:pStyle w:val="Heading2"/>
         <w:rPr>
           <w:sz w:val="28"/>
           <w:szCs w:val="28"/>
@@ -1436,41 +1429,209 @@
           <w:sz w:val="28"/>
           <w:szCs w:val="28"/>
         </w:rPr>
-        <w:t>Diabetes Prediction</w:t>
+        <w:t xml:space="preserve">Full Stack Projects </w:t>
+      </w:r>
+      <w:r>
+        <w:rPr>
+          <w:noProof/>
+          <w:sz w:val="28"/>
+          <w:szCs w:val="28"/>
+        </w:rPr>
+        <mc:AlternateContent>
+          <mc:Choice Requires="wps">
+            <w:drawing>
+              <wp:anchor distT="0" distB="0" distL="114300" distR="114300" simplePos="0" relativeHeight="251658240" behindDoc="1" locked="0" layoutInCell="1" allowOverlap="1" wp14:anchorId="581EF872" wp14:editId="6C9857B1">
+                <wp:simplePos x="0" y="0"/>
+                <wp:positionH relativeFrom="column">
+                  <wp:posOffset>1581150</wp:posOffset>
+                </wp:positionH>
+                <wp:positionV relativeFrom="paragraph">
+                  <wp:posOffset>4445</wp:posOffset>
+                </wp:positionV>
+                <wp:extent cx="114300" cy="161925"/>
+                <wp:effectExtent l="19050" t="0" r="38100" b="47625"/>
+                <wp:wrapNone/>
+                <wp:docPr id="3" name="Arrow: Down 3"/>
+                <wp:cNvGraphicFramePr/>
+                <a:graphic xmlns:a="http://schemas.openxmlformats.org/drawingml/2006/main">
+                  <a:graphicData uri="http://schemas.microsoft.com/office/word/2010/wordprocessingShape">
+                    <wps:wsp>
+                      <wps:cNvSpPr/>
+                      <wps:spPr>
+                        <a:xfrm>
+                          <a:off x="0" y="0"/>
+                          <a:ext cx="114300" cy="161925"/>
+                        </a:xfrm>
+                        <a:prstGeom prst="downArrow">
+                          <a:avLst/>
+                        </a:prstGeom>
+                      </wps:spPr>
+                      <wps:style>
+                        <a:lnRef idx="2">
+                          <a:schemeClr val="accent1">
+                            <a:shade val="50000"/>
+                          </a:schemeClr>
+                        </a:lnRef>
+                        <a:fillRef idx="1">
+                          <a:schemeClr val="accent1"/>
+                        </a:fillRef>
+                        <a:effectRef idx="0">
+                          <a:schemeClr val="accent1"/>
+                        </a:effectRef>
+                        <a:fontRef idx="minor">
+                          <a:schemeClr val="lt1"/>
+                        </a:fontRef>
+                      </wps:style>
+                      <wps:bodyPr rot="0" spcFirstLastPara="0" vertOverflow="overflow" horzOverflow="overflow" vert="horz" wrap="square" lIns="91440" tIns="45720" rIns="91440" bIns="45720" numCol="1" spcCol="0" rtlCol="0" fromWordArt="0" anchor="ctr" anchorCtr="0" forceAA="0" compatLnSpc="1">
+                        <a:prstTxWarp prst="textNoShape">
+                          <a:avLst/>
+                        </a:prstTxWarp>
+                        <a:noAutofit/>
+                      </wps:bodyPr>
+                    </wps:wsp>
+                  </a:graphicData>
+                </a:graphic>
+              </wp:anchor>
+            </w:drawing>
+          </mc:Choice>
+          <mc:Fallback>
+            <w:pict>
+              <v:shapetype w14:anchorId="57FD614D" id="_x0000_t67" coordsize="21600,21600" o:spt="67" adj="16200,5400" path="m0@0l@1@0@1,0@2,0@2@0,21600@0,10800,21600xe">
+                <v:stroke joinstyle="miter"/>
+                <v:formulas>
+                  <v:f eqn="val #0"/>
+                  <v:f eqn="val #1"/>
+                  <v:f eqn="sum height 0 #1"/>
+                  <v:f eqn="sum 10800 0 #1"/>
+                  <v:f eqn="sum width 0 #0"/>
+                  <v:f eqn="prod @4 @3 10800"/>
+                  <v:f eqn="sum width 0 @5"/>
+                </v:formulas>
+                <v:path o:connecttype="custom" o:connectlocs="10800,0;0,@0;10800,21600;21600,@0" o:connectangles="270,180,90,0" textboxrect="@1,0,@2,@6"/>
+                <v:handles>
+                  <v:h position="#1,#0" xrange="0,10800" yrange="0,21600"/>
+                </v:handles>
+              </v:shapetype>
+              <v:shape id="Arrow: Down 3" o:spid="_x0000_s1026" type="#_x0000_t67" style="position:absolute;margin-left:124.5pt;margin-top:.35pt;width:9pt;height:12.75pt;z-index:-251658240;visibility:visible;mso-wrap-style:square;mso-wrap-distance-left:9pt;mso-wrap-distance-top:0;mso-wrap-distance-right:9pt;mso-wrap-distance-bottom:0;mso-position-horizontal:absolute;mso-position-horizontal-relative:text;mso-position-vertical:absolute;mso-position-vertical-relative:text;v-text-anchor:middle" o:gfxdata="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" adj="13976" fillcolor="#052f61 [3204]" strokecolor="#021730 [1604]" strokeweight="1.25pt">
+                <v:stroke endcap="round"/>
+              </v:shape>
+            </w:pict>
+          </mc:Fallback>
+        </mc:AlternateContent>
       </w:r>
     </w:p>
     <w:p>
       <w:pPr>
-        <w:rPr>
-          <w:sz w:val="20"/>
-          <w:szCs w:val="20"/>
-        </w:rPr>
-      </w:pPr>
-      <w:r>
-        <w:rPr>
-          <w:sz w:val="20"/>
-          <w:szCs w:val="20"/>
-        </w:rPr>
-        <w:t xml:space="preserve">Android app with a Flask backend that performs diabetes prediction with </w:t>
-      </w:r>
-      <w:r>
-        <w:rPr>
-          <w:sz w:val="20"/>
-          <w:szCs w:val="20"/>
-        </w:rPr>
-        <w:t xml:space="preserve">an ensemble of 6 </w:t>
-      </w:r>
-      <w:r>
-        <w:rPr>
-          <w:sz w:val="20"/>
-          <w:szCs w:val="20"/>
+        <w:pStyle w:val="Heading3"/>
+        <w:rPr>
+          <w:sz w:val="24"/>
+          <w:szCs w:val="24"/>
+        </w:rPr>
+      </w:pPr>
+      <w:r>
+        <w:rPr>
+          <w:sz w:val="24"/>
+          <w:szCs w:val="24"/>
+        </w:rPr>
+        <w:t>Diabetes Prediction</w:t>
+      </w:r>
+      <w:r>
+        <w:rPr>
+          <w:sz w:val="24"/>
+          <w:szCs w:val="24"/>
+        </w:rPr>
+        <w:t xml:space="preserve"> Android App</w:t>
+      </w:r>
+    </w:p>
+    <w:p>
+      <w:pPr>
+        <w:pStyle w:val="ListParagraph"/>
+        <w:numPr>
+          <w:ilvl w:val="0"/>
+          <w:numId w:val="16"/>
+        </w:numPr>
+        <w:rPr>
+          <w:sz w:val="18"/>
+          <w:szCs w:val="18"/>
+        </w:rPr>
+      </w:pPr>
+      <w:r>
+        <w:rPr>
+          <w:sz w:val="18"/>
+          <w:szCs w:val="18"/>
+        </w:rPr>
+        <w:t>Full Stack</w:t>
+      </w:r>
+      <w:r>
+        <w:rPr>
+          <w:b/>
+          <w:bCs/>
+          <w:sz w:val="18"/>
+          <w:szCs w:val="18"/>
+        </w:rPr>
+        <w:t xml:space="preserve"> </w:t>
+      </w:r>
+      <w:r>
+        <w:rPr>
+          <w:b/>
+          <w:bCs/>
+          <w:sz w:val="18"/>
+          <w:szCs w:val="18"/>
+        </w:rPr>
+        <w:t>Android app</w:t>
+      </w:r>
+      <w:r>
+        <w:rPr>
+          <w:sz w:val="18"/>
+          <w:szCs w:val="18"/>
+        </w:rPr>
+        <w:t xml:space="preserve"> with a </w:t>
+      </w:r>
+      <w:r>
+        <w:rPr>
+          <w:b/>
+          <w:bCs/>
+          <w:sz w:val="18"/>
+          <w:szCs w:val="18"/>
+        </w:rPr>
+        <w:t>Flask backend</w:t>
+      </w:r>
+      <w:r>
+        <w:rPr>
+          <w:sz w:val="18"/>
+          <w:szCs w:val="18"/>
+        </w:rPr>
+        <w:t xml:space="preserve"> that performs diabetes prediction with </w:t>
+      </w:r>
+      <w:r>
+        <w:rPr>
+          <w:sz w:val="18"/>
+          <w:szCs w:val="18"/>
+        </w:rPr>
+        <w:t xml:space="preserve">an </w:t>
+      </w:r>
+      <w:r>
+        <w:rPr>
+          <w:b/>
+          <w:bCs/>
+          <w:sz w:val="18"/>
+          <w:szCs w:val="18"/>
+        </w:rPr>
+        <w:t xml:space="preserve">ensemble of 6 </w:t>
+      </w:r>
+      <w:r>
+        <w:rPr>
+          <w:b/>
+          <w:bCs/>
+          <w:sz w:val="18"/>
+          <w:szCs w:val="18"/>
         </w:rPr>
         <w:t>trained machine learning models</w:t>
       </w:r>
       <w:r>
         <w:rPr>
-          <w:sz w:val="20"/>
-          <w:szCs w:val="20"/>
+          <w:sz w:val="18"/>
+          <w:szCs w:val="18"/>
         </w:rPr>
         <w:t>.</w:t>
       </w:r>
@@ -1483,58 +1644,53 @@
           <w:numId w:val="9"/>
         </w:numPr>
         <w:rPr>
-          <w:sz w:val="20"/>
-          <w:szCs w:val="20"/>
-        </w:rPr>
-      </w:pPr>
-      <w:r>
-        <w:rPr>
-          <w:sz w:val="20"/>
-          <w:szCs w:val="20"/>
-        </w:rPr>
-        <w:t xml:space="preserve">Designed application architecture </w:t>
-      </w:r>
-      <w:r>
-        <w:rPr>
-          <w:sz w:val="20"/>
-          <w:szCs w:val="20"/>
-        </w:rPr>
-        <w:t>from specification documents</w:t>
-      </w:r>
-      <w:r>
-        <w:rPr>
-          <w:sz w:val="20"/>
-          <w:szCs w:val="20"/>
-        </w:rPr>
-        <w:t xml:space="preserve">, which was used to develop detailed Agile based </w:t>
-      </w:r>
-      <w:r>
-        <w:rPr>
-          <w:sz w:val="20"/>
-          <w:szCs w:val="20"/>
-        </w:rPr>
-        <w:t>plan</w:t>
-      </w:r>
-      <w:r>
-        <w:rPr>
-          <w:sz w:val="20"/>
-          <w:szCs w:val="20"/>
-        </w:rPr>
-        <w:t xml:space="preserve"> for </w:t>
-      </w:r>
-      <w:r>
-        <w:rPr>
-          <w:sz w:val="20"/>
-          <w:szCs w:val="20"/>
-        </w:rPr>
-        <w:t xml:space="preserve">project </w:t>
-      </w:r>
-      <w:r>
-        <w:rPr>
-          <w:sz w:val="20"/>
-          <w:szCs w:val="20"/>
-        </w:rPr>
-        <w:t>development.</w:t>
+          <w:sz w:val="18"/>
+          <w:szCs w:val="18"/>
+        </w:rPr>
+      </w:pPr>
+      <w:r>
+        <w:rPr>
+          <w:sz w:val="18"/>
+          <w:szCs w:val="18"/>
+        </w:rPr>
+        <w:t xml:space="preserve">Led a team of 4 developers to </w:t>
+      </w:r>
+      <w:r>
+        <w:rPr>
+          <w:sz w:val="18"/>
+          <w:szCs w:val="18"/>
+        </w:rPr>
+        <w:t xml:space="preserve">create </w:t>
+      </w:r>
+      <w:r>
+        <w:rPr>
+          <w:sz w:val="18"/>
+          <w:szCs w:val="18"/>
+        </w:rPr>
+        <w:t>user interfaces</w:t>
+      </w:r>
+      <w:r>
+        <w:rPr>
+          <w:sz w:val="18"/>
+          <w:szCs w:val="18"/>
+        </w:rPr>
+        <w:t xml:space="preserve"> and </w:t>
+      </w:r>
+      <w:r>
+        <w:rPr>
+          <w:b/>
+          <w:bCs/>
+          <w:sz w:val="18"/>
+          <w:szCs w:val="18"/>
+        </w:rPr>
+        <w:t>Kotlin</w:t>
+      </w:r>
+      <w:r>
+        <w:rPr>
+          <w:sz w:val="18"/>
+          <w:szCs w:val="18"/>
+        </w:rPr>
+        <w:t xml:space="preserve"> code, and delivered functionality on a tight deadline.</w:t>
       </w:r>
     </w:p>
     <w:p>
@@ -1545,44 +1701,149 @@
           <w:numId w:val="9"/>
         </w:numPr>
         <w:rPr>
-          <w:sz w:val="20"/>
-          <w:szCs w:val="20"/>
-        </w:rPr>
-      </w:pPr>
-      <w:r>
-        <w:rPr>
-          <w:sz w:val="20"/>
-          <w:szCs w:val="20"/>
-        </w:rPr>
-        <w:t xml:space="preserve">Led a team of 4 developers to </w:t>
-      </w:r>
-      <w:r>
-        <w:rPr>
-          <w:sz w:val="20"/>
-          <w:szCs w:val="20"/>
-        </w:rPr>
-        <w:t xml:space="preserve">create </w:t>
-      </w:r>
-      <w:r>
-        <w:rPr>
-          <w:sz w:val="20"/>
-          <w:szCs w:val="20"/>
-        </w:rPr>
-        <w:t xml:space="preserve">UIs and Kotlin </w:t>
-      </w:r>
-      <w:r>
-        <w:rPr>
-          <w:sz w:val="20"/>
-          <w:szCs w:val="20"/>
-        </w:rPr>
-        <w:t xml:space="preserve">backend </w:t>
-      </w:r>
-      <w:r>
-        <w:rPr>
-          <w:sz w:val="20"/>
-          <w:szCs w:val="20"/>
-        </w:rPr>
-        <w:t>code, and delivered functionality on a tight deadline.</w:t>
+          <w:sz w:val="18"/>
+          <w:szCs w:val="18"/>
+        </w:rPr>
+      </w:pPr>
+      <w:r>
+        <w:rPr>
+          <w:sz w:val="18"/>
+          <w:szCs w:val="18"/>
+        </w:rPr>
+        <w:t xml:space="preserve">Developed </w:t>
+      </w:r>
+      <w:r>
+        <w:rPr>
+          <w:b/>
+          <w:bCs/>
+          <w:sz w:val="18"/>
+          <w:szCs w:val="18"/>
+        </w:rPr>
+        <w:t xml:space="preserve">pipelined architecture for training </w:t>
+      </w:r>
+      <w:r>
+        <w:rPr>
+          <w:b/>
+          <w:bCs/>
+          <w:sz w:val="18"/>
+          <w:szCs w:val="18"/>
+        </w:rPr>
+        <w:t xml:space="preserve">and serializing </w:t>
+      </w:r>
+      <w:r>
+        <w:rPr>
+          <w:b/>
+          <w:bCs/>
+          <w:sz w:val="18"/>
+          <w:szCs w:val="18"/>
+        </w:rPr>
+        <w:t>6 models</w:t>
+      </w:r>
+      <w:r>
+        <w:rPr>
+          <w:sz w:val="18"/>
+          <w:szCs w:val="18"/>
+        </w:rPr>
+        <w:t xml:space="preserve"> on the Pima Indians diabetes data set</w:t>
+      </w:r>
+      <w:r>
+        <w:rPr>
+          <w:sz w:val="18"/>
+          <w:szCs w:val="18"/>
+        </w:rPr>
+        <w:t xml:space="preserve">, which were then </w:t>
+      </w:r>
+      <w:r>
+        <w:rPr>
+          <w:b/>
+          <w:bCs/>
+          <w:sz w:val="18"/>
+          <w:szCs w:val="18"/>
+        </w:rPr>
+        <w:t>encapsulated into an ensemble</w:t>
+      </w:r>
+      <w:r>
+        <w:rPr>
+          <w:b/>
+          <w:bCs/>
+          <w:sz w:val="18"/>
+          <w:szCs w:val="18"/>
+        </w:rPr>
+        <w:t>,</w:t>
+      </w:r>
+      <w:r>
+        <w:rPr>
+          <w:sz w:val="18"/>
+          <w:szCs w:val="18"/>
+        </w:rPr>
+        <w:t xml:space="preserve"> and </w:t>
+      </w:r>
+      <w:r>
+        <w:rPr>
+          <w:b/>
+          <w:bCs/>
+          <w:sz w:val="18"/>
+          <w:szCs w:val="18"/>
+        </w:rPr>
+        <w:t>deployed a Flask application</w:t>
+      </w:r>
+      <w:r>
+        <w:rPr>
+          <w:sz w:val="18"/>
+          <w:szCs w:val="18"/>
+        </w:rPr>
+        <w:t xml:space="preserve"> to act as an API and serve as the backend for the Android app.</w:t>
+      </w:r>
+    </w:p>
+    <w:p>
+      <w:pPr>
+        <w:rPr>
+          <w:sz w:val="18"/>
+          <w:szCs w:val="18"/>
+        </w:rPr>
+      </w:pPr>
+      <w:r>
+        <w:rPr>
+          <w:b/>
+          <w:bCs/>
+          <w:sz w:val="18"/>
+          <w:szCs w:val="18"/>
+        </w:rPr>
+        <w:t>Technologies used:</w:t>
+      </w:r>
+      <w:r>
+        <w:rPr>
+          <w:b/>
+          <w:bCs/>
+          <w:sz w:val="18"/>
+          <w:szCs w:val="18"/>
+        </w:rPr>
+        <w:t xml:space="preserve"> Kotlin, Python, Flask, scikit-learn, Android SDK</w:t>
+      </w:r>
+      <w:r>
+        <w:rPr>
+          <w:b/>
+          <w:bCs/>
+          <w:sz w:val="18"/>
+          <w:szCs w:val="18"/>
+        </w:rPr>
+        <w:t>, Pytest</w:t>
+      </w:r>
+    </w:p>
+    <w:p>
+      <w:pPr>
+        <w:pStyle w:val="Heading3"/>
+        <w:rPr>
+          <w:sz w:val="24"/>
+          <w:szCs w:val="24"/>
+        </w:rPr>
+      </w:pPr>
+      <w:r>
+        <w:rPr>
+          <w:sz w:val="24"/>
+          <w:szCs w:val="24"/>
+        </w:rPr>
+        <w:t xml:space="preserve">Random Question Paper Generator </w:t>
       </w:r>
     </w:p>
     <w:p>
@@ -1590,166 +1851,111 @@
         <w:pStyle w:val="ListParagraph"/>
         <w:numPr>
           <w:ilvl w:val="0"/>
-          <w:numId w:val="9"/>
+          <w:numId w:val="17"/>
         </w:numPr>
         <w:rPr>
-          <w:sz w:val="20"/>
-          <w:szCs w:val="20"/>
-        </w:rPr>
-      </w:pPr>
-      <w:r>
-        <w:rPr>
-          <w:sz w:val="20"/>
-          <w:szCs w:val="20"/>
-        </w:rPr>
-        <w:t>Developed and deployed a Flask application to act as an API and serve as the backend for the Android app.</w:t>
-      </w:r>
-    </w:p>
-    <w:p>
-      <w:pPr>
-        <w:pStyle w:val="ListParagraph"/>
-        <w:numPr>
-          <w:ilvl w:val="0"/>
-          <w:numId w:val="9"/>
-        </w:numPr>
-        <w:rPr>
-          <w:sz w:val="20"/>
-          <w:szCs w:val="20"/>
-        </w:rPr>
-      </w:pPr>
-      <w:r>
-        <w:rPr>
-          <w:sz w:val="20"/>
-          <w:szCs w:val="20"/>
-        </w:rPr>
-        <w:t xml:space="preserve">Developed pipelined architecture for training </w:t>
-      </w:r>
-      <w:r>
-        <w:rPr>
-          <w:sz w:val="20"/>
-          <w:szCs w:val="20"/>
-        </w:rPr>
-        <w:t xml:space="preserve">and serializing </w:t>
-      </w:r>
-      <w:r>
-        <w:rPr>
-          <w:sz w:val="20"/>
-          <w:szCs w:val="20"/>
-        </w:rPr>
-        <w:t>6 models on the Pima Indians diabetes data set</w:t>
-      </w:r>
-      <w:r>
-        <w:rPr>
-          <w:sz w:val="20"/>
-          <w:szCs w:val="20"/>
-        </w:rPr>
-        <w:t xml:space="preserve">, which were then encapsulated into an ensemble and deployed using a Flask </w:t>
-      </w:r>
-      <w:r>
-        <w:rPr>
-          <w:sz w:val="20"/>
-          <w:szCs w:val="20"/>
-        </w:rPr>
-        <w:t>based API</w:t>
-      </w:r>
-    </w:p>
-    <w:p>
-      <w:pPr>
-        <w:rPr>
-          <w:sz w:val="20"/>
-          <w:szCs w:val="20"/>
-        </w:rPr>
-      </w:pPr>
-      <w:r>
-        <w:rPr>
-          <w:b/>
-          <w:bCs/>
-          <w:sz w:val="20"/>
-          <w:szCs w:val="20"/>
-        </w:rPr>
-        <w:t>Technologies used:</w:t>
-      </w:r>
-      <w:r>
-        <w:rPr>
-          <w:b/>
-          <w:bCs/>
-          <w:sz w:val="20"/>
-          <w:szCs w:val="20"/>
-        </w:rPr>
-        <w:t xml:space="preserve"> Kotlin, Python, Flask, scikit-learn, Android SDK</w:t>
-      </w:r>
-      <w:r>
-        <w:rPr>
-          <w:b/>
-          <w:bCs/>
-          <w:sz w:val="20"/>
-          <w:szCs w:val="20"/>
-        </w:rPr>
-        <w:t>, Pytest</w:t>
-      </w:r>
-    </w:p>
-    <w:p>
-      <w:pPr>
-        <w:pStyle w:val="Heading3"/>
-        <w:rPr>
-          <w:sz w:val="28"/>
-          <w:szCs w:val="28"/>
-        </w:rPr>
-      </w:pPr>
-      <w:r>
-        <w:rPr>
-          <w:sz w:val="28"/>
-          <w:szCs w:val="28"/>
-        </w:rPr>
-        <w:t xml:space="preserve">Random Question Paper Generator </w:t>
-      </w:r>
-    </w:p>
-    <w:p>
-      <w:pPr>
-        <w:rPr>
-          <w:sz w:val="20"/>
-          <w:szCs w:val="20"/>
-        </w:rPr>
-      </w:pPr>
-      <w:r>
-        <w:rPr>
-          <w:sz w:val="20"/>
-          <w:szCs w:val="20"/>
-        </w:rPr>
-        <w:t xml:space="preserve">Web </w:t>
-      </w:r>
-      <w:r>
-        <w:rPr>
-          <w:sz w:val="20"/>
-          <w:szCs w:val="20"/>
-        </w:rPr>
-        <w:t xml:space="preserve">and Android </w:t>
-      </w:r>
-      <w:r>
-        <w:rPr>
-          <w:sz w:val="20"/>
-          <w:szCs w:val="20"/>
-        </w:rPr>
-        <w:t>app with a custom python backend that generates</w:t>
-      </w:r>
-      <w:r>
-        <w:rPr>
-          <w:sz w:val="20"/>
-          <w:szCs w:val="20"/>
+          <w:sz w:val="18"/>
+          <w:szCs w:val="18"/>
+        </w:rPr>
+      </w:pPr>
+      <w:r>
+        <w:rPr>
+          <w:b/>
+          <w:bCs/>
+          <w:sz w:val="18"/>
+          <w:szCs w:val="18"/>
+        </w:rPr>
+        <w:t>Web</w:t>
+      </w:r>
+      <w:r>
+        <w:rPr>
+          <w:sz w:val="18"/>
+          <w:szCs w:val="18"/>
+        </w:rPr>
+        <w:t xml:space="preserve"> </w:t>
+      </w:r>
+      <w:r>
+        <w:rPr>
+          <w:sz w:val="18"/>
+          <w:szCs w:val="18"/>
+        </w:rPr>
+        <w:t xml:space="preserve">and </w:t>
+      </w:r>
+      <w:r>
+        <w:rPr>
+          <w:b/>
+          <w:bCs/>
+          <w:sz w:val="18"/>
+          <w:szCs w:val="18"/>
+        </w:rPr>
+        <w:t>Android</w:t>
+      </w:r>
+      <w:r>
+        <w:rPr>
+          <w:sz w:val="18"/>
+          <w:szCs w:val="18"/>
+        </w:rPr>
+        <w:t xml:space="preserve"> </w:t>
+      </w:r>
+      <w:r>
+        <w:rPr>
+          <w:b/>
+          <w:bCs/>
+          <w:sz w:val="18"/>
+          <w:szCs w:val="18"/>
+        </w:rPr>
+        <w:t>app</w:t>
+      </w:r>
+      <w:r>
+        <w:rPr>
+          <w:sz w:val="18"/>
+          <w:szCs w:val="18"/>
+        </w:rPr>
+        <w:t xml:space="preserve"> with a custom </w:t>
+      </w:r>
+      <w:r>
+        <w:rPr>
+          <w:b/>
+          <w:bCs/>
+          <w:sz w:val="18"/>
+          <w:szCs w:val="18"/>
+        </w:rPr>
+        <w:t>python backend</w:t>
+      </w:r>
+      <w:r>
+        <w:rPr>
+          <w:b/>
+          <w:bCs/>
+          <w:sz w:val="18"/>
+          <w:szCs w:val="18"/>
+        </w:rPr>
+        <w:t xml:space="preserve"> service</w:t>
+      </w:r>
+      <w:r>
+        <w:rPr>
+          <w:sz w:val="18"/>
+          <w:szCs w:val="18"/>
+        </w:rPr>
+        <w:t xml:space="preserve"> that generates</w:t>
+      </w:r>
+      <w:r>
+        <w:rPr>
+          <w:sz w:val="18"/>
+          <w:szCs w:val="18"/>
         </w:rPr>
         <w:t xml:space="preserve"> custom</w:t>
       </w:r>
       <w:r>
         <w:rPr>
-          <w:sz w:val="20"/>
-          <w:szCs w:val="20"/>
+          <w:sz w:val="18"/>
+          <w:szCs w:val="18"/>
         </w:rPr>
         <w:t xml:space="preserve"> </w:t>
       </w:r>
       <w:r>
         <w:rPr>
-          <w:sz w:val="20"/>
-          <w:szCs w:val="20"/>
+          <w:sz w:val="18"/>
+          <w:szCs w:val="18"/>
         </w:rPr>
         <w:t>Question sets from a very large question bank database.</w:t>
       </w:r>
@@ -1762,44 +1968,76 @@
           <w:numId w:val="10"/>
         </w:numPr>
         <w:rPr>
-          <w:sz w:val="20"/>
-          <w:szCs w:val="20"/>
-        </w:rPr>
-      </w:pPr>
-      <w:r>
-        <w:rPr>
-          <w:sz w:val="20"/>
-          <w:szCs w:val="20"/>
-        </w:rPr>
-        <w:t>Supervised</w:t>
-      </w:r>
-      <w:r>
-        <w:rPr>
-          <w:sz w:val="20"/>
-          <w:szCs w:val="20"/>
+          <w:sz w:val="18"/>
+          <w:szCs w:val="18"/>
+        </w:rPr>
+      </w:pPr>
+      <w:r>
+        <w:rPr>
+          <w:sz w:val="18"/>
+          <w:szCs w:val="18"/>
+        </w:rPr>
+        <w:t>Led</w:t>
+      </w:r>
+      <w:r>
+        <w:rPr>
+          <w:sz w:val="18"/>
+          <w:szCs w:val="18"/>
         </w:rPr>
         <w:t xml:space="preserve"> a team of 8 developers to design and develop </w:t>
       </w:r>
       <w:r>
         <w:rPr>
-          <w:sz w:val="20"/>
-          <w:szCs w:val="20"/>
+          <w:sz w:val="18"/>
+          <w:szCs w:val="18"/>
         </w:rPr>
         <w:t xml:space="preserve">a </w:t>
       </w:r>
       <w:r>
         <w:rPr>
-          <w:sz w:val="20"/>
-          <w:szCs w:val="20"/>
+          <w:b/>
+          <w:bCs/>
+          <w:sz w:val="18"/>
+          <w:szCs w:val="18"/>
+        </w:rPr>
+        <w:t>PHP</w:t>
+      </w:r>
+      <w:r>
+        <w:rPr>
+          <w:sz w:val="18"/>
+          <w:szCs w:val="18"/>
+        </w:rPr>
+        <w:t xml:space="preserve"> </w:t>
+      </w:r>
+      <w:r>
+        <w:rPr>
+          <w:sz w:val="18"/>
+          <w:szCs w:val="18"/>
         </w:rPr>
         <w:t>web application component</w:t>
       </w:r>
       <w:r>
         <w:rPr>
-          <w:sz w:val="20"/>
-          <w:szCs w:val="20"/>
-        </w:rPr>
-        <w:t>, and kept development on track when half the team dropped out.</w:t>
+          <w:sz w:val="18"/>
+          <w:szCs w:val="18"/>
+        </w:rPr>
+        <w:t xml:space="preserve"> and a </w:t>
+      </w:r>
+      <w:r>
+        <w:rPr>
+          <w:b/>
+          <w:bCs/>
+          <w:sz w:val="18"/>
+          <w:szCs w:val="18"/>
+        </w:rPr>
+        <w:t>Kotlin Android</w:t>
+      </w:r>
+      <w:r>
+        <w:rPr>
+          <w:sz w:val="18"/>
+          <w:szCs w:val="18"/>
+        </w:rPr>
+        <w:t xml:space="preserve"> component.</w:t>
       </w:r>
     </w:p>
     <w:p>
@@ -1810,28 +2048,67 @@
           <w:numId w:val="10"/>
         </w:numPr>
         <w:rPr>
-          <w:sz w:val="20"/>
-          <w:szCs w:val="20"/>
-        </w:rPr>
-      </w:pPr>
-      <w:r>
-        <w:rPr>
-          <w:sz w:val="20"/>
-          <w:szCs w:val="20"/>
-        </w:rPr>
-        <w:t xml:space="preserve">Created a python application that connects to a </w:t>
-      </w:r>
-      <w:r>
-        <w:rPr>
-          <w:sz w:val="20"/>
-          <w:szCs w:val="20"/>
-        </w:rPr>
-        <w:t xml:space="preserve">MariaDB instance with 1000s of questions and generates </w:t>
-      </w:r>
-      <w:r>
-        <w:rPr>
-          <w:sz w:val="20"/>
-          <w:szCs w:val="20"/>
+          <w:sz w:val="18"/>
+          <w:szCs w:val="18"/>
+        </w:rPr>
+      </w:pPr>
+      <w:r>
+        <w:rPr>
+          <w:sz w:val="18"/>
+          <w:szCs w:val="18"/>
+        </w:rPr>
+        <w:t xml:space="preserve">Created a </w:t>
+      </w:r>
+      <w:r>
+        <w:rPr>
+          <w:b/>
+          <w:bCs/>
+          <w:sz w:val="18"/>
+          <w:szCs w:val="18"/>
+        </w:rPr>
+        <w:t>Python</w:t>
+      </w:r>
+      <w:r>
+        <w:rPr>
+          <w:sz w:val="18"/>
+          <w:szCs w:val="18"/>
+        </w:rPr>
+        <w:t xml:space="preserve"> application</w:t>
+      </w:r>
+      <w:r>
+        <w:rPr>
+          <w:sz w:val="18"/>
+          <w:szCs w:val="18"/>
+        </w:rPr>
+        <w:t xml:space="preserve"> service</w:t>
+      </w:r>
+      <w:r>
+        <w:rPr>
+          <w:sz w:val="18"/>
+          <w:szCs w:val="18"/>
+        </w:rPr>
+        <w:t xml:space="preserve"> that connects to a </w:t>
+      </w:r>
+      <w:r>
+        <w:rPr>
+          <w:b/>
+          <w:bCs/>
+          <w:sz w:val="18"/>
+          <w:szCs w:val="18"/>
+        </w:rPr>
+        <w:t>MariaDB</w:t>
+      </w:r>
+      <w:r>
+        <w:rPr>
+          <w:sz w:val="18"/>
+          <w:szCs w:val="18"/>
+        </w:rPr>
+        <w:t xml:space="preserve"> instance with 1000s of questions and generates </w:t>
+      </w:r>
+      <w:r>
+        <w:rPr>
+          <w:sz w:val="18"/>
+          <w:szCs w:val="18"/>
         </w:rPr>
         <w:t>a well-balanced question paper in 3 seconds.</w:t>
       </w:r>
@@ -1844,159 +2121,235 @@
           <w:numId w:val="10"/>
         </w:numPr>
         <w:rPr>
-          <w:sz w:val="20"/>
-          <w:szCs w:val="20"/>
-        </w:rPr>
-      </w:pPr>
-      <w:r>
-        <w:rPr>
-          <w:sz w:val="20"/>
-          <w:szCs w:val="20"/>
-        </w:rPr>
-        <w:t xml:space="preserve">Optimized the python application and the database instance that reduced </w:t>
-      </w:r>
-      <w:r>
-        <w:rPr>
-          <w:sz w:val="20"/>
-          <w:szCs w:val="20"/>
-        </w:rPr>
-        <w:t xml:space="preserve">processing time by 12 seconds from 15 to 3 seconds, a reduction of </w:t>
-      </w:r>
-      <w:r>
-        <w:rPr>
-          <w:sz w:val="20"/>
-          <w:szCs w:val="20"/>
+          <w:sz w:val="18"/>
+          <w:szCs w:val="18"/>
+        </w:rPr>
+      </w:pPr>
+      <w:r>
+        <w:rPr>
+          <w:sz w:val="18"/>
+          <w:szCs w:val="18"/>
+        </w:rPr>
+        <w:t xml:space="preserve">Optimized the python application and the database instance that </w:t>
+      </w:r>
+      <w:r>
+        <w:rPr>
+          <w:b/>
+          <w:bCs/>
+          <w:sz w:val="18"/>
+          <w:szCs w:val="18"/>
+        </w:rPr>
+        <w:t xml:space="preserve">reduced </w:t>
+      </w:r>
+      <w:r>
+        <w:rPr>
+          <w:b/>
+          <w:bCs/>
+          <w:sz w:val="18"/>
+          <w:szCs w:val="18"/>
+        </w:rPr>
+        <w:t>processing time</w:t>
+      </w:r>
+      <w:r>
+        <w:rPr>
+          <w:sz w:val="18"/>
+          <w:szCs w:val="18"/>
+        </w:rPr>
+        <w:t xml:space="preserve"> by 12 seconds </w:t>
+      </w:r>
+      <w:r>
+        <w:rPr>
+          <w:b/>
+          <w:bCs/>
+          <w:sz w:val="18"/>
+          <w:szCs w:val="18"/>
+        </w:rPr>
+        <w:t>from</w:t>
+      </w:r>
+      <w:r>
+        <w:rPr>
+          <w:sz w:val="18"/>
+          <w:szCs w:val="18"/>
+        </w:rPr>
+        <w:t xml:space="preserve"> </w:t>
+      </w:r>
+      <w:r>
+        <w:rPr>
+          <w:b/>
+          <w:bCs/>
+          <w:sz w:val="18"/>
+          <w:szCs w:val="18"/>
+        </w:rPr>
+        <w:t>15 to 3 seconds</w:t>
+      </w:r>
+      <w:r>
+        <w:rPr>
+          <w:sz w:val="18"/>
+          <w:szCs w:val="18"/>
+        </w:rPr>
+        <w:t xml:space="preserve">, a reduction of </w:t>
+      </w:r>
+      <w:r>
+        <w:rPr>
+          <w:sz w:val="18"/>
+          <w:szCs w:val="18"/>
         </w:rPr>
         <w:t>500%.</w:t>
       </w:r>
     </w:p>
     <w:p>
       <w:pPr>
-        <w:pStyle w:val="ListParagraph"/>
-        <w:numPr>
-          <w:ilvl w:val="0"/>
-          <w:numId w:val="10"/>
-        </w:numPr>
-        <w:rPr>
-          <w:sz w:val="20"/>
-          <w:szCs w:val="20"/>
-        </w:rPr>
-      </w:pPr>
-      <w:r>
-        <w:rPr>
-          <w:sz w:val="20"/>
-          <w:szCs w:val="20"/>
-        </w:rPr>
-        <w:t xml:space="preserve">Ported the web app to an Android app </w:t>
-      </w:r>
-      <w:r>
-        <w:rPr>
-          <w:sz w:val="20"/>
-          <w:szCs w:val="20"/>
-        </w:rPr>
-        <w:t xml:space="preserve">using WebView, which now </w:t>
-      </w:r>
-      <w:r>
-        <w:rPr>
-          <w:sz w:val="20"/>
-          <w:szCs w:val="20"/>
-        </w:rPr>
-        <w:t>eased app use on mobile devices.</w:t>
+        <w:rPr>
+          <w:sz w:val="18"/>
+          <w:szCs w:val="18"/>
+        </w:rPr>
+      </w:pPr>
+      <w:r>
+        <w:rPr>
+          <w:b/>
+          <w:bCs/>
+          <w:sz w:val="18"/>
+          <w:szCs w:val="18"/>
+        </w:rPr>
+        <w:t>Technologies used:</w:t>
+      </w:r>
+      <w:r>
+        <w:rPr>
+          <w:b/>
+          <w:bCs/>
+          <w:sz w:val="18"/>
+          <w:szCs w:val="18"/>
+        </w:rPr>
+        <w:t xml:space="preserve"> Python, PHP, HTML, CSS, SQL, MariaDB, </w:t>
+      </w:r>
+      <w:r>
+        <w:rPr>
+          <w:b/>
+          <w:bCs/>
+          <w:sz w:val="18"/>
+          <w:szCs w:val="18"/>
+        </w:rPr>
+        <w:t>Android SDK</w:t>
+      </w:r>
+      <w:r>
+        <w:rPr>
+          <w:b/>
+          <w:bCs/>
+          <w:sz w:val="18"/>
+          <w:szCs w:val="18"/>
+        </w:rPr>
+        <w:t>, Pytest</w:t>
       </w:r>
     </w:p>
     <w:p>
       <w:pPr>
-        <w:rPr>
-          <w:sz w:val="20"/>
-          <w:szCs w:val="20"/>
-        </w:rPr>
-      </w:pPr>
-      <w:r>
-        <w:rPr>
-          <w:b/>
-          <w:bCs/>
-          <w:sz w:val="20"/>
-          <w:szCs w:val="20"/>
-        </w:rPr>
-        <w:t>Technologies used:</w:t>
-      </w:r>
-      <w:r>
-        <w:rPr>
-          <w:b/>
-          <w:bCs/>
-          <w:sz w:val="20"/>
-          <w:szCs w:val="20"/>
-        </w:rPr>
-        <w:t xml:space="preserve"> Python, PHP, HTML, CSS, SQL, MariaDB, </w:t>
-      </w:r>
-      <w:r>
-        <w:rPr>
-          <w:b/>
-          <w:bCs/>
-          <w:sz w:val="20"/>
-          <w:szCs w:val="20"/>
-        </w:rPr>
-        <w:t>Android SDK</w:t>
-      </w:r>
-      <w:r>
-        <w:rPr>
-          <w:b/>
-          <w:bCs/>
-          <w:sz w:val="20"/>
-          <w:szCs w:val="20"/>
-        </w:rPr>
-        <w:t>, Pytest</w:t>
+        <w:pStyle w:val="Heading2"/>
+        <w:rPr>
+          <w:sz w:val="28"/>
+          <w:szCs w:val="28"/>
+        </w:rPr>
+      </w:pPr>
+      <w:r>
+        <w:rPr>
+          <w:sz w:val="28"/>
+          <w:szCs w:val="28"/>
+        </w:rPr>
+        <w:t>Python &amp; Machine Learning projects</w:t>
+      </w:r>
+      <w:r>
+        <w:rPr>
+          <w:sz w:val="28"/>
+          <w:szCs w:val="28"/>
+        </w:rPr>
+        <w:t xml:space="preserve"> </w:t>
+      </w:r>
+      <w:r>
+        <w:rPr>
+          <w:noProof/>
+          <w:sz w:val="28"/>
+          <w:szCs w:val="28"/>
+        </w:rPr>
+        <mc:AlternateContent>
+          <mc:Choice Requires="wps">
+            <w:drawing>
+              <wp:anchor distT="0" distB="0" distL="114300" distR="114300" simplePos="0" relativeHeight="251659264" behindDoc="1" locked="0" layoutInCell="1" allowOverlap="1" wp14:anchorId="5489AB69" wp14:editId="21F0E227">
+                <wp:simplePos x="0" y="0"/>
+                <wp:positionH relativeFrom="column">
+                  <wp:posOffset>3190875</wp:posOffset>
+                </wp:positionH>
+                <wp:positionV relativeFrom="paragraph">
+                  <wp:posOffset>2540</wp:posOffset>
+                </wp:positionV>
+                <wp:extent cx="161925" cy="228600"/>
+                <wp:effectExtent l="19050" t="0" r="28575" b="38100"/>
+                <wp:wrapNone/>
+                <wp:docPr id="2" name="Arrow: Down 2"/>
+                <wp:cNvGraphicFramePr/>
+                <a:graphic xmlns:a="http://schemas.openxmlformats.org/drawingml/2006/main">
+                  <a:graphicData uri="http://schemas.microsoft.com/office/word/2010/wordprocessingShape">
+                    <wps:wsp>
+                      <wps:cNvSpPr/>
+                      <wps:spPr>
+                        <a:xfrm>
+                          <a:off x="0" y="0"/>
+                          <a:ext cx="161925" cy="228600"/>
+                        </a:xfrm>
+                        <a:prstGeom prst="downArrow">
+                          <a:avLst/>
+                        </a:prstGeom>
+                      </wps:spPr>
+                      <wps:style>
+                        <a:lnRef idx="2">
+                          <a:schemeClr val="accent1">
+                            <a:shade val="50000"/>
+                          </a:schemeClr>
+                        </a:lnRef>
+                        <a:fillRef idx="1">
+                          <a:schemeClr val="accent1"/>
+                        </a:fillRef>
+                        <a:effectRef idx="0">
+                          <a:schemeClr val="accent1"/>
+                        </a:effectRef>
+                        <a:fontRef idx="minor">
+                          <a:schemeClr val="lt1"/>
+                        </a:fontRef>
+                      </wps:style>
+                      <wps:bodyPr rot="0" spcFirstLastPara="0" vertOverflow="overflow" horzOverflow="overflow" vert="horz" wrap="square" lIns="91440" tIns="45720" rIns="91440" bIns="45720" numCol="1" spcCol="0" rtlCol="0" fromWordArt="0" anchor="ctr" anchorCtr="0" forceAA="0" compatLnSpc="1">
+                        <a:prstTxWarp prst="textNoShape">
+                          <a:avLst/>
+                        </a:prstTxWarp>
+                        <a:noAutofit/>
+                      </wps:bodyPr>
+                    </wps:wsp>
+                  </a:graphicData>
+                </a:graphic>
+              </wp:anchor>
+            </w:drawing>
+          </mc:Choice>
+          <mc:Fallback>
+            <w:pict>
+              <v:shape w14:anchorId="712EA1AD" id="Arrow: Down 2" o:spid="_x0000_s1026" type="#_x0000_t67" style="position:absolute;margin-left:251.25pt;margin-top:.2pt;width:12.75pt;height:18pt;z-index:-251657216;visibility:visible;mso-wrap-style:square;mso-wrap-distance-left:9pt;mso-wrap-distance-top:0;mso-wrap-distance-right:9pt;mso-wrap-distance-bottom:0;mso-position-horizontal:absolute;mso-position-horizontal-relative:text;mso-position-vertical:absolute;mso-position-vertical-relative:text;v-text-anchor:middle" o:gfxdata="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" adj="13950" fillcolor="#052f61 [3204]" strokecolor="#021730 [1604]" strokeweight="1.25pt">
+                <v:stroke endcap="round"/>
+              </v:shape>
+            </w:pict>
+          </mc:Fallback>
+        </mc:AlternateContent>
       </w:r>
     </w:p>
     <w:p>
       <w:pPr>
-        <w:rPr>
-          <w:sz w:val="20"/>
-          <w:szCs w:val="20"/>
-        </w:rPr>
-      </w:pPr>
-      <w:r>
-        <w:rPr>
-          <w:b/>
-          <w:bCs/>
-          <w:sz w:val="20"/>
-          <w:szCs w:val="20"/>
-        </w:rPr>
-        <w:t>Technologies used:</w:t>
-      </w:r>
-      <w:r>
-        <w:rPr>
-          <w:b/>
-          <w:bCs/>
-          <w:sz w:val="20"/>
-          <w:szCs w:val="20"/>
-        </w:rPr>
-        <w:t xml:space="preserve"> Python, YAML</w:t>
-      </w:r>
-      <w:r>
-        <w:rPr>
-          <w:b/>
-          <w:bCs/>
-          <w:sz w:val="20"/>
-          <w:szCs w:val="20"/>
-        </w:rPr>
-        <w:t>, Pytest</w:t>
-      </w:r>
-    </w:p>
-    <w:p>
-      <w:pPr>
         <w:pStyle w:val="Heading3"/>
         <w:rPr>
-          <w:sz w:val="28"/>
-          <w:szCs w:val="28"/>
-        </w:rPr>
-      </w:pPr>
-      <w:r>
-        <w:rPr>
-          <w:sz w:val="28"/>
-          <w:szCs w:val="28"/>
-        </w:rPr>
-        <w:t>Echo Music Player</w:t>
+          <w:sz w:val="22"/>
+          <w:szCs w:val="22"/>
+        </w:rPr>
+      </w:pPr>
+      <w:r>
+        <w:rPr>
+          <w:sz w:val="24"/>
+          <w:szCs w:val="24"/>
+        </w:rPr>
+        <w:t>Nasa-Get</w:t>
       </w:r>
     </w:p>
     <w:p>
@@ -2007,52 +2360,72 @@
           <w:numId w:val="13"/>
         </w:numPr>
         <w:rPr>
-          <w:sz w:val="20"/>
-          <w:szCs w:val="20"/>
-        </w:rPr>
-      </w:pPr>
-      <w:r>
-        <w:rPr>
-          <w:sz w:val="20"/>
-          <w:szCs w:val="20"/>
-        </w:rPr>
-        <w:t>Developed music player Android application using Kotlin.</w:t>
-      </w:r>
-    </w:p>
-    <w:p>
-      <w:r>
-        <w:rPr>
-          <w:b/>
-          <w:bCs/>
-          <w:sz w:val="20"/>
-          <w:szCs w:val="20"/>
-        </w:rPr>
-        <w:t>Technologies used:</w:t>
-      </w:r>
-      <w:r>
-        <w:rPr>
-          <w:b/>
-          <w:bCs/>
-          <w:sz w:val="20"/>
-          <w:szCs w:val="20"/>
-        </w:rPr>
-        <w:t xml:space="preserve"> Kotlin</w:t>
-      </w:r>
-    </w:p>
-    <w:p>
-      <w:pPr>
-        <w:pStyle w:val="Heading2"/>
-      </w:pPr>
-      <w:r>
-        <w:t>Python &amp; Machine Learning projects</w:t>
-      </w:r>
-    </w:p>
-    <w:p>
-      <w:pPr>
-        <w:pStyle w:val="Heading3"/>
-      </w:pPr>
-      <w:r>
-        <w:t>Nasa-Get</w:t>
+          <w:sz w:val="18"/>
+          <w:szCs w:val="18"/>
+        </w:rPr>
+      </w:pPr>
+      <w:r>
+        <w:rPr>
+          <w:b/>
+          <w:bCs/>
+          <w:sz w:val="18"/>
+          <w:szCs w:val="18"/>
+        </w:rPr>
+        <w:t>Django app</w:t>
+      </w:r>
+      <w:r>
+        <w:rPr>
+          <w:sz w:val="18"/>
+          <w:szCs w:val="18"/>
+        </w:rPr>
+        <w:t xml:space="preserve"> that displays data collected from </w:t>
+      </w:r>
+      <w:r>
+        <w:rPr>
+          <w:sz w:val="18"/>
+          <w:szCs w:val="18"/>
+        </w:rPr>
+        <w:t xml:space="preserve">querying </w:t>
+      </w:r>
+      <w:r>
+        <w:rPr>
+          <w:b/>
+          <w:bCs/>
+          <w:sz w:val="18"/>
+          <w:szCs w:val="18"/>
+        </w:rPr>
+        <w:t>NASA APIs</w:t>
+      </w:r>
+      <w:r>
+        <w:rPr>
+          <w:sz w:val="18"/>
+          <w:szCs w:val="18"/>
+        </w:rPr>
+        <w:t>.</w:t>
+      </w:r>
+      <w:r>
+        <w:rPr>
+          <w:sz w:val="18"/>
+          <w:szCs w:val="18"/>
+        </w:rPr>
+        <w:t xml:space="preserve"> View here: </w:t>
+      </w:r>
+      <w:hyperlink r:id="rId12" w:history="1">
+        <w:r>
+          <w:rPr>
+            <w:rStyle w:val="Hyperlink"/>
+            <w:sz w:val="18"/>
+            <w:szCs w:val="18"/>
+          </w:rPr>
+          <w:t>d5625.pythonanywhere.com/home/</w:t>
+        </w:r>
+      </w:hyperlink>
+      <w:r>
+        <w:rPr>
+          <w:sz w:val="18"/>
+          <w:szCs w:val="18"/>
+        </w:rPr>
+        <w:t>.</w:t>
       </w:r>
     </w:p>
     <w:p>
@@ -2063,72 +2436,115 @@
           <w:numId w:val="13"/>
         </w:numPr>
         <w:rPr>
-          <w:sz w:val="20"/>
-          <w:szCs w:val="20"/>
-        </w:rPr>
-      </w:pPr>
-      <w:r>
-        <w:rPr>
-          <w:b/>
-          <w:bCs/>
-          <w:sz w:val="20"/>
-          <w:szCs w:val="20"/>
-        </w:rPr>
-        <w:t>Django app</w:t>
-      </w:r>
-      <w:r>
-        <w:rPr>
-          <w:sz w:val="20"/>
-          <w:szCs w:val="20"/>
-        </w:rPr>
-        <w:t xml:space="preserve"> that displays data collected from </w:t>
-      </w:r>
-      <w:r>
-        <w:rPr>
-          <w:sz w:val="20"/>
-          <w:szCs w:val="20"/>
-        </w:rPr>
-        <w:t xml:space="preserve">querying </w:t>
-      </w:r>
-      <w:r>
-        <w:rPr>
-          <w:b/>
-          <w:bCs/>
-          <w:sz w:val="20"/>
-          <w:szCs w:val="20"/>
-        </w:rPr>
-        <w:t>NASA APIs</w:t>
-      </w:r>
-      <w:r>
-        <w:rPr>
-          <w:sz w:val="20"/>
-          <w:szCs w:val="20"/>
+          <w:sz w:val="18"/>
+          <w:szCs w:val="18"/>
+        </w:rPr>
+      </w:pPr>
+      <w:r>
+        <w:rPr>
+          <w:sz w:val="18"/>
+          <w:szCs w:val="18"/>
+        </w:rPr>
+        <w:t xml:space="preserve">Simple design for a clean UX. Smart, auto-expiring </w:t>
+      </w:r>
+      <w:r>
+        <w:rPr>
+          <w:sz w:val="18"/>
+          <w:szCs w:val="18"/>
+        </w:rPr>
+        <w:t>authentication for security.</w:t>
+      </w:r>
+      <w:r>
+        <w:rPr>
+          <w:sz w:val="18"/>
+          <w:szCs w:val="18"/>
+        </w:rPr>
+        <w:t xml:space="preserve"> Supports up to 4 APIs.</w:t>
+      </w:r>
+      <w:r>
+        <w:rPr>
+          <w:sz w:val="18"/>
+          <w:szCs w:val="18"/>
+        </w:rPr>
+        <w:t xml:space="preserve"> Deployed on </w:t>
+      </w:r>
+      <w:r>
+        <w:rPr>
+          <w:i/>
+          <w:iCs/>
+          <w:sz w:val="18"/>
+          <w:szCs w:val="18"/>
+        </w:rPr>
+        <w:t>PythonAnywhere</w:t>
+      </w:r>
+      <w:r>
+        <w:rPr>
+          <w:sz w:val="18"/>
+          <w:szCs w:val="18"/>
         </w:rPr>
         <w:t>.</w:t>
       </w:r>
-      <w:r>
-        <w:rPr>
-          <w:sz w:val="20"/>
-          <w:szCs w:val="20"/>
-        </w:rPr>
-        <w:t xml:space="preserve"> View here: </w:t>
-      </w:r>
-      <w:hyperlink r:id="rId12" w:history="1">
-        <w:r>
-          <w:rPr>
-            <w:rStyle w:val="Hyperlink"/>
-            <w:sz w:val="20"/>
-            <w:szCs w:val="20"/>
-          </w:rPr>
-          <w:t>d5625.pythonanywhere.com/home/</w:t>
-        </w:r>
-      </w:hyperlink>
-      <w:r>
-        <w:rPr>
-          <w:sz w:val="20"/>
-          <w:szCs w:val="20"/>
-        </w:rPr>
-        <w:t>.</w:t>
+    </w:p>
+    <w:p>
+      <w:pPr>
+        <w:rPr>
+          <w:b/>
+          <w:bCs/>
+          <w:sz w:val="18"/>
+          <w:szCs w:val="18"/>
+        </w:rPr>
+      </w:pPr>
+      <w:r>
+        <w:rPr>
+          <w:b/>
+          <w:bCs/>
+          <w:sz w:val="18"/>
+          <w:szCs w:val="18"/>
+        </w:rPr>
+        <w:t xml:space="preserve">Technologies used: Python, </w:t>
+      </w:r>
+      <w:r>
+        <w:rPr>
+          <w:b/>
+          <w:bCs/>
+          <w:sz w:val="18"/>
+          <w:szCs w:val="18"/>
+        </w:rPr>
+        <w:t>Django, NASA APIs</w:t>
+      </w:r>
+      <w:r>
+        <w:rPr>
+          <w:b/>
+          <w:bCs/>
+          <w:sz w:val="18"/>
+          <w:szCs w:val="18"/>
+        </w:rPr>
+        <w:t>,</w:t>
+      </w:r>
+      <w:r>
+        <w:rPr>
+          <w:b/>
+          <w:bCs/>
+          <w:sz w:val="18"/>
+          <w:szCs w:val="18"/>
+        </w:rPr>
+        <w:t xml:space="preserve"> Ridge CSS, HTML</w:t>
+      </w:r>
+    </w:p>
+    <w:p>
+      <w:pPr>
+        <w:pStyle w:val="Heading3"/>
+        <w:rPr>
+          <w:sz w:val="22"/>
+          <w:szCs w:val="22"/>
+        </w:rPr>
+      </w:pPr>
+      <w:r>
+        <w:rPr>
+          <w:sz w:val="24"/>
+          <w:szCs w:val="24"/>
+        </w:rPr>
+        <w:t>OpenCV-Masker</w:t>
       </w:r>
     </w:p>
     <w:p>
@@ -2139,107 +2555,88 @@
           <w:numId w:val="13"/>
         </w:numPr>
         <w:rPr>
-          <w:sz w:val="20"/>
-          <w:szCs w:val="20"/>
-        </w:rPr>
-      </w:pPr>
-      <w:r>
-        <w:rPr>
-          <w:sz w:val="20"/>
-          <w:szCs w:val="20"/>
-        </w:rPr>
-        <w:t xml:space="preserve">Simple design for a clean UX. Smart, auto-expiring </w:t>
-      </w:r>
-      <w:r>
-        <w:rPr>
-          <w:sz w:val="20"/>
-          <w:szCs w:val="20"/>
-        </w:rPr>
-        <w:t>authentication for security.</w:t>
-      </w:r>
-      <w:r>
-        <w:rPr>
-          <w:sz w:val="20"/>
-          <w:szCs w:val="20"/>
-        </w:rPr>
-        <w:t xml:space="preserve"> Supports up to 4 APIs.</w:t>
-      </w:r>
-      <w:r>
-        <w:rPr>
-          <w:sz w:val="20"/>
-          <w:szCs w:val="20"/>
-        </w:rPr>
-        <w:t xml:space="preserve"> Deployed on </w:t>
+          <w:sz w:val="18"/>
+          <w:szCs w:val="18"/>
+        </w:rPr>
+      </w:pPr>
+      <w:r>
+        <w:rPr>
+          <w:b/>
+          <w:bCs/>
+          <w:sz w:val="18"/>
+          <w:szCs w:val="18"/>
+        </w:rPr>
+        <w:t xml:space="preserve">Computer Vision </w:t>
+      </w:r>
+      <w:r>
+        <w:rPr>
+          <w:b/>
+          <w:bCs/>
+          <w:sz w:val="18"/>
+          <w:szCs w:val="18"/>
+        </w:rPr>
+        <w:t>Django app</w:t>
+      </w:r>
+      <w:r>
+        <w:rPr>
+          <w:sz w:val="18"/>
+          <w:szCs w:val="18"/>
+        </w:rPr>
+        <w:t xml:space="preserve"> that utilizes the OpenCV-Masker algorithm to mask colors in a video</w:t>
+      </w:r>
+      <w:r>
+        <w:rPr>
+          <w:sz w:val="18"/>
+          <w:szCs w:val="18"/>
+        </w:rPr>
+        <w:t xml:space="preserve">. View </w:t>
+      </w:r>
+      <w:hyperlink r:id="rId13" w:history="1">
+        <w:r>
+          <w:rPr>
+            <w:rStyle w:val="Hyperlink"/>
+            <w:sz w:val="18"/>
+            <w:szCs w:val="18"/>
+          </w:rPr>
+          <w:t>here</w:t>
+        </w:r>
+      </w:hyperlink>
+      <w:r>
+        <w:rPr>
+          <w:sz w:val="18"/>
+          <w:szCs w:val="18"/>
+        </w:rPr>
+        <w:t>.</w:t>
+      </w:r>
+      <w:r>
+        <w:rPr>
+          <w:sz w:val="18"/>
+          <w:szCs w:val="18"/>
+        </w:rPr>
+        <w:t xml:space="preserve"> </w:t>
+      </w:r>
+      <w:r>
+        <w:rPr>
+          <w:sz w:val="18"/>
+          <w:szCs w:val="18"/>
+        </w:rPr>
+        <w:t xml:space="preserve">Deployed on </w:t>
       </w:r>
       <w:r>
         <w:rPr>
           <w:i/>
           <w:iCs/>
-          <w:sz w:val="20"/>
-          <w:szCs w:val="20"/>
+          <w:sz w:val="18"/>
+          <w:szCs w:val="18"/>
         </w:rPr>
         <w:t>PythonAnywhere</w:t>
       </w:r>
       <w:r>
         <w:rPr>
-          <w:sz w:val="20"/>
-          <w:szCs w:val="20"/>
+          <w:sz w:val="18"/>
+          <w:szCs w:val="18"/>
         </w:rPr>
         <w:t>.</w:t>
-      </w:r>
-    </w:p>
-    <w:p>
-      <w:pPr>
-        <w:rPr>
-          <w:b/>
-          <w:bCs/>
-          <w:sz w:val="20"/>
-          <w:szCs w:val="20"/>
-        </w:rPr>
-      </w:pPr>
-      <w:r>
-        <w:rPr>
-          <w:b/>
-          <w:bCs/>
-          <w:sz w:val="20"/>
-          <w:szCs w:val="20"/>
-        </w:rPr>
-        <w:t xml:space="preserve">Technologies used: Python, </w:t>
-      </w:r>
-      <w:r>
-        <w:rPr>
-          <w:b/>
-          <w:bCs/>
-          <w:sz w:val="20"/>
-          <w:szCs w:val="20"/>
-        </w:rPr>
-        <w:t>Django, NASA APIs</w:t>
-      </w:r>
-      <w:r>
-        <w:rPr>
-          <w:b/>
-          <w:bCs/>
-          <w:sz w:val="20"/>
-          <w:szCs w:val="20"/>
-        </w:rPr>
-        <w:t>,</w:t>
-      </w:r>
-      <w:r>
-        <w:rPr>
-          <w:b/>
-          <w:bCs/>
-          <w:sz w:val="20"/>
-          <w:szCs w:val="20"/>
-        </w:rPr>
-        <w:t xml:space="preserve"> Ridge CSS, HTML</w:t>
-      </w:r>
-    </w:p>
-    <w:p>
-      <w:pPr>
-        <w:pStyle w:val="Heading3"/>
-      </w:pPr>
-      <w:r>
-        <w:t>OpenCV-Masker</w:t>
       </w:r>
     </w:p>
     <w:p>
@@ -2250,259 +2647,240 @@
           <w:numId w:val="13"/>
         </w:numPr>
         <w:rPr>
-          <w:sz w:val="20"/>
-          <w:szCs w:val="20"/>
-        </w:rPr>
-      </w:pPr>
-      <w:r>
-        <w:rPr>
-          <w:b/>
-          <w:bCs/>
-          <w:sz w:val="20"/>
-          <w:szCs w:val="20"/>
-        </w:rPr>
-        <w:t xml:space="preserve">Computer Vision </w:t>
-      </w:r>
-      <w:r>
-        <w:rPr>
-          <w:b/>
-          <w:bCs/>
-          <w:sz w:val="20"/>
-          <w:szCs w:val="20"/>
-        </w:rPr>
-        <w:t>Django app</w:t>
-      </w:r>
-      <w:r>
-        <w:rPr>
-          <w:sz w:val="20"/>
-          <w:szCs w:val="20"/>
-        </w:rPr>
-        <w:t xml:space="preserve"> that utilizes the OpenCV-Masker algorithm to mask colors in a video</w:t>
-      </w:r>
-      <w:r>
-        <w:rPr>
-          <w:sz w:val="20"/>
-          <w:szCs w:val="20"/>
-        </w:rPr>
-        <w:t xml:space="preserve">. View </w:t>
-      </w:r>
-      <w:hyperlink r:id="rId13" w:history="1">
-        <w:r>
-          <w:rPr>
-            <w:rStyle w:val="Hyperlink"/>
-            <w:sz w:val="20"/>
-            <w:szCs w:val="20"/>
-          </w:rPr>
-          <w:t>here</w:t>
-        </w:r>
-      </w:hyperlink>
-      <w:r>
-        <w:rPr>
-          <w:sz w:val="20"/>
-          <w:szCs w:val="20"/>
-        </w:rPr>
-        <w:t>.</w:t>
-      </w:r>
-      <w:r>
-        <w:rPr>
-          <w:sz w:val="20"/>
-          <w:szCs w:val="20"/>
-        </w:rPr>
-        <w:t xml:space="preserve"> </w:t>
-      </w:r>
-      <w:r>
-        <w:rPr>
-          <w:sz w:val="20"/>
-          <w:szCs w:val="20"/>
-        </w:rPr>
-        <w:t xml:space="preserve">Deployed on </w:t>
-      </w:r>
-      <w:r>
-        <w:rPr>
-          <w:i/>
-          <w:iCs/>
-          <w:sz w:val="20"/>
-          <w:szCs w:val="20"/>
-        </w:rPr>
-        <w:t>PythonAnywhere</w:t>
-      </w:r>
-      <w:r>
-        <w:rPr>
-          <w:sz w:val="20"/>
-          <w:szCs w:val="20"/>
-        </w:rPr>
-        <w:t>.</w:t>
+          <w:sz w:val="18"/>
+          <w:szCs w:val="18"/>
+        </w:rPr>
+      </w:pPr>
+      <w:r>
+        <w:rPr>
+          <w:sz w:val="18"/>
+          <w:szCs w:val="18"/>
+        </w:rPr>
+        <w:t xml:space="preserve">Allows user to remove a color in a video and replace it with the background. </w:t>
+      </w:r>
+      <w:r>
+        <w:rPr>
+          <w:sz w:val="18"/>
+          <w:szCs w:val="18"/>
+        </w:rPr>
+        <w:t>Replicates the invisible cloak effect in Harry Potter movies.</w:t>
       </w:r>
     </w:p>
     <w:p>
       <w:pPr>
-        <w:pStyle w:val="ListParagraph"/>
-        <w:numPr>
-          <w:ilvl w:val="0"/>
-          <w:numId w:val="13"/>
-        </w:numPr>
-        <w:rPr>
-          <w:sz w:val="20"/>
-          <w:szCs w:val="20"/>
-        </w:rPr>
-      </w:pPr>
-      <w:r>
-        <w:rPr>
-          <w:sz w:val="20"/>
-          <w:szCs w:val="20"/>
-        </w:rPr>
-        <w:t xml:space="preserve">Allows user to remove a color in a video and replace it with the background. </w:t>
-      </w:r>
-      <w:r>
-        <w:rPr>
-          <w:sz w:val="20"/>
-          <w:szCs w:val="20"/>
-        </w:rPr>
-        <w:t>Replicates the invisible cloak effect in Harry Potter movies.</w:t>
+        <w:rPr>
+          <w:sz w:val="18"/>
+          <w:szCs w:val="18"/>
+        </w:rPr>
+      </w:pPr>
+      <w:r>
+        <w:rPr>
+          <w:b/>
+          <w:bCs/>
+          <w:sz w:val="18"/>
+          <w:szCs w:val="18"/>
+        </w:rPr>
+        <w:t xml:space="preserve">Technologies used: Python, Django, </w:t>
+      </w:r>
+      <w:r>
+        <w:rPr>
+          <w:b/>
+          <w:bCs/>
+          <w:sz w:val="18"/>
+          <w:szCs w:val="18"/>
+        </w:rPr>
+        <w:t xml:space="preserve">OpenCV, </w:t>
+      </w:r>
+      <w:r>
+        <w:rPr>
+          <w:b/>
+          <w:bCs/>
+          <w:sz w:val="18"/>
+          <w:szCs w:val="18"/>
+        </w:rPr>
+        <w:t>Ridge CSS, HTML</w:t>
       </w:r>
     </w:p>
     <w:p>
       <w:pPr>
-        <w:rPr>
-          <w:sz w:val="20"/>
-          <w:szCs w:val="20"/>
-        </w:rPr>
-      </w:pPr>
-      <w:r>
-        <w:rPr>
-          <w:b/>
-          <w:bCs/>
-          <w:sz w:val="20"/>
-          <w:szCs w:val="20"/>
-        </w:rPr>
-        <w:t xml:space="preserve">Technologies used: Python, </w:t>
-      </w:r>
-      <w:r>
-        <w:rPr>
-          <w:b/>
-          <w:bCs/>
-          <w:sz w:val="20"/>
-          <w:szCs w:val="20"/>
-        </w:rPr>
-        <w:t xml:space="preserve">Django, </w:t>
-      </w:r>
-      <w:r>
-        <w:rPr>
-          <w:b/>
-          <w:bCs/>
-          <w:sz w:val="20"/>
-          <w:szCs w:val="20"/>
-        </w:rPr>
-        <w:t xml:space="preserve">OpenCV, </w:t>
-      </w:r>
-      <w:r>
-        <w:rPr>
-          <w:b/>
-          <w:bCs/>
-          <w:sz w:val="20"/>
-          <w:szCs w:val="20"/>
-        </w:rPr>
-        <w:t>Ridge CSS, HTML</w:t>
+        <w:pStyle w:val="Heading5"/>
+        <w:rPr>
+          <w:sz w:val="20"/>
+          <w:szCs w:val="20"/>
+        </w:rPr>
+      </w:pPr>
+      <w:r>
+        <w:rPr>
+          <w:sz w:val="22"/>
+          <w:szCs w:val="22"/>
+        </w:rPr>
+        <w:t>Wget</w:t>
+      </w:r>
+      <w:r>
+        <w:rPr>
+          <w:sz w:val="22"/>
+          <w:szCs w:val="22"/>
+        </w:rPr>
+        <w:t xml:space="preserve"> </w:t>
+      </w:r>
+      <w:r>
+        <w:rPr>
+          <w:sz w:val="22"/>
+          <w:szCs w:val="22"/>
+        </w:rPr>
+        <w:t>Downloader</w:t>
       </w:r>
     </w:p>
     <w:p>
       <w:pPr>
+        <w:rPr>
+          <w:sz w:val="18"/>
+          <w:szCs w:val="18"/>
+        </w:rPr>
+      </w:pPr>
+      <w:r>
+        <w:rPr>
+          <w:sz w:val="18"/>
+          <w:szCs w:val="18"/>
+        </w:rPr>
+        <w:t>Developed a</w:t>
+      </w:r>
+      <w:r>
+        <w:rPr>
+          <w:b/>
+          <w:bCs/>
+          <w:sz w:val="18"/>
+          <w:szCs w:val="18"/>
+        </w:rPr>
+        <w:t xml:space="preserve"> </w:t>
+      </w:r>
+      <w:r>
+        <w:rPr>
+          <w:b/>
+          <w:bCs/>
+          <w:sz w:val="18"/>
+          <w:szCs w:val="18"/>
+        </w:rPr>
+        <w:t>Python</w:t>
+      </w:r>
+      <w:r>
+        <w:rPr>
+          <w:sz w:val="18"/>
+          <w:szCs w:val="18"/>
+        </w:rPr>
+        <w:t xml:space="preserve"> utility that d</w:t>
+      </w:r>
+      <w:r>
+        <w:rPr>
+          <w:sz w:val="18"/>
+          <w:szCs w:val="18"/>
+        </w:rPr>
+        <w:t xml:space="preserve">ownloads </w:t>
+      </w:r>
+      <w:r>
+        <w:rPr>
+          <w:sz w:val="18"/>
+          <w:szCs w:val="18"/>
+        </w:rPr>
+        <w:t>and archives webpages using the wget tool.</w:t>
+      </w:r>
+      <w:r>
+        <w:rPr>
+          <w:sz w:val="18"/>
+          <w:szCs w:val="18"/>
+        </w:rPr>
+        <w:t xml:space="preserve"> </w:t>
+      </w:r>
+      <w:r>
+        <w:rPr>
+          <w:sz w:val="18"/>
+          <w:szCs w:val="18"/>
+        </w:rPr>
+        <w:t xml:space="preserve">Designed application architecture to generate layers of abstraction </w:t>
+      </w:r>
+      <w:r>
+        <w:rPr>
+          <w:sz w:val="18"/>
+          <w:szCs w:val="18"/>
+        </w:rPr>
+        <w:t xml:space="preserve">so that only a file with links </w:t>
+      </w:r>
+      <w:r>
+        <w:rPr>
+          <w:sz w:val="18"/>
+          <w:szCs w:val="18"/>
+        </w:rPr>
+        <w:t>is required for input, simplifying archival operations.</w:t>
+      </w:r>
+    </w:p>
+    <w:p>
+      <w:pPr>
         <w:pStyle w:val="Heading5"/>
+        <w:rPr>
+          <w:sz w:val="20"/>
+          <w:szCs w:val="20"/>
+        </w:rPr>
+      </w:pPr>
+      <w:r>
         <w:rPr>
           <w:sz w:val="22"/>
           <w:szCs w:val="22"/>
         </w:rPr>
-      </w:pPr>
-      <w:r>
-        <w:t>Wget</w:t>
-      </w:r>
-      <w:r>
-        <w:t xml:space="preserve"> </w:t>
-      </w:r>
-      <w:r>
-        <w:t>Downloader</w:t>
+        <w:t>Project-Setup</w:t>
       </w:r>
     </w:p>
     <w:p>
       <w:pPr>
         <w:rPr>
-          <w:sz w:val="20"/>
-          <w:szCs w:val="20"/>
-        </w:rPr>
-      </w:pPr>
-      <w:r>
-        <w:rPr>
-          <w:sz w:val="20"/>
-          <w:szCs w:val="20"/>
-        </w:rPr>
-        <w:t>Developed a</w:t>
-      </w:r>
-      <w:r>
-        <w:rPr>
-          <w:b/>
-          <w:bCs/>
-          <w:sz w:val="20"/>
-          <w:szCs w:val="20"/>
-        </w:rPr>
-        <w:t xml:space="preserve"> </w:t>
-      </w:r>
-      <w:r>
-        <w:rPr>
-          <w:b/>
-          <w:bCs/>
-          <w:sz w:val="20"/>
-          <w:szCs w:val="20"/>
+          <w:sz w:val="18"/>
+          <w:szCs w:val="18"/>
+        </w:rPr>
+      </w:pPr>
+      <w:r>
+        <w:rPr>
+          <w:sz w:val="18"/>
+          <w:szCs w:val="18"/>
+        </w:rPr>
+        <w:t xml:space="preserve">Developed a </w:t>
+      </w:r>
+      <w:r>
+        <w:rPr>
+          <w:b/>
+          <w:bCs/>
+          <w:sz w:val="18"/>
+          <w:szCs w:val="18"/>
         </w:rPr>
         <w:t>Python</w:t>
       </w:r>
       <w:r>
         <w:rPr>
-          <w:sz w:val="20"/>
-          <w:szCs w:val="20"/>
-        </w:rPr>
-        <w:t xml:space="preserve"> utility that d</w:t>
-      </w:r>
-      <w:r>
-        <w:rPr>
-          <w:sz w:val="20"/>
-          <w:szCs w:val="20"/>
-        </w:rPr>
-        <w:t xml:space="preserve">ownloads </w:t>
-      </w:r>
-      <w:r>
-        <w:rPr>
-          <w:sz w:val="20"/>
-          <w:szCs w:val="20"/>
-        </w:rPr>
-        <w:t>and archives webpages using the wget tool.</w:t>
-      </w:r>
-      <w:r>
-        <w:rPr>
-          <w:sz w:val="20"/>
-          <w:szCs w:val="20"/>
-        </w:rPr>
-        <w:t xml:space="preserve"> </w:t>
-      </w:r>
-      <w:r>
-        <w:rPr>
-          <w:sz w:val="20"/>
-          <w:szCs w:val="20"/>
-        </w:rPr>
-        <w:t xml:space="preserve">Designed application architecture to generate layers of abstraction </w:t>
-      </w:r>
-      <w:r>
-        <w:rPr>
-          <w:sz w:val="20"/>
-          <w:szCs w:val="20"/>
-        </w:rPr>
-        <w:t xml:space="preserve">so that only a file with links </w:t>
-      </w:r>
-      <w:r>
-        <w:rPr>
-          <w:sz w:val="20"/>
-          <w:szCs w:val="20"/>
-        </w:rPr>
-        <w:t>is required for input, simplifying archival operations.</w:t>
+          <w:sz w:val="18"/>
+          <w:szCs w:val="18"/>
+        </w:rPr>
+        <w:t xml:space="preserve"> utility that sets up a custom development environment in seconds. Tested with 95% test coverage</w:t>
+      </w:r>
+      <w:r>
+        <w:rPr>
+          <w:sz w:val="18"/>
+          <w:szCs w:val="18"/>
+        </w:rPr>
+        <w:t xml:space="preserve"> using </w:t>
+      </w:r>
+      <w:r>
+        <w:rPr>
+          <w:b/>
+          <w:bCs/>
+          <w:sz w:val="18"/>
+          <w:szCs w:val="18"/>
+        </w:rPr>
+        <w:t>pytest</w:t>
+      </w:r>
+      <w:r>
+        <w:rPr>
+          <w:sz w:val="18"/>
+          <w:szCs w:val="18"/>
+        </w:rPr>
+        <w:t>.</w:t>
       </w:r>
     </w:p>
     <w:p>
@@ -2514,82 +2892,10 @@
         </w:rPr>
       </w:pPr>
       <w:r>
-        <w:t>Project-Setup</w:t>
-      </w:r>
-    </w:p>
-    <w:p>
-      <w:pPr>
-        <w:rPr>
-          <w:sz w:val="20"/>
-          <w:szCs w:val="20"/>
-        </w:rPr>
-      </w:pPr>
-      <w:r>
-        <w:rPr>
-          <w:sz w:val="20"/>
-          <w:szCs w:val="20"/>
-        </w:rPr>
-        <w:t xml:space="preserve">Developed a </w:t>
-      </w:r>
-      <w:r>
-        <w:rPr>
-          <w:b/>
-          <w:bCs/>
-          <w:sz w:val="20"/>
-          <w:szCs w:val="20"/>
-        </w:rPr>
-        <w:t>Python</w:t>
-      </w:r>
-      <w:r>
-        <w:rPr>
-          <w:sz w:val="20"/>
-          <w:szCs w:val="20"/>
-        </w:rPr>
-        <w:t xml:space="preserve"> utility that </w:t>
-      </w:r>
-      <w:r>
-        <w:rPr>
-          <w:sz w:val="20"/>
-          <w:szCs w:val="20"/>
-        </w:rPr>
-        <w:t>sets up a custom development environment in seconds</w:t>
-      </w:r>
-      <w:r>
-        <w:rPr>
-          <w:sz w:val="20"/>
-          <w:szCs w:val="20"/>
-        </w:rPr>
-        <w:t>. Tested with 95% test coverage</w:t>
-      </w:r>
-      <w:r>
-        <w:rPr>
-          <w:sz w:val="20"/>
-          <w:szCs w:val="20"/>
-        </w:rPr>
-        <w:t xml:space="preserve"> using </w:t>
-      </w:r>
-      <w:r>
-        <w:rPr>
-          <w:b/>
-          <w:bCs/>
-          <w:sz w:val="20"/>
-          <w:szCs w:val="20"/>
-        </w:rPr>
-        <w:t>pytest</w:t>
-      </w:r>
-      <w:r>
-        <w:rPr>
-          <w:sz w:val="20"/>
-          <w:szCs w:val="20"/>
-        </w:rPr>
-        <w:t>.</w:t>
-      </w:r>
-    </w:p>
-    <w:p>
-      <w:pPr>
-        <w:pStyle w:val="Heading5"/>
-      </w:pPr>
-      <w:r>
+        <w:rPr>
+          <w:sz w:val="22"/>
+          <w:szCs w:val="22"/>
+        </w:rPr>
         <w:t>Machine Learning Projects</w:t>
       </w:r>
     </w:p>
@@ -2601,16 +2907,30 @@
           <w:numId w:val="15"/>
         </w:numPr>
         <w:rPr>
+          <w:sz w:val="20"/>
+          <w:szCs w:val="20"/>
           <w:vertAlign w:val="subscript"/>
         </w:rPr>
       </w:pPr>
       <w:r>
+        <w:rPr>
+          <w:sz w:val="20"/>
+          <w:szCs w:val="20"/>
+        </w:rPr>
         <w:t xml:space="preserve">Developed </w:t>
       </w:r>
       <w:r>
+        <w:rPr>
+          <w:sz w:val="20"/>
+          <w:szCs w:val="20"/>
+        </w:rPr>
         <w:t xml:space="preserve">machine learning </w:t>
       </w:r>
       <w:r>
+        <w:rPr>
+          <w:sz w:val="20"/>
+          <w:szCs w:val="20"/>
+        </w:rPr>
         <w:t>models for the following datasets: Pima Indians Diabetes dataset, Boston Housing dataset, Iris flowers dataset.</w:t>
       </w:r>
     </w:p>
@@ -2621,14 +2941,30 @@
           <w:ilvl w:val="0"/>
           <w:numId w:val="14"/>
         </w:numPr>
-      </w:pPr>
-      <w:r>
+        <w:rPr>
+          <w:sz w:val="20"/>
+          <w:szCs w:val="20"/>
+        </w:rPr>
+      </w:pPr>
+      <w:r>
+        <w:rPr>
+          <w:sz w:val="20"/>
+          <w:szCs w:val="20"/>
+        </w:rPr>
         <w:t xml:space="preserve">Analyzed the </w:t>
       </w:r>
       <w:r>
+        <w:rPr>
+          <w:sz w:val="20"/>
+          <w:szCs w:val="20"/>
+        </w:rPr>
         <w:t>Stack Overflow</w:t>
       </w:r>
       <w:r>
+        <w:rPr>
+          <w:sz w:val="20"/>
+          <w:szCs w:val="20"/>
+        </w:rPr>
         <w:t xml:space="preserve"> 2019 developer survey.</w:t>
       </w:r>
     </w:p>
@@ -2753,7 +3089,7 @@
     </w:p>
     <w:sectPr>
       <w:pgSz w:w="16834" w:h="31680" w:code="9"/>
-      <w:pgMar w:top="720" w:right="720" w:bottom="720" w:left="720" w:header="1440" w:footer="1440" w:gutter="0"/>
+      <w:pgMar w:top="720" w:right="720" w:bottom="0" w:left="720" w:header="1440" w:footer="1440" w:gutter="0"/>
       <w:cols w:space="720"/>
       <w:docGrid w:linePitch="360"/>
     </w:sectPr>
@@ -3750,6 +4086,119 @@
     </w:lvl>
   </w:abstractNum>
   <w:abstractNum w:abstractNumId="8" w15:restartNumberingAfterBreak="0">
+    <w:nsid w:val="52A65E51"/>
+    <w:multiLevelType w:val="hybridMultilevel"/>
+    <w:tmpl w:val="474CBDBE"/>
+    <w:lvl w:ilvl="0" w:tplc="04090001">
+      <w:start w:val="1"/>
+      <w:numFmt w:val="bullet"/>
+      <w:lvlText w:val=""/>
+      <w:lvlJc w:val="left"/>
+      <w:pPr>
+        <w:ind w:left="720" w:hanging="360"/>
+      </w:pPr>
+      <w:rPr>
+        <w:rFonts w:ascii="Symbol" w:hAnsi="Symbol" w:hint="default"/>
+      </w:rPr>
+    </w:lvl>
+    <w:lvl w:ilvl="1" w:tplc="04090003" w:tentative="1">
+      <w:start w:val="1"/>
+      <w:numFmt w:val="bullet"/>
+      <w:lvlText w:val="o"/>
+      <w:lvlJc w:val="left"/>
+      <w:pPr>
+        <w:ind w:left="1440" w:hanging="360"/>
+      </w:pPr>
+      <w:rPr>
+        <w:rFonts w:ascii="Courier New" w:hAnsi="Courier New" w:cs="Courier New" w:hint="default"/>
+      </w:rPr>
+    </w:lvl>
+    <w:lvl w:ilvl="2" w:tplc="04090005" w:tentative="1">
+      <w:start w:val="1"/>
+      <w:numFmt w:val="bullet"/>
+      <w:lvlText w:val=""/>
+      <w:lvlJc w:val="left"/>
+      <w:pPr>
+        <w:ind w:left="2160" w:hanging="360"/>
+      </w:pPr>
+      <w:rPr>
+        <w:rFonts w:ascii="Wingdings" w:hAnsi="Wingdings" w:hint="default"/>
+      </w:rPr>
+    </w:lvl>
+    <w:lvl w:ilvl="3" w:tplc="04090001" w:tentative="1">
+      <w:start w:val="1"/>
+      <w:numFmt w:val="bullet"/>
+      <w:lvlText w:val=""/>
+      <w:lvlJc w:val="left"/>
+      <w:pPr>
+        <w:ind w:left="2880" w:hanging="360"/>
+      </w:pPr>
+      <w:rPr>
+        <w:rFonts w:ascii="Symbol" w:hAnsi="Symbol" w:hint="default"/>
+      </w:rPr>
+    </w:lvl>
+    <w:lvl w:ilvl="4" w:tplc="04090003" w:tentative="1">
+      <w:start w:val="1"/>
+      <w:numFmt w:val="bullet"/>
+      <w:lvlText w:val="o"/>
+      <w:lvlJc w:val="left"/>
+      <w:pPr>
+        <w:ind w:left="3600" w:hanging="360"/>
+      </w:pPr>
+      <w:rPr>
+        <w:rFonts w:ascii="Courier New" w:hAnsi="Courier New" w:cs="Courier New" w:hint="default"/>
+      </w:rPr>
+    </w:lvl>
+    <w:lvl w:ilvl="5" w:tplc="04090005" w:tentative="1">
+      <w:start w:val="1"/>
+      <w:numFmt w:val="bullet"/>
+      <w:lvlText w:val=""/>
+      <w:lvlJc w:val="left"/>
+      <w:pPr>
+        <w:ind w:left="4320" w:hanging="360"/>
+      </w:pPr>
+      <w:rPr>
+        <w:rFonts w:ascii="Wingdings" w:hAnsi="Wingdings" w:hint="default"/>
+      </w:rPr>
+    </w:lvl>
+    <w:lvl w:ilvl="6" w:tplc="04090001" w:tentative="1">
+      <w:start w:val="1"/>
+      <w:numFmt w:val="bullet"/>
+      <w:lvlText w:val=""/>
+      <w:lvlJc w:val="left"/>
+      <w:pPr>
+        <w:ind w:left="5040" w:hanging="360"/>
+      </w:pPr>
+      <w:rPr>
+        <w:rFonts w:ascii="Symbol" w:hAnsi="Symbol" w:hint="default"/>
+      </w:rPr>
+    </w:lvl>
+    <w:lvl w:ilvl="7" w:tplc="04090003" w:tentative="1">
+      <w:start w:val="1"/>
+      <w:numFmt w:val="bullet"/>
+      <w:lvlText w:val="o"/>
+      <w:lvlJc w:val="left"/>
+      <w:pPr>
+        <w:ind w:left="5760" w:hanging="360"/>
+      </w:pPr>
+      <w:rPr>
+        <w:rFonts w:ascii="Courier New" w:hAnsi="Courier New" w:cs="Courier New" w:hint="default"/>
+      </w:rPr>
+    </w:lvl>
+    <w:lvl w:ilvl="8" w:tplc="04090005" w:tentative="1">
+      <w:start w:val="1"/>
+      <w:numFmt w:val="bullet"/>
+      <w:lvlText w:val=""/>
+      <w:lvlJc w:val="left"/>
+      <w:pPr>
+        <w:ind w:left="6480" w:hanging="360"/>
+      </w:pPr>
+      <w:rPr>
+        <w:rFonts w:ascii="Wingdings" w:hAnsi="Wingdings" w:hint="default"/>
+      </w:rPr>
+    </w:lvl>
+  </w:abstractNum>
+  <w:abstractNum w:abstractNumId="9" w15:restartNumberingAfterBreak="0">
     <w:nsid w:val="59CB04E0"/>
     <w:multiLevelType w:val="multilevel"/>
     <w:tmpl w:val="FACE6B04"/>
@@ -3865,7 +4314,7 @@
       </w:pPr>
     </w:lvl>
   </w:abstractNum>
-  <w:abstractNum w:abstractNumId="9" w15:restartNumberingAfterBreak="0">
+  <w:abstractNum w:abstractNumId="10" w15:restartNumberingAfterBreak="0">
     <w:nsid w:val="68FB3222"/>
     <w:multiLevelType w:val="hybridMultilevel"/>
     <w:tmpl w:val="290054EE"/>
@@ -3978,7 +4427,7 @@
       </w:rPr>
     </w:lvl>
   </w:abstractNum>
-  <w:abstractNum w:abstractNumId="10" w15:restartNumberingAfterBreak="0">
+  <w:abstractNum w:abstractNumId="11" w15:restartNumberingAfterBreak="0">
     <w:nsid w:val="6BEA4C4D"/>
     <w:multiLevelType w:val="hybridMultilevel"/>
     <w:tmpl w:val="A2C6189E"/>
@@ -4119,7 +4568,120 @@
       </w:rPr>
     </w:lvl>
   </w:abstractNum>
-  <w:abstractNum w:abstractNumId="11" w15:restartNumberingAfterBreak="0">
+  <w:abstractNum w:abstractNumId="12" w15:restartNumberingAfterBreak="0">
+    <w:nsid w:val="6C067397"/>
+    <w:multiLevelType w:val="hybridMultilevel"/>
+    <w:tmpl w:val="52FE742A"/>
+    <w:lvl w:ilvl="0" w:tplc="04090001">
+      <w:start w:val="1"/>
+      <w:numFmt w:val="bullet"/>
+      <w:lvlText w:val=""/>
+      <w:lvlJc w:val="left"/>
+      <w:pPr>
+        <w:ind w:left="720" w:hanging="360"/>
+      </w:pPr>
+      <w:rPr>
+        <w:rFonts w:ascii="Symbol" w:hAnsi="Symbol" w:hint="default"/>
+      </w:rPr>
+    </w:lvl>
+    <w:lvl w:ilvl="1" w:tplc="04090003" w:tentative="1">
+      <w:start w:val="1"/>
+      <w:numFmt w:val="bullet"/>
+      <w:lvlText w:val="o"/>
+      <w:lvlJc w:val="left"/>
+      <w:pPr>
+        <w:ind w:left="1440" w:hanging="360"/>
+      </w:pPr>
+      <w:rPr>
+        <w:rFonts w:ascii="Courier New" w:hAnsi="Courier New" w:cs="Courier New" w:hint="default"/>
+      </w:rPr>
+    </w:lvl>
+    <w:lvl w:ilvl="2" w:tplc="04090005" w:tentative="1">
+      <w:start w:val="1"/>
+      <w:numFmt w:val="bullet"/>
+      <w:lvlText w:val=""/>
+      <w:lvlJc w:val="left"/>
+      <w:pPr>
+        <w:ind w:left="2160" w:hanging="360"/>
+      </w:pPr>
+      <w:rPr>
+        <w:rFonts w:ascii="Wingdings" w:hAnsi="Wingdings" w:hint="default"/>
+      </w:rPr>
+    </w:lvl>
+    <w:lvl w:ilvl="3" w:tplc="04090001" w:tentative="1">
+      <w:start w:val="1"/>
+      <w:numFmt w:val="bullet"/>
+      <w:lvlText w:val=""/>
+      <w:lvlJc w:val="left"/>
+      <w:pPr>
+        <w:ind w:left="2880" w:hanging="360"/>
+      </w:pPr>
+      <w:rPr>
+        <w:rFonts w:ascii="Symbol" w:hAnsi="Symbol" w:hint="default"/>
+      </w:rPr>
+    </w:lvl>
+    <w:lvl w:ilvl="4" w:tplc="04090003" w:tentative="1">
+      <w:start w:val="1"/>
+      <w:numFmt w:val="bullet"/>
+      <w:lvlText w:val="o"/>
+      <w:lvlJc w:val="left"/>
+      <w:pPr>
+        <w:ind w:left="3600" w:hanging="360"/>
+      </w:pPr>
+      <w:rPr>
+        <w:rFonts w:ascii="Courier New" w:hAnsi="Courier New" w:cs="Courier New" w:hint="default"/>
+      </w:rPr>
+    </w:lvl>
+    <w:lvl w:ilvl="5" w:tplc="04090005" w:tentative="1">
+      <w:start w:val="1"/>
+      <w:numFmt w:val="bullet"/>
+      <w:lvlText w:val=""/>
+      <w:lvlJc w:val="left"/>
+      <w:pPr>
+        <w:ind w:left="4320" w:hanging="360"/>
+      </w:pPr>
+      <w:rPr>
+        <w:rFonts w:ascii="Wingdings" w:hAnsi="Wingdings" w:hint="default"/>
+      </w:rPr>
+    </w:lvl>
+    <w:lvl w:ilvl="6" w:tplc="04090001" w:tentative="1">
+      <w:start w:val="1"/>
+      <w:numFmt w:val="bullet"/>
+      <w:lvlText w:val=""/>
+      <w:lvlJc w:val="left"/>
+      <w:pPr>
+        <w:ind w:left="5040" w:hanging="360"/>
+      </w:pPr>
+      <w:rPr>
+        <w:rFonts w:ascii="Symbol" w:hAnsi="Symbol" w:hint="default"/>
+      </w:rPr>
+    </w:lvl>
+    <w:lvl w:ilvl="7" w:tplc="04090003" w:tentative="1">
+      <w:start w:val="1"/>
+      <w:numFmt w:val="bullet"/>
+      <w:lvlText w:val="o"/>
+      <w:lvlJc w:val="left"/>
+      <w:pPr>
+        <w:ind w:left="5760" w:hanging="360"/>
+      </w:pPr>
+      <w:rPr>
+        <w:rFonts w:ascii="Courier New" w:hAnsi="Courier New" w:cs="Courier New" w:hint="default"/>
+      </w:rPr>
+    </w:lvl>
+    <w:lvl w:ilvl="8" w:tplc="04090005" w:tentative="1">
+      <w:start w:val="1"/>
+      <w:numFmt w:val="bullet"/>
+      <w:lvlText w:val=""/>
+      <w:lvlJc w:val="left"/>
+      <w:pPr>
+        <w:ind w:left="6480" w:hanging="360"/>
+      </w:pPr>
+      <w:rPr>
+        <w:rFonts w:ascii="Wingdings" w:hAnsi="Wingdings" w:hint="default"/>
+      </w:rPr>
+    </w:lvl>
+  </w:abstractNum>
+  <w:abstractNum w:abstractNumId="13" w15:restartNumberingAfterBreak="0">
     <w:nsid w:val="6FBE2252"/>
     <w:multiLevelType w:val="hybridMultilevel"/>
     <w:tmpl w:val="C98EF4A0"/>
@@ -4233,10 +4795,10 @@
     </w:lvl>
   </w:abstractNum>
   <w:num w:numId="1">
-    <w:abstractNumId w:val="10"/>
+    <w:abstractNumId w:val="11"/>
   </w:num>
   <w:num w:numId="2">
-    <w:abstractNumId w:val="10"/>
+    <w:abstractNumId w:val="11"/>
   </w:num>
   <w:num w:numId="3">
     <w:abstractNumId w:val="3"/>
@@ -4245,13 +4807,13 @@
     <w:abstractNumId w:val="2"/>
   </w:num>
   <w:num w:numId="5">
-    <w:abstractNumId w:val="8"/>
+    <w:abstractNumId w:val="9"/>
   </w:num>
   <w:num w:numId="6">
-    <w:abstractNumId w:val="8"/>
+    <w:abstractNumId w:val="9"/>
   </w:num>
   <w:num w:numId="7">
-    <w:abstractNumId w:val="8"/>
+    <w:abstractNumId w:val="9"/>
   </w:num>
   <w:num w:numId="8">
     <w:abstractNumId w:val="4"/>
@@ -4266,7 +4828,7 @@
     <w:abstractNumId w:val="0"/>
   </w:num>
   <w:num w:numId="12">
-    <w:abstractNumId w:val="11"/>
+    <w:abstractNumId w:val="13"/>
   </w:num>
   <w:num w:numId="13">
     <w:abstractNumId w:val="7"/>
@@ -4275,7 +4837,13 @@
     <w:abstractNumId w:val="6"/>
   </w:num>
   <w:num w:numId="15">
-    <w:abstractNumId w:val="9"/>
+    <w:abstractNumId w:val="10"/>
+  </w:num>
+  <w:num w:numId="16">
+    <w:abstractNumId w:val="8"/>
+  </w:num>
+  <w:num w:numId="17">
+    <w:abstractNumId w:val="12"/>
   </w:num>
 </w:numbering>
 </file>

</xml_diff>

<commit_message>
increase font size by 1
</commit_message>
<xml_diff>
--- a/Resume_general_2.docx
+++ b/Resume_general_2.docx
@@ -1039,21 +1039,21 @@
           <w:numId w:val="8"/>
         </w:numPr>
         <w:rPr>
-          <w:sz w:val="18"/>
-          <w:szCs w:val="18"/>
-        </w:rPr>
-      </w:pPr>
-      <w:r>
-        <w:rPr>
-          <w:sz w:val="18"/>
-          <w:szCs w:val="18"/>
+          <w:sz w:val="20"/>
+          <w:szCs w:val="20"/>
+        </w:rPr>
+      </w:pPr>
+      <w:r>
+        <w:rPr>
+          <w:sz w:val="20"/>
+          <w:szCs w:val="20"/>
         </w:rPr>
         <w:t>Designed and d</w:t>
       </w:r>
       <w:r>
         <w:rPr>
-          <w:sz w:val="18"/>
-          <w:szCs w:val="18"/>
+          <w:sz w:val="20"/>
+          <w:szCs w:val="20"/>
         </w:rPr>
         <w:t xml:space="preserve">eveloped </w:t>
       </w:r>
@@ -1061,29 +1061,29 @@
         <w:rPr>
           <w:b/>
           <w:bCs/>
-          <w:sz w:val="18"/>
-          <w:szCs w:val="18"/>
+          <w:sz w:val="20"/>
+          <w:szCs w:val="20"/>
         </w:rPr>
         <w:t>Java Android app</w:t>
       </w:r>
       <w:r>
         <w:rPr>
-          <w:sz w:val="18"/>
-          <w:szCs w:val="18"/>
+          <w:sz w:val="20"/>
+          <w:szCs w:val="20"/>
         </w:rPr>
         <w:t xml:space="preserve"> with </w:t>
       </w:r>
       <w:r>
         <w:rPr>
-          <w:sz w:val="18"/>
-          <w:szCs w:val="18"/>
+          <w:sz w:val="20"/>
+          <w:szCs w:val="20"/>
         </w:rPr>
         <w:t>respect to client business requirements</w:t>
       </w:r>
       <w:r>
         <w:rPr>
-          <w:sz w:val="18"/>
-          <w:szCs w:val="18"/>
+          <w:sz w:val="20"/>
+          <w:szCs w:val="20"/>
         </w:rPr>
         <w:t>.</w:t>
       </w:r>
@@ -1096,14 +1096,14 @@
           <w:numId w:val="8"/>
         </w:numPr>
         <w:rPr>
-          <w:sz w:val="18"/>
-          <w:szCs w:val="18"/>
-        </w:rPr>
-      </w:pPr>
-      <w:r>
-        <w:rPr>
-          <w:sz w:val="18"/>
-          <w:szCs w:val="18"/>
+          <w:sz w:val="20"/>
+          <w:szCs w:val="20"/>
+        </w:rPr>
+      </w:pPr>
+      <w:r>
+        <w:rPr>
+          <w:sz w:val="20"/>
+          <w:szCs w:val="20"/>
         </w:rPr>
         <w:t xml:space="preserve">Developed </w:t>
       </w:r>
@@ -1111,15 +1111,15 @@
         <w:rPr>
           <w:b/>
           <w:bCs/>
-          <w:sz w:val="18"/>
-          <w:szCs w:val="18"/>
+          <w:sz w:val="20"/>
+          <w:szCs w:val="20"/>
         </w:rPr>
         <w:t>authentication</w:t>
       </w:r>
       <w:r>
         <w:rPr>
-          <w:sz w:val="18"/>
-          <w:szCs w:val="18"/>
+          <w:sz w:val="20"/>
+          <w:szCs w:val="20"/>
         </w:rPr>
         <w:t xml:space="preserve">, </w:t>
       </w:r>
@@ -1127,29 +1127,29 @@
         <w:rPr>
           <w:b/>
           <w:bCs/>
-          <w:sz w:val="18"/>
-          <w:szCs w:val="18"/>
+          <w:sz w:val="20"/>
+          <w:szCs w:val="20"/>
         </w:rPr>
         <w:t>data storage</w:t>
       </w:r>
       <w:r>
         <w:rPr>
-          <w:sz w:val="18"/>
-          <w:szCs w:val="18"/>
+          <w:sz w:val="20"/>
+          <w:szCs w:val="20"/>
         </w:rPr>
         <w:t xml:space="preserve">, and </w:t>
       </w:r>
       <w:r>
         <w:rPr>
-          <w:sz w:val="18"/>
-          <w:szCs w:val="18"/>
+          <w:sz w:val="20"/>
+          <w:szCs w:val="20"/>
         </w:rPr>
         <w:t xml:space="preserve">certain </w:t>
       </w:r>
       <w:r>
         <w:rPr>
-          <w:sz w:val="18"/>
-          <w:szCs w:val="18"/>
+          <w:sz w:val="20"/>
+          <w:szCs w:val="20"/>
         </w:rPr>
         <w:t xml:space="preserve">business </w:t>
       </w:r>
@@ -1157,15 +1157,15 @@
         <w:rPr>
           <w:b/>
           <w:bCs/>
-          <w:sz w:val="18"/>
-          <w:szCs w:val="18"/>
+          <w:sz w:val="20"/>
+          <w:szCs w:val="20"/>
         </w:rPr>
         <w:t>functionality using API calls</w:t>
       </w:r>
       <w:r>
         <w:rPr>
-          <w:sz w:val="18"/>
-          <w:szCs w:val="18"/>
+          <w:sz w:val="20"/>
+          <w:szCs w:val="20"/>
         </w:rPr>
         <w:t xml:space="preserve"> for said app.</w:t>
       </w:r>
@@ -1178,42 +1178,42 @@
           <w:numId w:val="8"/>
         </w:numPr>
         <w:rPr>
-          <w:sz w:val="18"/>
-          <w:szCs w:val="18"/>
-        </w:rPr>
-      </w:pPr>
-      <w:r>
-        <w:rPr>
-          <w:sz w:val="18"/>
-          <w:szCs w:val="18"/>
+          <w:sz w:val="20"/>
+          <w:szCs w:val="20"/>
+        </w:rPr>
+      </w:pPr>
+      <w:r>
+        <w:rPr>
+          <w:sz w:val="20"/>
+          <w:szCs w:val="20"/>
         </w:rPr>
         <w:t xml:space="preserve">Developed </w:t>
       </w:r>
       <w:r>
         <w:rPr>
-          <w:sz w:val="18"/>
-          <w:szCs w:val="18"/>
+          <w:sz w:val="20"/>
+          <w:szCs w:val="20"/>
         </w:rPr>
         <w:t xml:space="preserve">and deployed </w:t>
       </w:r>
       <w:r>
         <w:rPr>
-          <w:sz w:val="18"/>
-          <w:szCs w:val="18"/>
+          <w:sz w:val="20"/>
+          <w:szCs w:val="20"/>
         </w:rPr>
         <w:t xml:space="preserve">serverless </w:t>
       </w:r>
       <w:r>
         <w:rPr>
-          <w:sz w:val="18"/>
-          <w:szCs w:val="18"/>
+          <w:sz w:val="20"/>
+          <w:szCs w:val="20"/>
         </w:rPr>
         <w:t xml:space="preserve">Amazon Web Services </w:t>
       </w:r>
       <w:r>
         <w:rPr>
-          <w:sz w:val="18"/>
-          <w:szCs w:val="18"/>
+          <w:sz w:val="20"/>
+          <w:szCs w:val="20"/>
         </w:rPr>
         <w:t xml:space="preserve">backend with </w:t>
       </w:r>
@@ -1221,8 +1221,8 @@
         <w:rPr>
           <w:b/>
           <w:bCs/>
-          <w:sz w:val="18"/>
-          <w:szCs w:val="18"/>
+          <w:sz w:val="20"/>
+          <w:szCs w:val="20"/>
         </w:rPr>
         <w:t>Amplify, DynamoDB,</w:t>
       </w:r>
@@ -1230,8 +1230,8 @@
         <w:rPr>
           <w:b/>
           <w:bCs/>
-          <w:sz w:val="18"/>
-          <w:szCs w:val="18"/>
+          <w:sz w:val="20"/>
+          <w:szCs w:val="20"/>
         </w:rPr>
         <w:t xml:space="preserve"> API Gateway,</w:t>
       </w:r>
@@ -1239,8 +1239,8 @@
         <w:rPr>
           <w:b/>
           <w:bCs/>
-          <w:sz w:val="18"/>
-          <w:szCs w:val="18"/>
+          <w:sz w:val="20"/>
+          <w:szCs w:val="20"/>
         </w:rPr>
         <w:t xml:space="preserve"> S3</w:t>
       </w:r>
@@ -1248,8 +1248,8 @@
         <w:rPr>
           <w:b/>
           <w:bCs/>
-          <w:sz w:val="18"/>
-          <w:szCs w:val="18"/>
+          <w:sz w:val="20"/>
+          <w:szCs w:val="20"/>
         </w:rPr>
         <w:t>,</w:t>
       </w:r>
@@ -1257,15 +1257,15 @@
         <w:rPr>
           <w:b/>
           <w:bCs/>
-          <w:sz w:val="18"/>
-          <w:szCs w:val="18"/>
+          <w:sz w:val="20"/>
+          <w:szCs w:val="20"/>
         </w:rPr>
         <w:t xml:space="preserve"> and Lambda</w:t>
       </w:r>
       <w:r>
         <w:rPr>
-          <w:sz w:val="18"/>
-          <w:szCs w:val="18"/>
+          <w:sz w:val="20"/>
+          <w:szCs w:val="20"/>
         </w:rPr>
         <w:t>.</w:t>
       </w:r>
@@ -1275,16 +1275,16 @@
         <w:rPr>
           <w:b/>
           <w:bCs/>
-          <w:sz w:val="18"/>
-          <w:szCs w:val="18"/>
-        </w:rPr>
-      </w:pPr>
-      <w:r>
-        <w:rPr>
-          <w:b/>
-          <w:bCs/>
-          <w:sz w:val="18"/>
-          <w:szCs w:val="18"/>
+          <w:sz w:val="22"/>
+          <w:szCs w:val="22"/>
+        </w:rPr>
+      </w:pPr>
+      <w:r>
+        <w:rPr>
+          <w:b/>
+          <w:bCs/>
+          <w:sz w:val="20"/>
+          <w:szCs w:val="20"/>
         </w:rPr>
         <w:t xml:space="preserve">Technologies used: Java, </w:t>
       </w:r>
@@ -1292,8 +1292,8 @@
         <w:rPr>
           <w:b/>
           <w:bCs/>
-          <w:sz w:val="18"/>
-          <w:szCs w:val="18"/>
+          <w:sz w:val="20"/>
+          <w:szCs w:val="20"/>
         </w:rPr>
         <w:t>Android</w:t>
       </w:r>
@@ -1301,8 +1301,8 @@
         <w:rPr>
           <w:b/>
           <w:bCs/>
-          <w:sz w:val="18"/>
-          <w:szCs w:val="18"/>
+          <w:sz w:val="20"/>
+          <w:szCs w:val="20"/>
         </w:rPr>
         <w:t xml:space="preserve"> SDK</w:t>
       </w:r>
@@ -1310,8 +1310,8 @@
         <w:rPr>
           <w:b/>
           <w:bCs/>
-          <w:sz w:val="18"/>
-          <w:szCs w:val="18"/>
+          <w:sz w:val="20"/>
+          <w:szCs w:val="20"/>
         </w:rPr>
         <w:t xml:space="preserve"> and Google APIs</w:t>
       </w:r>
@@ -1319,8 +1319,8 @@
         <w:rPr>
           <w:b/>
           <w:bCs/>
-          <w:sz w:val="18"/>
-          <w:szCs w:val="18"/>
+          <w:sz w:val="20"/>
+          <w:szCs w:val="20"/>
         </w:rPr>
         <w:t xml:space="preserve">, AWS Amplify, </w:t>
       </w:r>
@@ -1328,35 +1328,17 @@
         <w:rPr>
           <w:b/>
           <w:bCs/>
-          <w:sz w:val="18"/>
-          <w:szCs w:val="18"/>
-        </w:rPr>
-        <w:t xml:space="preserve">AWS </w:t>
-      </w:r>
-      <w:r>
-        <w:rPr>
-          <w:b/>
-          <w:bCs/>
-          <w:sz w:val="18"/>
-          <w:szCs w:val="18"/>
-        </w:rPr>
-        <w:t>DynamoDB</w:t>
-      </w:r>
-      <w:r>
-        <w:rPr>
-          <w:b/>
-          <w:bCs/>
-          <w:sz w:val="18"/>
-          <w:szCs w:val="18"/>
-        </w:rPr>
-        <w:t xml:space="preserve">, </w:t>
-      </w:r>
-      <w:r>
-        <w:rPr>
-          <w:b/>
-          <w:bCs/>
-          <w:sz w:val="18"/>
-          <w:szCs w:val="18"/>
+          <w:sz w:val="20"/>
+          <w:szCs w:val="20"/>
+        </w:rPr>
+        <w:t xml:space="preserve">AWS DynamoDB, </w:t>
+      </w:r>
+      <w:r>
+        <w:rPr>
+          <w:b/>
+          <w:bCs/>
+          <w:sz w:val="20"/>
+          <w:szCs w:val="20"/>
         </w:rPr>
         <w:t>AWS S3</w:t>
       </w:r>
@@ -1364,19 +1346,10 @@
         <w:rPr>
           <w:b/>
           <w:bCs/>
-          <w:sz w:val="18"/>
-          <w:szCs w:val="18"/>
-        </w:rPr>
-        <w:t xml:space="preserve">, AWS </w:t>
-      </w:r>
-      <w:r>
-        <w:rPr>
-          <w:b/>
-          <w:bCs/>
-          <w:sz w:val="18"/>
-          <w:szCs w:val="18"/>
-        </w:rPr>
-        <w:t>Lambda</w:t>
+          <w:sz w:val="20"/>
+          <w:szCs w:val="20"/>
+        </w:rPr>
+        <w:t>, AWS Lambda</w:t>
       </w:r>
     </w:p>
     <w:p>
@@ -1551,14 +1524,14 @@
           <w:numId w:val="16"/>
         </w:numPr>
         <w:rPr>
-          <w:sz w:val="18"/>
-          <w:szCs w:val="18"/>
-        </w:rPr>
-      </w:pPr>
-      <w:r>
-        <w:rPr>
-          <w:sz w:val="18"/>
-          <w:szCs w:val="18"/>
+          <w:sz w:val="20"/>
+          <w:szCs w:val="20"/>
+        </w:rPr>
+      </w:pPr>
+      <w:r>
+        <w:rPr>
+          <w:sz w:val="20"/>
+          <w:szCs w:val="20"/>
         </w:rPr>
         <w:t>Full Stack</w:t>
       </w:r>
@@ -1566,8 +1539,8 @@
         <w:rPr>
           <w:b/>
           <w:bCs/>
-          <w:sz w:val="18"/>
-          <w:szCs w:val="18"/>
+          <w:sz w:val="20"/>
+          <w:szCs w:val="20"/>
         </w:rPr>
         <w:t xml:space="preserve"> </w:t>
       </w:r>
@@ -1575,15 +1548,15 @@
         <w:rPr>
           <w:b/>
           <w:bCs/>
-          <w:sz w:val="18"/>
-          <w:szCs w:val="18"/>
+          <w:sz w:val="20"/>
+          <w:szCs w:val="20"/>
         </w:rPr>
         <w:t>Android app</w:t>
       </w:r>
       <w:r>
         <w:rPr>
-          <w:sz w:val="18"/>
-          <w:szCs w:val="18"/>
+          <w:sz w:val="20"/>
+          <w:szCs w:val="20"/>
         </w:rPr>
         <w:t xml:space="preserve"> with a </w:t>
       </w:r>
@@ -1591,22 +1564,22 @@
         <w:rPr>
           <w:b/>
           <w:bCs/>
-          <w:sz w:val="18"/>
-          <w:szCs w:val="18"/>
+          <w:sz w:val="20"/>
+          <w:szCs w:val="20"/>
         </w:rPr>
         <w:t>Flask backend</w:t>
       </w:r>
       <w:r>
         <w:rPr>
-          <w:sz w:val="18"/>
-          <w:szCs w:val="18"/>
+          <w:sz w:val="20"/>
+          <w:szCs w:val="20"/>
         </w:rPr>
         <w:t xml:space="preserve"> that performs diabetes prediction with </w:t>
       </w:r>
       <w:r>
         <w:rPr>
-          <w:sz w:val="18"/>
-          <w:szCs w:val="18"/>
+          <w:sz w:val="20"/>
+          <w:szCs w:val="20"/>
         </w:rPr>
         <w:t xml:space="preserve">an </w:t>
       </w:r>
@@ -1614,8 +1587,8 @@
         <w:rPr>
           <w:b/>
           <w:bCs/>
-          <w:sz w:val="18"/>
-          <w:szCs w:val="18"/>
+          <w:sz w:val="20"/>
+          <w:szCs w:val="20"/>
         </w:rPr>
         <w:t xml:space="preserve">ensemble of 6 </w:t>
       </w:r>
@@ -1623,15 +1596,15 @@
         <w:rPr>
           <w:b/>
           <w:bCs/>
-          <w:sz w:val="18"/>
-          <w:szCs w:val="18"/>
+          <w:sz w:val="20"/>
+          <w:szCs w:val="20"/>
         </w:rPr>
         <w:t>trained machine learning models</w:t>
       </w:r>
       <w:r>
         <w:rPr>
-          <w:sz w:val="18"/>
-          <w:szCs w:val="18"/>
+          <w:sz w:val="20"/>
+          <w:szCs w:val="20"/>
         </w:rPr>
         <w:t>.</w:t>
       </w:r>
@@ -1644,35 +1617,35 @@
           <w:numId w:val="9"/>
         </w:numPr>
         <w:rPr>
-          <w:sz w:val="18"/>
-          <w:szCs w:val="18"/>
-        </w:rPr>
-      </w:pPr>
-      <w:r>
-        <w:rPr>
-          <w:sz w:val="18"/>
-          <w:szCs w:val="18"/>
+          <w:sz w:val="20"/>
+          <w:szCs w:val="20"/>
+        </w:rPr>
+      </w:pPr>
+      <w:r>
+        <w:rPr>
+          <w:sz w:val="20"/>
+          <w:szCs w:val="20"/>
         </w:rPr>
         <w:t xml:space="preserve">Led a team of 4 developers to </w:t>
       </w:r>
       <w:r>
         <w:rPr>
-          <w:sz w:val="18"/>
-          <w:szCs w:val="18"/>
+          <w:sz w:val="20"/>
+          <w:szCs w:val="20"/>
         </w:rPr>
         <w:t xml:space="preserve">create </w:t>
       </w:r>
       <w:r>
         <w:rPr>
-          <w:sz w:val="18"/>
-          <w:szCs w:val="18"/>
+          <w:sz w:val="20"/>
+          <w:szCs w:val="20"/>
         </w:rPr>
         <w:t>user interfaces</w:t>
       </w:r>
       <w:r>
         <w:rPr>
-          <w:sz w:val="18"/>
-          <w:szCs w:val="18"/>
+          <w:sz w:val="20"/>
+          <w:szCs w:val="20"/>
         </w:rPr>
         <w:t xml:space="preserve"> and </w:t>
       </w:r>
@@ -1680,15 +1653,15 @@
         <w:rPr>
           <w:b/>
           <w:bCs/>
-          <w:sz w:val="18"/>
-          <w:szCs w:val="18"/>
+          <w:sz w:val="20"/>
+          <w:szCs w:val="20"/>
         </w:rPr>
         <w:t>Kotlin</w:t>
       </w:r>
       <w:r>
         <w:rPr>
-          <w:sz w:val="18"/>
-          <w:szCs w:val="18"/>
+          <w:sz w:val="20"/>
+          <w:szCs w:val="20"/>
         </w:rPr>
         <w:t xml:space="preserve"> code, and delivered functionality on a tight deadline.</w:t>
       </w:r>
@@ -1701,14 +1674,14 @@
           <w:numId w:val="9"/>
         </w:numPr>
         <w:rPr>
-          <w:sz w:val="18"/>
-          <w:szCs w:val="18"/>
-        </w:rPr>
-      </w:pPr>
-      <w:r>
-        <w:rPr>
-          <w:sz w:val="18"/>
-          <w:szCs w:val="18"/>
+          <w:sz w:val="20"/>
+          <w:szCs w:val="20"/>
+        </w:rPr>
+      </w:pPr>
+      <w:r>
+        <w:rPr>
+          <w:sz w:val="20"/>
+          <w:szCs w:val="20"/>
         </w:rPr>
         <w:t xml:space="preserve">Developed </w:t>
       </w:r>
@@ -1716,8 +1689,8 @@
         <w:rPr>
           <w:b/>
           <w:bCs/>
-          <w:sz w:val="18"/>
-          <w:szCs w:val="18"/>
+          <w:sz w:val="20"/>
+          <w:szCs w:val="20"/>
         </w:rPr>
         <w:t xml:space="preserve">pipelined architecture for training </w:t>
       </w:r>
@@ -1725,8 +1698,8 @@
         <w:rPr>
           <w:b/>
           <w:bCs/>
-          <w:sz w:val="18"/>
-          <w:szCs w:val="18"/>
+          <w:sz w:val="20"/>
+          <w:szCs w:val="20"/>
         </w:rPr>
         <w:t xml:space="preserve">and serializing </w:t>
       </w:r>
@@ -1734,22 +1707,22 @@
         <w:rPr>
           <w:b/>
           <w:bCs/>
-          <w:sz w:val="18"/>
-          <w:szCs w:val="18"/>
+          <w:sz w:val="20"/>
+          <w:szCs w:val="20"/>
         </w:rPr>
         <w:t>6 models</w:t>
       </w:r>
       <w:r>
         <w:rPr>
-          <w:sz w:val="18"/>
-          <w:szCs w:val="18"/>
+          <w:sz w:val="20"/>
+          <w:szCs w:val="20"/>
         </w:rPr>
         <w:t xml:space="preserve"> on the Pima Indians diabetes data set</w:t>
       </w:r>
       <w:r>
         <w:rPr>
-          <w:sz w:val="18"/>
-          <w:szCs w:val="18"/>
+          <w:sz w:val="20"/>
+          <w:szCs w:val="20"/>
         </w:rPr>
         <w:t xml:space="preserve">, which were then </w:t>
       </w:r>
@@ -1757,8 +1730,8 @@
         <w:rPr>
           <w:b/>
           <w:bCs/>
-          <w:sz w:val="18"/>
-          <w:szCs w:val="18"/>
+          <w:sz w:val="20"/>
+          <w:szCs w:val="20"/>
         </w:rPr>
         <w:t>encapsulated into an ensemble</w:t>
       </w:r>
@@ -1766,15 +1739,15 @@
         <w:rPr>
           <w:b/>
           <w:bCs/>
-          <w:sz w:val="18"/>
-          <w:szCs w:val="18"/>
+          <w:sz w:val="20"/>
+          <w:szCs w:val="20"/>
         </w:rPr>
         <w:t>,</w:t>
       </w:r>
       <w:r>
         <w:rPr>
-          <w:sz w:val="18"/>
-          <w:szCs w:val="18"/>
+          <w:sz w:val="20"/>
+          <w:szCs w:val="20"/>
         </w:rPr>
         <w:t xml:space="preserve"> and </w:t>
       </w:r>
@@ -1782,15 +1755,15 @@
         <w:rPr>
           <w:b/>
           <w:bCs/>
-          <w:sz w:val="18"/>
-          <w:szCs w:val="18"/>
+          <w:sz w:val="20"/>
+          <w:szCs w:val="20"/>
         </w:rPr>
         <w:t>deployed a Flask application</w:t>
       </w:r>
       <w:r>
         <w:rPr>
-          <w:sz w:val="18"/>
-          <w:szCs w:val="18"/>
+          <w:sz w:val="20"/>
+          <w:szCs w:val="20"/>
         </w:rPr>
         <w:t xml:space="preserve"> to act as an API and serve as the backend for the Android app.</w:t>
       </w:r>
@@ -1798,16 +1771,16 @@
     <w:p>
       <w:pPr>
         <w:rPr>
-          <w:sz w:val="18"/>
-          <w:szCs w:val="18"/>
-        </w:rPr>
-      </w:pPr>
-      <w:r>
-        <w:rPr>
-          <w:b/>
-          <w:bCs/>
-          <w:sz w:val="18"/>
-          <w:szCs w:val="18"/>
+          <w:sz w:val="20"/>
+          <w:szCs w:val="20"/>
+        </w:rPr>
+      </w:pPr>
+      <w:r>
+        <w:rPr>
+          <w:b/>
+          <w:bCs/>
+          <w:sz w:val="20"/>
+          <w:szCs w:val="20"/>
         </w:rPr>
         <w:t>Technologies used:</w:t>
       </w:r>
@@ -1815,8 +1788,8 @@
         <w:rPr>
           <w:b/>
           <w:bCs/>
-          <w:sz w:val="18"/>
-          <w:szCs w:val="18"/>
+          <w:sz w:val="20"/>
+          <w:szCs w:val="20"/>
         </w:rPr>
         <w:t xml:space="preserve"> Kotlin, Python, Flask, scikit-learn, Android SDK</w:t>
       </w:r>
@@ -1824,8 +1797,8 @@
         <w:rPr>
           <w:b/>
           <w:bCs/>
-          <w:sz w:val="18"/>
-          <w:szCs w:val="18"/>
+          <w:sz w:val="20"/>
+          <w:szCs w:val="20"/>
         </w:rPr>
         <w:t>, Pytest</w:t>
       </w:r>
@@ -1854,30 +1827,30 @@
           <w:numId w:val="17"/>
         </w:numPr>
         <w:rPr>
-          <w:sz w:val="18"/>
-          <w:szCs w:val="18"/>
-        </w:rPr>
-      </w:pPr>
-      <w:r>
-        <w:rPr>
-          <w:b/>
-          <w:bCs/>
-          <w:sz w:val="18"/>
-          <w:szCs w:val="18"/>
+          <w:sz w:val="20"/>
+          <w:szCs w:val="20"/>
+        </w:rPr>
+      </w:pPr>
+      <w:r>
+        <w:rPr>
+          <w:b/>
+          <w:bCs/>
+          <w:sz w:val="20"/>
+          <w:szCs w:val="20"/>
         </w:rPr>
         <w:t>Web</w:t>
       </w:r>
       <w:r>
         <w:rPr>
-          <w:sz w:val="18"/>
-          <w:szCs w:val="18"/>
+          <w:sz w:val="20"/>
+          <w:szCs w:val="20"/>
         </w:rPr>
         <w:t xml:space="preserve"> </w:t>
       </w:r>
       <w:r>
         <w:rPr>
-          <w:sz w:val="18"/>
-          <w:szCs w:val="18"/>
+          <w:sz w:val="20"/>
+          <w:szCs w:val="20"/>
         </w:rPr>
         <w:t xml:space="preserve">and </w:t>
       </w:r>
@@ -1885,15 +1858,15 @@
         <w:rPr>
           <w:b/>
           <w:bCs/>
-          <w:sz w:val="18"/>
-          <w:szCs w:val="18"/>
+          <w:sz w:val="20"/>
+          <w:szCs w:val="20"/>
         </w:rPr>
         <w:t>Android</w:t>
       </w:r>
       <w:r>
         <w:rPr>
-          <w:sz w:val="18"/>
-          <w:szCs w:val="18"/>
+          <w:sz w:val="20"/>
+          <w:szCs w:val="20"/>
         </w:rPr>
         <w:t xml:space="preserve"> </w:t>
       </w:r>
@@ -1901,15 +1874,15 @@
         <w:rPr>
           <w:b/>
           <w:bCs/>
-          <w:sz w:val="18"/>
-          <w:szCs w:val="18"/>
+          <w:sz w:val="20"/>
+          <w:szCs w:val="20"/>
         </w:rPr>
         <w:t>app</w:t>
       </w:r>
       <w:r>
         <w:rPr>
-          <w:sz w:val="18"/>
-          <w:szCs w:val="18"/>
+          <w:sz w:val="20"/>
+          <w:szCs w:val="20"/>
         </w:rPr>
         <w:t xml:space="preserve"> with a custom </w:t>
       </w:r>
@@ -1917,8 +1890,8 @@
         <w:rPr>
           <w:b/>
           <w:bCs/>
-          <w:sz w:val="18"/>
-          <w:szCs w:val="18"/>
+          <w:sz w:val="20"/>
+          <w:szCs w:val="20"/>
         </w:rPr>
         <w:t>python backend</w:t>
       </w:r>
@@ -1926,36 +1899,36 @@
         <w:rPr>
           <w:b/>
           <w:bCs/>
-          <w:sz w:val="18"/>
-          <w:szCs w:val="18"/>
+          <w:sz w:val="20"/>
+          <w:szCs w:val="20"/>
         </w:rPr>
         <w:t xml:space="preserve"> service</w:t>
       </w:r>
       <w:r>
         <w:rPr>
-          <w:sz w:val="18"/>
-          <w:szCs w:val="18"/>
+          <w:sz w:val="20"/>
+          <w:szCs w:val="20"/>
         </w:rPr>
         <w:t xml:space="preserve"> that generates</w:t>
       </w:r>
       <w:r>
         <w:rPr>
-          <w:sz w:val="18"/>
-          <w:szCs w:val="18"/>
+          <w:sz w:val="20"/>
+          <w:szCs w:val="20"/>
         </w:rPr>
         <w:t xml:space="preserve"> custom</w:t>
       </w:r>
       <w:r>
         <w:rPr>
-          <w:sz w:val="18"/>
-          <w:szCs w:val="18"/>
+          <w:sz w:val="20"/>
+          <w:szCs w:val="20"/>
         </w:rPr>
         <w:t xml:space="preserve"> </w:t>
       </w:r>
       <w:r>
         <w:rPr>
-          <w:sz w:val="18"/>
-          <w:szCs w:val="18"/>
+          <w:sz w:val="20"/>
+          <w:szCs w:val="20"/>
         </w:rPr>
         <w:t>Question sets from a very large question bank database.</w:t>
       </w:r>
@@ -1968,28 +1941,28 @@
           <w:numId w:val="10"/>
         </w:numPr>
         <w:rPr>
-          <w:sz w:val="18"/>
-          <w:szCs w:val="18"/>
-        </w:rPr>
-      </w:pPr>
-      <w:r>
-        <w:rPr>
-          <w:sz w:val="18"/>
-          <w:szCs w:val="18"/>
+          <w:sz w:val="20"/>
+          <w:szCs w:val="20"/>
+        </w:rPr>
+      </w:pPr>
+      <w:r>
+        <w:rPr>
+          <w:sz w:val="20"/>
+          <w:szCs w:val="20"/>
         </w:rPr>
         <w:t>Led</w:t>
       </w:r>
       <w:r>
         <w:rPr>
-          <w:sz w:val="18"/>
-          <w:szCs w:val="18"/>
+          <w:sz w:val="20"/>
+          <w:szCs w:val="20"/>
         </w:rPr>
         <w:t xml:space="preserve"> a team of 8 developers to design and develop </w:t>
       </w:r>
       <w:r>
         <w:rPr>
-          <w:sz w:val="18"/>
-          <w:szCs w:val="18"/>
+          <w:sz w:val="20"/>
+          <w:szCs w:val="20"/>
         </w:rPr>
         <w:t xml:space="preserve">a </w:t>
       </w:r>
@@ -1997,29 +1970,29 @@
         <w:rPr>
           <w:b/>
           <w:bCs/>
-          <w:sz w:val="18"/>
-          <w:szCs w:val="18"/>
+          <w:sz w:val="20"/>
+          <w:szCs w:val="20"/>
         </w:rPr>
         <w:t>PHP</w:t>
       </w:r>
       <w:r>
         <w:rPr>
-          <w:sz w:val="18"/>
-          <w:szCs w:val="18"/>
+          <w:sz w:val="20"/>
+          <w:szCs w:val="20"/>
         </w:rPr>
         <w:t xml:space="preserve"> </w:t>
       </w:r>
       <w:r>
         <w:rPr>
-          <w:sz w:val="18"/>
-          <w:szCs w:val="18"/>
+          <w:sz w:val="20"/>
+          <w:szCs w:val="20"/>
         </w:rPr>
         <w:t>web application component</w:t>
       </w:r>
       <w:r>
         <w:rPr>
-          <w:sz w:val="18"/>
-          <w:szCs w:val="18"/>
+          <w:sz w:val="20"/>
+          <w:szCs w:val="20"/>
         </w:rPr>
         <w:t xml:space="preserve"> and a </w:t>
       </w:r>
@@ -2027,15 +2000,15 @@
         <w:rPr>
           <w:b/>
           <w:bCs/>
-          <w:sz w:val="18"/>
-          <w:szCs w:val="18"/>
+          <w:sz w:val="20"/>
+          <w:szCs w:val="20"/>
         </w:rPr>
         <w:t>Kotlin Android</w:t>
       </w:r>
       <w:r>
         <w:rPr>
-          <w:sz w:val="18"/>
-          <w:szCs w:val="18"/>
+          <w:sz w:val="20"/>
+          <w:szCs w:val="20"/>
         </w:rPr>
         <w:t xml:space="preserve"> component.</w:t>
       </w:r>
@@ -2048,14 +2021,14 @@
           <w:numId w:val="10"/>
         </w:numPr>
         <w:rPr>
-          <w:sz w:val="18"/>
-          <w:szCs w:val="18"/>
-        </w:rPr>
-      </w:pPr>
-      <w:r>
-        <w:rPr>
-          <w:sz w:val="18"/>
-          <w:szCs w:val="18"/>
+          <w:sz w:val="20"/>
+          <w:szCs w:val="20"/>
+        </w:rPr>
+      </w:pPr>
+      <w:r>
+        <w:rPr>
+          <w:sz w:val="20"/>
+          <w:szCs w:val="20"/>
         </w:rPr>
         <w:t xml:space="preserve">Created a </w:t>
       </w:r>
@@ -2063,29 +2036,29 @@
         <w:rPr>
           <w:b/>
           <w:bCs/>
-          <w:sz w:val="18"/>
-          <w:szCs w:val="18"/>
+          <w:sz w:val="20"/>
+          <w:szCs w:val="20"/>
         </w:rPr>
         <w:t>Python</w:t>
       </w:r>
       <w:r>
         <w:rPr>
-          <w:sz w:val="18"/>
-          <w:szCs w:val="18"/>
+          <w:sz w:val="20"/>
+          <w:szCs w:val="20"/>
         </w:rPr>
         <w:t xml:space="preserve"> application</w:t>
       </w:r>
       <w:r>
         <w:rPr>
-          <w:sz w:val="18"/>
-          <w:szCs w:val="18"/>
+          <w:sz w:val="20"/>
+          <w:szCs w:val="20"/>
         </w:rPr>
         <w:t xml:space="preserve"> service</w:t>
       </w:r>
       <w:r>
         <w:rPr>
-          <w:sz w:val="18"/>
-          <w:szCs w:val="18"/>
+          <w:sz w:val="20"/>
+          <w:szCs w:val="20"/>
         </w:rPr>
         <w:t xml:space="preserve"> that connects to a </w:t>
       </w:r>
@@ -2093,22 +2066,22 @@
         <w:rPr>
           <w:b/>
           <w:bCs/>
-          <w:sz w:val="18"/>
-          <w:szCs w:val="18"/>
+          <w:sz w:val="20"/>
+          <w:szCs w:val="20"/>
         </w:rPr>
         <w:t>MariaDB</w:t>
       </w:r>
       <w:r>
         <w:rPr>
-          <w:sz w:val="18"/>
-          <w:szCs w:val="18"/>
+          <w:sz w:val="20"/>
+          <w:szCs w:val="20"/>
         </w:rPr>
         <w:t xml:space="preserve"> instance with 1000s of questions and generates </w:t>
       </w:r>
       <w:r>
         <w:rPr>
-          <w:sz w:val="18"/>
-          <w:szCs w:val="18"/>
+          <w:sz w:val="20"/>
+          <w:szCs w:val="20"/>
         </w:rPr>
         <w:t>a well-balanced question paper in 3 seconds.</w:t>
       </w:r>
@@ -2121,14 +2094,14 @@
           <w:numId w:val="10"/>
         </w:numPr>
         <w:rPr>
-          <w:sz w:val="18"/>
-          <w:szCs w:val="18"/>
-        </w:rPr>
-      </w:pPr>
-      <w:r>
-        <w:rPr>
-          <w:sz w:val="18"/>
-          <w:szCs w:val="18"/>
+          <w:sz w:val="20"/>
+          <w:szCs w:val="20"/>
+        </w:rPr>
+      </w:pPr>
+      <w:r>
+        <w:rPr>
+          <w:sz w:val="20"/>
+          <w:szCs w:val="20"/>
         </w:rPr>
         <w:t xml:space="preserve">Optimized the python application and the database instance that </w:t>
       </w:r>
@@ -2136,8 +2109,8 @@
         <w:rPr>
           <w:b/>
           <w:bCs/>
-          <w:sz w:val="18"/>
-          <w:szCs w:val="18"/>
+          <w:sz w:val="20"/>
+          <w:szCs w:val="20"/>
         </w:rPr>
         <w:t xml:space="preserve">reduced </w:t>
       </w:r>
@@ -2145,15 +2118,15 @@
         <w:rPr>
           <w:b/>
           <w:bCs/>
-          <w:sz w:val="18"/>
-          <w:szCs w:val="18"/>
+          <w:sz w:val="20"/>
+          <w:szCs w:val="20"/>
         </w:rPr>
         <w:t>processing time</w:t>
       </w:r>
       <w:r>
         <w:rPr>
-          <w:sz w:val="18"/>
-          <w:szCs w:val="18"/>
+          <w:sz w:val="20"/>
+          <w:szCs w:val="20"/>
         </w:rPr>
         <w:t xml:space="preserve"> by 12 seconds </w:t>
       </w:r>
@@ -2161,15 +2134,15 @@
         <w:rPr>
           <w:b/>
           <w:bCs/>
-          <w:sz w:val="18"/>
-          <w:szCs w:val="18"/>
+          <w:sz w:val="20"/>
+          <w:szCs w:val="20"/>
         </w:rPr>
         <w:t>from</w:t>
       </w:r>
       <w:r>
         <w:rPr>
-          <w:sz w:val="18"/>
-          <w:szCs w:val="18"/>
+          <w:sz w:val="20"/>
+          <w:szCs w:val="20"/>
         </w:rPr>
         <w:t xml:space="preserve"> </w:t>
       </w:r>
@@ -2177,22 +2150,22 @@
         <w:rPr>
           <w:b/>
           <w:bCs/>
-          <w:sz w:val="18"/>
-          <w:szCs w:val="18"/>
+          <w:sz w:val="20"/>
+          <w:szCs w:val="20"/>
         </w:rPr>
         <w:t>15 to 3 seconds</w:t>
       </w:r>
       <w:r>
         <w:rPr>
-          <w:sz w:val="18"/>
-          <w:szCs w:val="18"/>
+          <w:sz w:val="20"/>
+          <w:szCs w:val="20"/>
         </w:rPr>
         <w:t xml:space="preserve">, a reduction of </w:t>
       </w:r>
       <w:r>
         <w:rPr>
-          <w:sz w:val="18"/>
-          <w:szCs w:val="18"/>
+          <w:sz w:val="20"/>
+          <w:szCs w:val="20"/>
         </w:rPr>
         <w:t>500%.</w:t>
       </w:r>
@@ -2200,16 +2173,16 @@
     <w:p>
       <w:pPr>
         <w:rPr>
-          <w:sz w:val="18"/>
-          <w:szCs w:val="18"/>
-        </w:rPr>
-      </w:pPr>
-      <w:r>
-        <w:rPr>
-          <w:b/>
-          <w:bCs/>
-          <w:sz w:val="18"/>
-          <w:szCs w:val="18"/>
+          <w:sz w:val="20"/>
+          <w:szCs w:val="20"/>
+        </w:rPr>
+      </w:pPr>
+      <w:r>
+        <w:rPr>
+          <w:b/>
+          <w:bCs/>
+          <w:sz w:val="20"/>
+          <w:szCs w:val="20"/>
         </w:rPr>
         <w:t>Technologies used:</w:t>
       </w:r>
@@ -2217,8 +2190,8 @@
         <w:rPr>
           <w:b/>
           <w:bCs/>
-          <w:sz w:val="18"/>
-          <w:szCs w:val="18"/>
+          <w:sz w:val="20"/>
+          <w:szCs w:val="20"/>
         </w:rPr>
         <w:t xml:space="preserve"> Python, PHP, HTML, CSS, SQL, MariaDB, </w:t>
       </w:r>
@@ -2226,8 +2199,8 @@
         <w:rPr>
           <w:b/>
           <w:bCs/>
-          <w:sz w:val="18"/>
-          <w:szCs w:val="18"/>
+          <w:sz w:val="20"/>
+          <w:szCs w:val="20"/>
         </w:rPr>
         <w:t>Android SDK</w:t>
       </w:r>
@@ -2235,8 +2208,8 @@
         <w:rPr>
           <w:b/>
           <w:bCs/>
-          <w:sz w:val="18"/>
-          <w:szCs w:val="18"/>
+          <w:sz w:val="20"/>
+          <w:szCs w:val="20"/>
         </w:rPr>
         <w:t>, Pytest</w:t>
       </w:r>
@@ -2360,30 +2333,30 @@
           <w:numId w:val="13"/>
         </w:numPr>
         <w:rPr>
-          <w:sz w:val="18"/>
-          <w:szCs w:val="18"/>
-        </w:rPr>
-      </w:pPr>
-      <w:r>
-        <w:rPr>
-          <w:b/>
-          <w:bCs/>
-          <w:sz w:val="18"/>
-          <w:szCs w:val="18"/>
+          <w:sz w:val="20"/>
+          <w:szCs w:val="20"/>
+        </w:rPr>
+      </w:pPr>
+      <w:r>
+        <w:rPr>
+          <w:b/>
+          <w:bCs/>
+          <w:sz w:val="20"/>
+          <w:szCs w:val="20"/>
         </w:rPr>
         <w:t>Django app</w:t>
       </w:r>
       <w:r>
         <w:rPr>
-          <w:sz w:val="18"/>
-          <w:szCs w:val="18"/>
+          <w:sz w:val="20"/>
+          <w:szCs w:val="20"/>
         </w:rPr>
         <w:t xml:space="preserve"> that displays data collected from </w:t>
       </w:r>
       <w:r>
         <w:rPr>
-          <w:sz w:val="18"/>
-          <w:szCs w:val="18"/>
+          <w:sz w:val="20"/>
+          <w:szCs w:val="20"/>
         </w:rPr>
         <w:t xml:space="preserve">querying </w:t>
       </w:r>
@@ -2391,22 +2364,22 @@
         <w:rPr>
           <w:b/>
           <w:bCs/>
-          <w:sz w:val="18"/>
-          <w:szCs w:val="18"/>
+          <w:sz w:val="20"/>
+          <w:szCs w:val="20"/>
         </w:rPr>
         <w:t>NASA APIs</w:t>
       </w:r>
       <w:r>
         <w:rPr>
-          <w:sz w:val="18"/>
-          <w:szCs w:val="18"/>
+          <w:sz w:val="20"/>
+          <w:szCs w:val="20"/>
         </w:rPr>
         <w:t>.</w:t>
       </w:r>
       <w:r>
         <w:rPr>
-          <w:sz w:val="18"/>
-          <w:szCs w:val="18"/>
+          <w:sz w:val="20"/>
+          <w:szCs w:val="20"/>
         </w:rPr>
         <w:t xml:space="preserve"> View here: </w:t>
       </w:r>
@@ -2414,16 +2387,16 @@
         <w:r>
           <w:rPr>
             <w:rStyle w:val="Hyperlink"/>
-            <w:sz w:val="18"/>
-            <w:szCs w:val="18"/>
+            <w:sz w:val="20"/>
+            <w:szCs w:val="20"/>
           </w:rPr>
           <w:t>d5625.pythonanywhere.com/home/</w:t>
         </w:r>
       </w:hyperlink>
       <w:r>
         <w:rPr>
-          <w:sz w:val="18"/>
-          <w:szCs w:val="18"/>
+          <w:sz w:val="20"/>
+          <w:szCs w:val="20"/>
         </w:rPr>
         <w:t>.</w:t>
       </w:r>
@@ -2436,35 +2409,35 @@
           <w:numId w:val="13"/>
         </w:numPr>
         <w:rPr>
-          <w:sz w:val="18"/>
-          <w:szCs w:val="18"/>
-        </w:rPr>
-      </w:pPr>
-      <w:r>
-        <w:rPr>
-          <w:sz w:val="18"/>
-          <w:szCs w:val="18"/>
+          <w:sz w:val="20"/>
+          <w:szCs w:val="20"/>
+        </w:rPr>
+      </w:pPr>
+      <w:r>
+        <w:rPr>
+          <w:sz w:val="20"/>
+          <w:szCs w:val="20"/>
         </w:rPr>
         <w:t xml:space="preserve">Simple design for a clean UX. Smart, auto-expiring </w:t>
       </w:r>
       <w:r>
         <w:rPr>
-          <w:sz w:val="18"/>
-          <w:szCs w:val="18"/>
+          <w:sz w:val="20"/>
+          <w:szCs w:val="20"/>
         </w:rPr>
         <w:t>authentication for security.</w:t>
       </w:r>
       <w:r>
         <w:rPr>
-          <w:sz w:val="18"/>
-          <w:szCs w:val="18"/>
+          <w:sz w:val="20"/>
+          <w:szCs w:val="20"/>
         </w:rPr>
         <w:t xml:space="preserve"> Supports up to 4 APIs.</w:t>
       </w:r>
       <w:r>
         <w:rPr>
-          <w:sz w:val="18"/>
-          <w:szCs w:val="18"/>
+          <w:sz w:val="20"/>
+          <w:szCs w:val="20"/>
         </w:rPr>
         <w:t xml:space="preserve"> Deployed on </w:t>
       </w:r>
@@ -2472,15 +2445,15 @@
         <w:rPr>
           <w:i/>
           <w:iCs/>
-          <w:sz w:val="18"/>
-          <w:szCs w:val="18"/>
+          <w:sz w:val="20"/>
+          <w:szCs w:val="20"/>
         </w:rPr>
         <w:t>PythonAnywhere</w:t>
       </w:r>
       <w:r>
         <w:rPr>
-          <w:sz w:val="18"/>
-          <w:szCs w:val="18"/>
+          <w:sz w:val="20"/>
+          <w:szCs w:val="20"/>
         </w:rPr>
         <w:t>.</w:t>
       </w:r>
@@ -2490,45 +2463,27 @@
         <w:rPr>
           <w:b/>
           <w:bCs/>
-          <w:sz w:val="18"/>
-          <w:szCs w:val="18"/>
-        </w:rPr>
-      </w:pPr>
-      <w:r>
-        <w:rPr>
-          <w:b/>
-          <w:bCs/>
-          <w:sz w:val="18"/>
-          <w:szCs w:val="18"/>
-        </w:rPr>
-        <w:t xml:space="preserve">Technologies used: Python, </w:t>
-      </w:r>
-      <w:r>
-        <w:rPr>
-          <w:b/>
-          <w:bCs/>
-          <w:sz w:val="18"/>
-          <w:szCs w:val="18"/>
-        </w:rPr>
-        <w:t>Django, NASA APIs</w:t>
-      </w:r>
-      <w:r>
-        <w:rPr>
-          <w:b/>
-          <w:bCs/>
-          <w:sz w:val="18"/>
-          <w:szCs w:val="18"/>
-        </w:rPr>
-        <w:t>,</w:t>
-      </w:r>
-      <w:r>
-        <w:rPr>
-          <w:b/>
-          <w:bCs/>
-          <w:sz w:val="18"/>
-          <w:szCs w:val="18"/>
-        </w:rPr>
-        <w:t xml:space="preserve"> Ridge CSS, HTML</w:t>
+          <w:sz w:val="20"/>
+          <w:szCs w:val="20"/>
+        </w:rPr>
+      </w:pPr>
+      <w:r>
+        <w:rPr>
+          <w:b/>
+          <w:bCs/>
+          <w:sz w:val="20"/>
+          <w:szCs w:val="20"/>
+        </w:rPr>
+        <w:t>Technologies used: Python, Django, NASA APIs</w:t>
+      </w:r>
+      <w:r>
+        <w:rPr>
+          <w:b/>
+          <w:bCs/>
+          <w:sz w:val="20"/>
+          <w:szCs w:val="20"/>
+        </w:rPr>
+        <w:t>, Ridge CSS, HTML</w:t>
       </w:r>
     </w:p>
     <w:p>
@@ -2555,16 +2510,16 @@
           <w:numId w:val="13"/>
         </w:numPr>
         <w:rPr>
-          <w:sz w:val="18"/>
-          <w:szCs w:val="18"/>
-        </w:rPr>
-      </w:pPr>
-      <w:r>
-        <w:rPr>
-          <w:b/>
-          <w:bCs/>
-          <w:sz w:val="18"/>
-          <w:szCs w:val="18"/>
+          <w:sz w:val="20"/>
+          <w:szCs w:val="20"/>
+        </w:rPr>
+      </w:pPr>
+      <w:r>
+        <w:rPr>
+          <w:b/>
+          <w:bCs/>
+          <w:sz w:val="20"/>
+          <w:szCs w:val="20"/>
         </w:rPr>
         <w:t xml:space="preserve">Computer Vision </w:t>
       </w:r>
@@ -2572,22 +2527,22 @@
         <w:rPr>
           <w:b/>
           <w:bCs/>
-          <w:sz w:val="18"/>
-          <w:szCs w:val="18"/>
+          <w:sz w:val="20"/>
+          <w:szCs w:val="20"/>
         </w:rPr>
         <w:t>Django app</w:t>
       </w:r>
       <w:r>
         <w:rPr>
-          <w:sz w:val="18"/>
-          <w:szCs w:val="18"/>
+          <w:sz w:val="20"/>
+          <w:szCs w:val="20"/>
         </w:rPr>
         <w:t xml:space="preserve"> that utilizes the OpenCV-Masker algorithm to mask colors in a video</w:t>
       </w:r>
       <w:r>
         <w:rPr>
-          <w:sz w:val="18"/>
-          <w:szCs w:val="18"/>
+          <w:sz w:val="20"/>
+          <w:szCs w:val="20"/>
         </w:rPr>
         <w:t xml:space="preserve">. View </w:t>
       </w:r>
@@ -2595,46 +2550,39 @@
         <w:r>
           <w:rPr>
             <w:rStyle w:val="Hyperlink"/>
-            <w:sz w:val="18"/>
-            <w:szCs w:val="18"/>
+            <w:sz w:val="20"/>
+            <w:szCs w:val="20"/>
           </w:rPr>
           <w:t>here</w:t>
         </w:r>
       </w:hyperlink>
       <w:r>
         <w:rPr>
-          <w:sz w:val="18"/>
-          <w:szCs w:val="18"/>
+          <w:sz w:val="20"/>
+          <w:szCs w:val="20"/>
         </w:rPr>
         <w:t>.</w:t>
       </w:r>
       <w:r>
         <w:rPr>
-          <w:sz w:val="18"/>
-          <w:szCs w:val="18"/>
-        </w:rPr>
-        <w:t xml:space="preserve"> </w:t>
-      </w:r>
-      <w:r>
-        <w:rPr>
-          <w:sz w:val="18"/>
-          <w:szCs w:val="18"/>
-        </w:rPr>
-        <w:t xml:space="preserve">Deployed on </w:t>
+          <w:sz w:val="20"/>
+          <w:szCs w:val="20"/>
+        </w:rPr>
+        <w:t xml:space="preserve"> Deployed on </w:t>
       </w:r>
       <w:r>
         <w:rPr>
           <w:i/>
           <w:iCs/>
-          <w:sz w:val="18"/>
-          <w:szCs w:val="18"/>
+          <w:sz w:val="20"/>
+          <w:szCs w:val="20"/>
         </w:rPr>
         <w:t>PythonAnywhere</w:t>
       </w:r>
       <w:r>
         <w:rPr>
-          <w:sz w:val="18"/>
-          <w:szCs w:val="18"/>
+          <w:sz w:val="20"/>
+          <w:szCs w:val="20"/>
         </w:rPr>
         <w:t>.</w:t>
       </w:r>
@@ -2647,21 +2595,21 @@
           <w:numId w:val="13"/>
         </w:numPr>
         <w:rPr>
-          <w:sz w:val="18"/>
-          <w:szCs w:val="18"/>
-        </w:rPr>
-      </w:pPr>
-      <w:r>
-        <w:rPr>
-          <w:sz w:val="18"/>
-          <w:szCs w:val="18"/>
+          <w:sz w:val="20"/>
+          <w:szCs w:val="20"/>
+        </w:rPr>
+      </w:pPr>
+      <w:r>
+        <w:rPr>
+          <w:sz w:val="20"/>
+          <w:szCs w:val="20"/>
         </w:rPr>
         <w:t xml:space="preserve">Allows user to remove a color in a video and replace it with the background. </w:t>
       </w:r>
       <w:r>
         <w:rPr>
-          <w:sz w:val="18"/>
-          <w:szCs w:val="18"/>
+          <w:sz w:val="20"/>
+          <w:szCs w:val="20"/>
         </w:rPr>
         <w:t>Replicates the invisible cloak effect in Harry Potter movies.</w:t>
       </w:r>
@@ -2669,16 +2617,16 @@
     <w:p>
       <w:pPr>
         <w:rPr>
-          <w:sz w:val="18"/>
-          <w:szCs w:val="18"/>
-        </w:rPr>
-      </w:pPr>
-      <w:r>
-        <w:rPr>
-          <w:b/>
-          <w:bCs/>
-          <w:sz w:val="18"/>
-          <w:szCs w:val="18"/>
+          <w:sz w:val="20"/>
+          <w:szCs w:val="20"/>
+        </w:rPr>
+      </w:pPr>
+      <w:r>
+        <w:rPr>
+          <w:b/>
+          <w:bCs/>
+          <w:sz w:val="20"/>
+          <w:szCs w:val="20"/>
         </w:rPr>
         <w:t xml:space="preserve">Technologies used: Python, Django, </w:t>
       </w:r>
@@ -2686,8 +2634,8 @@
         <w:rPr>
           <w:b/>
           <w:bCs/>
-          <w:sz w:val="18"/>
-          <w:szCs w:val="18"/>
+          <w:sz w:val="20"/>
+          <w:szCs w:val="20"/>
         </w:rPr>
         <w:t xml:space="preserve">OpenCV, </w:t>
       </w:r>
@@ -2695,8 +2643,8 @@
         <w:rPr>
           <w:b/>
           <w:bCs/>
-          <w:sz w:val="18"/>
-          <w:szCs w:val="18"/>
+          <w:sz w:val="20"/>
+          <w:szCs w:val="20"/>
         </w:rPr>
         <w:t>Ridge CSS, HTML</w:t>
       </w:r>
@@ -2709,6 +2657,7 @@
           <w:szCs w:val="20"/>
         </w:rPr>
       </w:pPr>
+      <w:proofErr w:type="spellStart"/>
       <w:r>
         <w:rPr>
           <w:sz w:val="22"/>
@@ -2716,6 +2665,7 @@
         </w:rPr>
         <w:t>Wget</w:t>
       </w:r>
+      <w:proofErr w:type="spellEnd"/>
       <w:r>
         <w:rPr>
           <w:sz w:val="22"/>
@@ -2734,14 +2684,14 @@
     <w:p>
       <w:pPr>
         <w:rPr>
-          <w:sz w:val="18"/>
-          <w:szCs w:val="18"/>
-        </w:rPr>
-      </w:pPr>
-      <w:r>
-        <w:rPr>
-          <w:sz w:val="18"/>
-          <w:szCs w:val="18"/>
+          <w:sz w:val="20"/>
+          <w:szCs w:val="20"/>
+        </w:rPr>
+      </w:pPr>
+      <w:r>
+        <w:rPr>
+          <w:sz w:val="20"/>
+          <w:szCs w:val="20"/>
         </w:rPr>
         <w:t>Developed a</w:t>
       </w:r>
@@ -2749,8 +2699,8 @@
         <w:rPr>
           <w:b/>
           <w:bCs/>
-          <w:sz w:val="18"/>
-          <w:szCs w:val="18"/>
+          <w:sz w:val="20"/>
+          <w:szCs w:val="20"/>
         </w:rPr>
         <w:t xml:space="preserve"> </w:t>
       </w:r>
@@ -2758,57 +2708,73 @@
         <w:rPr>
           <w:b/>
           <w:bCs/>
-          <w:sz w:val="18"/>
-          <w:szCs w:val="18"/>
+          <w:sz w:val="20"/>
+          <w:szCs w:val="20"/>
         </w:rPr>
         <w:t>Python</w:t>
       </w:r>
       <w:r>
         <w:rPr>
-          <w:sz w:val="18"/>
-          <w:szCs w:val="18"/>
+          <w:sz w:val="20"/>
+          <w:szCs w:val="20"/>
         </w:rPr>
         <w:t xml:space="preserve"> utility that d</w:t>
       </w:r>
       <w:r>
         <w:rPr>
-          <w:sz w:val="18"/>
-          <w:szCs w:val="18"/>
+          <w:sz w:val="20"/>
+          <w:szCs w:val="20"/>
         </w:rPr>
         <w:t xml:space="preserve">ownloads </w:t>
       </w:r>
       <w:r>
         <w:rPr>
-          <w:sz w:val="18"/>
-          <w:szCs w:val="18"/>
-        </w:rPr>
-        <w:t>and archives webpages using the wget tool.</w:t>
-      </w:r>
-      <w:r>
-        <w:rPr>
-          <w:sz w:val="18"/>
-          <w:szCs w:val="18"/>
+          <w:sz w:val="20"/>
+          <w:szCs w:val="20"/>
+        </w:rPr>
+        <w:t xml:space="preserve">and archives webpages using the </w:t>
+      </w:r>
+      <w:proofErr w:type="spellStart"/>
+      <w:r>
+        <w:rPr>
+          <w:sz w:val="20"/>
+          <w:szCs w:val="20"/>
+        </w:rPr>
+        <w:t>wget</w:t>
+      </w:r>
+      <w:proofErr w:type="spellEnd"/>
+      <w:r>
+        <w:rPr>
+          <w:sz w:val="20"/>
+          <w:szCs w:val="20"/>
+        </w:rPr>
+        <w:t xml:space="preserve"> tool.</w:t>
+      </w:r>
+      <w:r>
+        <w:rPr>
+          <w:sz w:val="20"/>
+          <w:szCs w:val="20"/>
         </w:rPr>
         <w:t xml:space="preserve"> </w:t>
       </w:r>
       <w:r>
         <w:rPr>
-          <w:sz w:val="18"/>
-          <w:szCs w:val="18"/>
+          <w:sz w:val="20"/>
+          <w:szCs w:val="20"/>
         </w:rPr>
         <w:t xml:space="preserve">Designed application architecture to generate layers of abstraction </w:t>
       </w:r>
       <w:r>
         <w:rPr>
-          <w:sz w:val="18"/>
-          <w:szCs w:val="18"/>
+          <w:sz w:val="20"/>
+          <w:szCs w:val="20"/>
         </w:rPr>
         <w:t xml:space="preserve">so that only a file with links </w:t>
       </w:r>
       <w:r>
         <w:rPr>
-          <w:sz w:val="18"/>
-          <w:szCs w:val="18"/>
+          <w:sz w:val="20"/>
+          <w:szCs w:val="20"/>
         </w:rPr>
         <w:t>is required for input, simplifying archival operations.</w:t>
       </w:r>
@@ -2832,14 +2798,14 @@
     <w:p>
       <w:pPr>
         <w:rPr>
-          <w:sz w:val="18"/>
-          <w:szCs w:val="18"/>
-        </w:rPr>
-      </w:pPr>
-      <w:r>
-        <w:rPr>
-          <w:sz w:val="18"/>
-          <w:szCs w:val="18"/>
+          <w:sz w:val="20"/>
+          <w:szCs w:val="20"/>
+        </w:rPr>
+      </w:pPr>
+      <w:r>
+        <w:rPr>
+          <w:sz w:val="20"/>
+          <w:szCs w:val="20"/>
         </w:rPr>
         <w:t xml:space="preserve">Developed a </w:t>
       </w:r>
@@ -2847,22 +2813,22 @@
         <w:rPr>
           <w:b/>
           <w:bCs/>
-          <w:sz w:val="18"/>
-          <w:szCs w:val="18"/>
+          <w:sz w:val="20"/>
+          <w:szCs w:val="20"/>
         </w:rPr>
         <w:t>Python</w:t>
       </w:r>
       <w:r>
         <w:rPr>
-          <w:sz w:val="18"/>
-          <w:szCs w:val="18"/>
+          <w:sz w:val="20"/>
+          <w:szCs w:val="20"/>
         </w:rPr>
         <w:t xml:space="preserve"> utility that sets up a custom development environment in seconds. Tested with 95% test coverage</w:t>
       </w:r>
       <w:r>
         <w:rPr>
-          <w:sz w:val="18"/>
-          <w:szCs w:val="18"/>
+          <w:sz w:val="20"/>
+          <w:szCs w:val="20"/>
         </w:rPr>
         <w:t xml:space="preserve"> using </w:t>
       </w:r>
@@ -2870,15 +2836,15 @@
         <w:rPr>
           <w:b/>
           <w:bCs/>
-          <w:sz w:val="18"/>
-          <w:szCs w:val="18"/>
+          <w:sz w:val="20"/>
+          <w:szCs w:val="20"/>
         </w:rPr>
         <w:t>pytest</w:t>
       </w:r>
       <w:r>
         <w:rPr>
-          <w:sz w:val="18"/>
-          <w:szCs w:val="18"/>
+          <w:sz w:val="20"/>
+          <w:szCs w:val="20"/>
         </w:rPr>
         <w:t>.</w:t>
       </w:r>
@@ -2906,31 +2872,14 @@
           <w:ilvl w:val="0"/>
           <w:numId w:val="15"/>
         </w:numPr>
-        <w:rPr>
-          <w:sz w:val="20"/>
-          <w:szCs w:val="20"/>
-          <w:vertAlign w:val="subscript"/>
-        </w:rPr>
-      </w:pPr>
-      <w:r>
-        <w:rPr>
-          <w:sz w:val="20"/>
-          <w:szCs w:val="20"/>
-        </w:rPr>
+      </w:pPr>
+      <w:r>
         <w:t xml:space="preserve">Developed </w:t>
       </w:r>
       <w:r>
-        <w:rPr>
-          <w:sz w:val="20"/>
-          <w:szCs w:val="20"/>
-        </w:rPr>
         <w:t xml:space="preserve">machine learning </w:t>
       </w:r>
       <w:r>
-        <w:rPr>
-          <w:sz w:val="20"/>
-          <w:szCs w:val="20"/>
-        </w:rPr>
         <w:t>models for the following datasets: Pima Indians Diabetes dataset, Boston Housing dataset, Iris flowers dataset.</w:t>
       </w:r>
     </w:p>
@@ -2941,30 +2890,14 @@
           <w:ilvl w:val="0"/>
           <w:numId w:val="14"/>
         </w:numPr>
-        <w:rPr>
-          <w:sz w:val="20"/>
-          <w:szCs w:val="20"/>
-        </w:rPr>
-      </w:pPr>
-      <w:r>
-        <w:rPr>
-          <w:sz w:val="20"/>
-          <w:szCs w:val="20"/>
-        </w:rPr>
+      </w:pPr>
+      <w:r>
         <w:t xml:space="preserve">Analyzed the </w:t>
       </w:r>
       <w:r>
-        <w:rPr>
-          <w:sz w:val="20"/>
-          <w:szCs w:val="20"/>
-        </w:rPr>
         <w:t>Stack Overflow</w:t>
       </w:r>
       <w:r>
-        <w:rPr>
-          <w:sz w:val="20"/>
-          <w:szCs w:val="20"/>
-        </w:rPr>
         <w:t xml:space="preserve"> 2019 developer survey.</w:t>
       </w:r>
     </w:p>

</xml_diff>

<commit_message>
ref(resume): Bold keywords and add used tools
</commit_message>
<xml_diff>
--- a/Resume_general_2.docx
+++ b/Resume_general_2.docx
@@ -1198,6 +1198,8 @@
       </w:r>
       <w:r>
         <w:rPr>
+          <w:b/>
+          <w:bCs/>
           <w:sz w:val="20"/>
           <w:szCs w:val="20"/>
         </w:rPr>
@@ -1205,10 +1207,19 @@
       </w:r>
       <w:r>
         <w:rPr>
-          <w:sz w:val="20"/>
-          <w:szCs w:val="20"/>
-        </w:rPr>
-        <w:t xml:space="preserve">Amazon Web Services </w:t>
+          <w:b/>
+          <w:bCs/>
+          <w:sz w:val="20"/>
+          <w:szCs w:val="20"/>
+        </w:rPr>
+        <w:t>Amazon Web Services</w:t>
+      </w:r>
+      <w:r>
+        <w:rPr>
+          <w:sz w:val="20"/>
+          <w:szCs w:val="20"/>
+        </w:rPr>
+        <w:t xml:space="preserve"> </w:t>
       </w:r>
       <w:r>
         <w:rPr>
@@ -1765,7 +1776,23 @@
           <w:sz w:val="20"/>
           <w:szCs w:val="20"/>
         </w:rPr>
-        <w:t xml:space="preserve"> to act as an API and serve as the backend for the Android app.</w:t>
+        <w:t xml:space="preserve"> to act as an </w:t>
+      </w:r>
+      <w:r>
+        <w:rPr>
+          <w:b/>
+          <w:bCs/>
+          <w:sz w:val="20"/>
+          <w:szCs w:val="20"/>
+        </w:rPr>
+        <w:t>API</w:t>
+      </w:r>
+      <w:r>
+        <w:rPr>
+          <w:sz w:val="20"/>
+          <w:szCs w:val="20"/>
+        </w:rPr>
+        <w:t xml:space="preserve"> and serve as the backend for the Android app.</w:t>
       </w:r>
     </w:p>
     <w:p>
@@ -2223,7 +2250,25 @@
           <w:sz w:val="20"/>
           <w:szCs w:val="20"/>
         </w:rPr>
-        <w:t xml:space="preserve"> Python, PHP, HTML, CSS, SQL, MariaDB, </w:t>
+        <w:t xml:space="preserve"> Python,</w:t>
+      </w:r>
+      <w:r>
+        <w:rPr>
+          <w:b/>
+          <w:bCs/>
+          <w:sz w:val="20"/>
+          <w:szCs w:val="20"/>
+        </w:rPr>
+        <w:t xml:space="preserve"> Kotlin,</w:t>
+      </w:r>
+      <w:r>
+        <w:rPr>
+          <w:b/>
+          <w:bCs/>
+          <w:sz w:val="20"/>
+          <w:szCs w:val="20"/>
+        </w:rPr>
+        <w:t xml:space="preserve"> PHP, HTML, CSS, SQL, MariaDB, </w:t>
       </w:r>
       <w:r>
         <w:rPr>
@@ -5459,6 +5504,7 @@
   <w:style w:type="character" w:default="1" w:styleId="DefaultParagraphFont">
     <w:name w:val="Default Paragraph Font"/>
     <w:uiPriority w:val="1"/>
+    <w:semiHidden/>
     <w:unhideWhenUsed/>
   </w:style>
   <w:style w:type="table" w:default="1" w:styleId="TableNormal">

</xml_diff>

<commit_message>
ref(st): Add a work history at the top of main resume
</commit_message>
<xml_diff>
--- a/Resume_general_2.docx
+++ b/Resume_general_2.docx
@@ -1,6 +1,6 @@
 
 <file path=word/document.xml><?xml version="1.0" encoding="utf-8"?>
-<w:document xmlns:wpc="http://schemas.microsoft.com/office/word/2010/wordprocessingCanvas" xmlns:cx="http://schemas.microsoft.com/office/drawing/2014/chartex" xmlns:cx1="http://schemas.microsoft.com/office/drawing/2015/9/8/chartex" xmlns:cx2="http://schemas.microsoft.com/office/drawing/2015/10/21/chartex" xmlns:cx3="http://schemas.microsoft.com/office/drawing/2016/5/9/chartex" xmlns:cx4="http://schemas.microsoft.com/office/drawing/2016/5/10/chartex" xmlns:cx5="http://schemas.microsoft.com/office/drawing/2016/5/11/chartex" xmlns:cx6="http://schemas.microsoft.com/office/drawing/2016/5/12/chartex" xmlns:cx7="http://schemas.microsoft.com/office/drawing/2016/5/13/chartex" xmlns:cx8="http://schemas.microsoft.com/office/drawing/2016/5/14/chartex" xmlns:mc="http://schemas.openxmlformats.org/markup-compatibility/2006" xmlns:aink="http://schemas.microsoft.com/office/drawing/2016/ink" xmlns:am3d="http://schemas.microsoft.com/office/drawing/2017/model3d" xmlns:o="urn:schemas-microsoft-com:office:office" xmlns:r="http://schemas.openxmlformats.org/officeDocument/2006/relationships" xmlns:m="http://schemas.openxmlformats.org/officeDocument/2006/math" xmlns:v="urn:schemas-microsoft-com:vml" xmlns:wp14="http://schemas.microsoft.com/office/word/2010/wordprocessingDrawing" xmlns:wp="http://schemas.openxmlformats.org/drawingml/2006/wordprocessingDrawing" xmlns:w10="urn:schemas-microsoft-com:office:word" xmlns:w="http://schemas.openxmlformats.org/wordprocessingml/2006/main" xmlns:w14="http://schemas.microsoft.com/office/word/2010/wordml" xmlns:w15="http://schemas.microsoft.com/office/word/2012/wordml" xmlns:w16cex="http://schemas.microsoft.com/office/word/2018/wordml/cex" xmlns:w16cid="http://schemas.microsoft.com/office/word/2016/wordml/cid" xmlns:w16="http://schemas.microsoft.com/office/word/2018/wordml" xmlns:w16se="http://schemas.microsoft.com/office/word/2015/wordml/symex" xmlns:wpg="http://schemas.microsoft.com/office/word/2010/wordprocessingGroup" xmlns:wpi="http://schemas.microsoft.com/office/word/2010/wordprocessingInk" xmlns:wne="http://schemas.microsoft.com/office/word/2006/wordml" xmlns:wps="http://schemas.microsoft.com/office/word/2010/wordprocessingShape" mc:Ignorable="w14 w15 w16se w16cid w16 w16cex wp14">
+<w:document xmlns:wpc="http://schemas.microsoft.com/office/word/2010/wordprocessingCanvas" xmlns:cx="http://schemas.microsoft.com/office/drawing/2014/chartex" xmlns:cx1="http://schemas.microsoft.com/office/drawing/2015/9/8/chartex" xmlns:cx2="http://schemas.microsoft.com/office/drawing/2015/10/21/chartex" xmlns:cx3="http://schemas.microsoft.com/office/drawing/2016/5/9/chartex" xmlns:cx4="http://schemas.microsoft.com/office/drawing/2016/5/10/chartex" xmlns:cx5="http://schemas.microsoft.com/office/drawing/2016/5/11/chartex" xmlns:cx6="http://schemas.microsoft.com/office/drawing/2016/5/12/chartex" xmlns:cx7="http://schemas.microsoft.com/office/drawing/2016/5/13/chartex" xmlns:cx8="http://schemas.microsoft.com/office/drawing/2016/5/14/chartex" xmlns:mc="http://schemas.openxmlformats.org/markup-compatibility/2006" xmlns:aink="http://schemas.microsoft.com/office/drawing/2016/ink" xmlns:am3d="http://schemas.microsoft.com/office/drawing/2017/model3d" xmlns:o="urn:schemas-microsoft-com:office:office" xmlns:r="http://schemas.openxmlformats.org/officeDocument/2006/relationships" xmlns:m="http://schemas.openxmlformats.org/officeDocument/2006/math" xmlns:v="urn:schemas-microsoft-com:vml" xmlns:wp14="http://schemas.microsoft.com/office/word/2010/wordprocessingDrawing" xmlns:wp="http://schemas.openxmlformats.org/drawingml/2006/wordprocessingDrawing" xmlns:w10="urn:schemas-microsoft-com:office:word" xmlns:w="http://schemas.openxmlformats.org/wordprocessingml/2006/main" xmlns:w14="http://schemas.microsoft.com/office/word/2010/wordml" xmlns:w15="http://schemas.microsoft.com/office/word/2012/wordml" xmlns:w16cex="http://schemas.microsoft.com/office/word/2018/wordml/cex" xmlns:w16cid="http://schemas.microsoft.com/office/word/2016/wordml/cid" xmlns:w16="http://schemas.microsoft.com/office/word/2018/wordml" xmlns:w16sdtdh="http://schemas.microsoft.com/office/word/2020/wordml/sdtdatahash" xmlns:w16se="http://schemas.microsoft.com/office/word/2015/wordml/symex" xmlns:wpg="http://schemas.microsoft.com/office/word/2010/wordprocessingGroup" xmlns:wpi="http://schemas.microsoft.com/office/word/2010/wordprocessingInk" xmlns:wne="http://schemas.microsoft.com/office/word/2006/wordml" xmlns:wps="http://schemas.microsoft.com/office/word/2010/wordprocessingShape" mc:Ignorable="w14 w15 w16se w16cid w16 w16cex w16sdtdh wp14">
   <w:body>
     <w:p>
       <w:pPr>
@@ -256,6 +256,683 @@
           <w:sz w:val="36"/>
           <w:szCs w:val="36"/>
         </w:rPr>
+        <w:t>Work Experience</w:t>
+      </w:r>
+    </w:p>
+    <w:p>
+      <w:r>
+        <w:t xml:space="preserve">I have 6 months of work experience. </w:t>
+      </w:r>
+      <w:r>
+        <w:t xml:space="preserve">Know more at </w:t>
+      </w:r>
+      <w:hyperlink r:id="rId10" w:history="1">
+        <w:r>
+          <w:rPr>
+            <w:rStyle w:val="Hyperlink"/>
+          </w:rPr>
+          <w:t>portfolio.debabrata.xyz/projects/work-history.html.</w:t>
+        </w:r>
+      </w:hyperlink>
+    </w:p>
+    <w:p>
+      <w:pPr>
+        <w:pStyle w:val="Heading3"/>
+        <w:rPr>
+          <w:sz w:val="24"/>
+          <w:szCs w:val="24"/>
+        </w:rPr>
+      </w:pPr>
+      <w:r>
+        <w:rPr>
+          <w:sz w:val="24"/>
+          <w:szCs w:val="24"/>
+        </w:rPr>
+        <w:t>Client: New-to-market, data driven Fintech Startup [Name withheld for client confidentiality]</w:t>
+      </w:r>
+    </w:p>
+    <w:p>
+      <w:pPr>
+        <w:pStyle w:val="ListParagraph"/>
+        <w:numPr>
+          <w:ilvl w:val="0"/>
+          <w:numId w:val="8"/>
+        </w:numPr>
+        <w:rPr>
+          <w:sz w:val="20"/>
+          <w:szCs w:val="20"/>
+        </w:rPr>
+      </w:pPr>
+      <w:r>
+        <w:rPr>
+          <w:sz w:val="20"/>
+          <w:szCs w:val="20"/>
+        </w:rPr>
+        <w:t xml:space="preserve">Designed and developed </w:t>
+      </w:r>
+      <w:r>
+        <w:rPr>
+          <w:sz w:val="20"/>
+          <w:szCs w:val="20"/>
+        </w:rPr>
+        <w:t xml:space="preserve">a consumer facing </w:t>
+      </w:r>
+      <w:r>
+        <w:rPr>
+          <w:b/>
+          <w:bCs/>
+          <w:sz w:val="20"/>
+          <w:szCs w:val="20"/>
+        </w:rPr>
+        <w:t>Java Android app</w:t>
+      </w:r>
+      <w:r>
+        <w:rPr>
+          <w:sz w:val="20"/>
+          <w:szCs w:val="20"/>
+        </w:rPr>
+        <w:t xml:space="preserve"> with respect to client business requirements.</w:t>
+      </w:r>
+    </w:p>
+    <w:p>
+      <w:pPr>
+        <w:pStyle w:val="ListParagraph"/>
+        <w:numPr>
+          <w:ilvl w:val="0"/>
+          <w:numId w:val="8"/>
+        </w:numPr>
+        <w:rPr>
+          <w:sz w:val="20"/>
+          <w:szCs w:val="20"/>
+        </w:rPr>
+      </w:pPr>
+      <w:r>
+        <w:rPr>
+          <w:sz w:val="20"/>
+          <w:szCs w:val="20"/>
+        </w:rPr>
+        <w:t>Built</w:t>
+      </w:r>
+      <w:r>
+        <w:rPr>
+          <w:sz w:val="20"/>
+          <w:szCs w:val="20"/>
+        </w:rPr>
+        <w:t xml:space="preserve"> </w:t>
+      </w:r>
+      <w:r>
+        <w:rPr>
+          <w:b/>
+          <w:bCs/>
+          <w:sz w:val="20"/>
+          <w:szCs w:val="20"/>
+        </w:rPr>
+        <w:t>authentication</w:t>
+      </w:r>
+      <w:r>
+        <w:rPr>
+          <w:sz w:val="20"/>
+          <w:szCs w:val="20"/>
+        </w:rPr>
+        <w:t xml:space="preserve">, </w:t>
+      </w:r>
+      <w:r>
+        <w:rPr>
+          <w:b/>
+          <w:bCs/>
+          <w:sz w:val="20"/>
+          <w:szCs w:val="20"/>
+        </w:rPr>
+        <w:t>data storage</w:t>
+      </w:r>
+      <w:r>
+        <w:rPr>
+          <w:sz w:val="20"/>
+          <w:szCs w:val="20"/>
+        </w:rPr>
+        <w:t xml:space="preserve">, and certain business </w:t>
+      </w:r>
+      <w:r>
+        <w:rPr>
+          <w:b/>
+          <w:bCs/>
+          <w:sz w:val="20"/>
+          <w:szCs w:val="20"/>
+        </w:rPr>
+        <w:t>functionality using API calls</w:t>
+      </w:r>
+      <w:r>
+        <w:rPr>
+          <w:sz w:val="20"/>
+          <w:szCs w:val="20"/>
+        </w:rPr>
+        <w:t xml:space="preserve"> for said app</w:t>
+      </w:r>
+      <w:r>
+        <w:rPr>
+          <w:sz w:val="20"/>
+          <w:szCs w:val="20"/>
+        </w:rPr>
+        <w:t xml:space="preserve"> backend, within 10% of client budget.</w:t>
+      </w:r>
+    </w:p>
+    <w:p>
+      <w:pPr>
+        <w:pStyle w:val="ListParagraph"/>
+        <w:numPr>
+          <w:ilvl w:val="0"/>
+          <w:numId w:val="8"/>
+        </w:numPr>
+        <w:rPr>
+          <w:sz w:val="20"/>
+          <w:szCs w:val="20"/>
+        </w:rPr>
+      </w:pPr>
+      <w:r>
+        <w:rPr>
+          <w:sz w:val="20"/>
+          <w:szCs w:val="20"/>
+        </w:rPr>
+        <w:t>Deployed</w:t>
+      </w:r>
+      <w:r>
+        <w:rPr>
+          <w:sz w:val="20"/>
+          <w:szCs w:val="20"/>
+        </w:rPr>
+        <w:t xml:space="preserve"> </w:t>
+      </w:r>
+      <w:r>
+        <w:rPr>
+          <w:b/>
+          <w:bCs/>
+          <w:sz w:val="20"/>
+          <w:szCs w:val="20"/>
+        </w:rPr>
+        <w:t>serverless Amazon Web Services</w:t>
+      </w:r>
+      <w:r>
+        <w:rPr>
+          <w:sz w:val="20"/>
+          <w:szCs w:val="20"/>
+        </w:rPr>
+        <w:t xml:space="preserve"> backend with </w:t>
+      </w:r>
+      <w:r>
+        <w:rPr>
+          <w:b/>
+          <w:bCs/>
+          <w:sz w:val="20"/>
+          <w:szCs w:val="20"/>
+        </w:rPr>
+        <w:t>Amplify, DynamoDB, API Gateway, S3, and Lambda</w:t>
+      </w:r>
+      <w:r>
+        <w:rPr>
+          <w:sz w:val="20"/>
+          <w:szCs w:val="20"/>
+        </w:rPr>
+        <w:t>.</w:t>
+      </w:r>
+    </w:p>
+    <w:p>
+      <w:pPr>
+        <w:rPr>
+          <w:b/>
+          <w:bCs/>
+          <w:sz w:val="20"/>
+          <w:szCs w:val="20"/>
+        </w:rPr>
+      </w:pPr>
+      <w:r>
+        <w:rPr>
+          <w:b/>
+          <w:bCs/>
+          <w:sz w:val="20"/>
+          <w:szCs w:val="20"/>
+        </w:rPr>
+        <w:t>Technologies used: Java, Android SDK and Google APIs, AWS Amplify, AWS DynamoDB, AWS S3, AWS Lambda</w:t>
+      </w:r>
+    </w:p>
+    <w:p>
+      <w:pPr>
+        <w:rPr>
+          <w:sz w:val="22"/>
+          <w:szCs w:val="22"/>
+        </w:rPr>
+      </w:pPr>
+      <w:r>
+        <w:rPr>
+          <w:b/>
+          <w:bCs/>
+          <w:sz w:val="22"/>
+          <w:szCs w:val="22"/>
+        </w:rPr>
+        <w:t xml:space="preserve">Time: </w:t>
+      </w:r>
+      <w:r>
+        <w:rPr>
+          <w:sz w:val="22"/>
+          <w:szCs w:val="22"/>
+        </w:rPr>
+        <w:t>4 Weeks (December 2020 - January 2021</w:t>
+      </w:r>
+      <w:r>
+        <w:rPr>
+          <w:sz w:val="22"/>
+          <w:szCs w:val="22"/>
+        </w:rPr>
+        <w:t>)</w:t>
+      </w:r>
+    </w:p>
+    <w:p>
+      <w:pPr>
+        <w:pStyle w:val="Heading3"/>
+        <w:rPr>
+          <w:sz w:val="24"/>
+          <w:szCs w:val="24"/>
+        </w:rPr>
+      </w:pPr>
+      <w:r>
+        <w:rPr>
+          <w:sz w:val="24"/>
+          <w:szCs w:val="24"/>
+        </w:rPr>
+        <w:t xml:space="preserve">Client: </w:t>
+      </w:r>
+      <w:r>
+        <w:rPr>
+          <w:sz w:val="24"/>
+          <w:szCs w:val="24"/>
+        </w:rPr>
+        <w:t>Mid-sized steel and other metals manufacturing concern [Name withheld for client confidentiality]</w:t>
+      </w:r>
+    </w:p>
+    <w:p>
+      <w:pPr>
+        <w:pStyle w:val="ListParagraph"/>
+        <w:numPr>
+          <w:ilvl w:val="0"/>
+          <w:numId w:val="8"/>
+        </w:numPr>
+        <w:rPr>
+          <w:sz w:val="20"/>
+          <w:szCs w:val="20"/>
+        </w:rPr>
+      </w:pPr>
+      <w:r>
+        <w:rPr>
+          <w:sz w:val="20"/>
+          <w:szCs w:val="20"/>
+        </w:rPr>
+        <w:t xml:space="preserve">Maintained </w:t>
+      </w:r>
+      <w:r>
+        <w:rPr>
+          <w:b/>
+          <w:bCs/>
+          <w:sz w:val="20"/>
+          <w:szCs w:val="20"/>
+        </w:rPr>
+        <w:t>Django and Flask API</w:t>
+      </w:r>
+      <w:r>
+        <w:rPr>
+          <w:sz w:val="20"/>
+          <w:szCs w:val="20"/>
+        </w:rPr>
+        <w:t xml:space="preserve">s </w:t>
+      </w:r>
+      <w:r>
+        <w:rPr>
+          <w:sz w:val="20"/>
+          <w:szCs w:val="20"/>
+        </w:rPr>
+        <w:t xml:space="preserve">by </w:t>
+      </w:r>
+      <w:r>
+        <w:rPr>
+          <w:sz w:val="20"/>
+          <w:szCs w:val="20"/>
+        </w:rPr>
+        <w:t>debugging and refactoring code, writing tests, and creating and rewriting documentation</w:t>
+      </w:r>
+      <w:r>
+        <w:rPr>
+          <w:sz w:val="20"/>
+          <w:szCs w:val="20"/>
+        </w:rPr>
+        <w:t>.</w:t>
+      </w:r>
+    </w:p>
+    <w:p>
+      <w:pPr>
+        <w:pStyle w:val="ListParagraph"/>
+        <w:numPr>
+          <w:ilvl w:val="0"/>
+          <w:numId w:val="8"/>
+        </w:numPr>
+        <w:rPr>
+          <w:sz w:val="20"/>
+          <w:szCs w:val="20"/>
+        </w:rPr>
+      </w:pPr>
+      <w:r>
+        <w:rPr>
+          <w:sz w:val="20"/>
+          <w:szCs w:val="20"/>
+        </w:rPr>
+        <w:t>Developed 3 internal Django apps, that accelerated internal processes</w:t>
+      </w:r>
+      <w:r>
+        <w:rPr>
+          <w:sz w:val="20"/>
+          <w:szCs w:val="20"/>
+        </w:rPr>
+        <w:t xml:space="preserve"> and</w:t>
+      </w:r>
+      <w:r>
+        <w:rPr>
+          <w:sz w:val="20"/>
+          <w:szCs w:val="20"/>
+        </w:rPr>
+        <w:t xml:space="preserve"> related business functionality.</w:t>
+      </w:r>
+    </w:p>
+    <w:p>
+      <w:pPr>
+        <w:pStyle w:val="ListParagraph"/>
+        <w:numPr>
+          <w:ilvl w:val="0"/>
+          <w:numId w:val="8"/>
+        </w:numPr>
+        <w:rPr>
+          <w:sz w:val="20"/>
+          <w:szCs w:val="20"/>
+        </w:rPr>
+      </w:pPr>
+      <w:r>
+        <w:rPr>
+          <w:sz w:val="20"/>
+          <w:szCs w:val="20"/>
+        </w:rPr>
+        <w:t xml:space="preserve">Rehired for second contract </w:t>
+      </w:r>
+      <w:r>
+        <w:rPr>
+          <w:sz w:val="20"/>
+          <w:szCs w:val="20"/>
+        </w:rPr>
+        <w:t xml:space="preserve">as a </w:t>
+      </w:r>
+      <w:r>
+        <w:rPr>
+          <w:b/>
+          <w:bCs/>
+          <w:sz w:val="20"/>
+          <w:szCs w:val="20"/>
+        </w:rPr>
+        <w:t>Support Engineer</w:t>
+      </w:r>
+      <w:r>
+        <w:rPr>
+          <w:sz w:val="20"/>
+          <w:szCs w:val="20"/>
+        </w:rPr>
+        <w:t xml:space="preserve"> </w:t>
+      </w:r>
+      <w:r>
+        <w:rPr>
+          <w:sz w:val="20"/>
+          <w:szCs w:val="20"/>
+        </w:rPr>
+        <w:t>due to impressive performance</w:t>
+      </w:r>
+      <w:r>
+        <w:rPr>
+          <w:sz w:val="20"/>
+          <w:szCs w:val="20"/>
+        </w:rPr>
+        <w:t xml:space="preserve"> and reducing development time by 25%</w:t>
+      </w:r>
+      <w:r>
+        <w:rPr>
+          <w:sz w:val="20"/>
+          <w:szCs w:val="20"/>
+        </w:rPr>
+        <w:t>.</w:t>
+      </w:r>
+    </w:p>
+    <w:p>
+      <w:pPr>
+        <w:pStyle w:val="ListParagraph"/>
+        <w:numPr>
+          <w:ilvl w:val="0"/>
+          <w:numId w:val="8"/>
+        </w:numPr>
+        <w:rPr>
+          <w:sz w:val="20"/>
+          <w:szCs w:val="20"/>
+        </w:rPr>
+      </w:pPr>
+      <w:r>
+        <w:rPr>
+          <w:sz w:val="20"/>
+          <w:szCs w:val="20"/>
+        </w:rPr>
+        <w:t xml:space="preserve">Maintained </w:t>
+      </w:r>
+      <w:r>
+        <w:rPr>
+          <w:b/>
+          <w:bCs/>
+          <w:sz w:val="20"/>
+          <w:szCs w:val="20"/>
+        </w:rPr>
+        <w:t>AWS Lambda functions</w:t>
+      </w:r>
+      <w:r>
+        <w:rPr>
+          <w:sz w:val="20"/>
+          <w:szCs w:val="20"/>
+        </w:rPr>
+        <w:t xml:space="preserve"> composed of </w:t>
+      </w:r>
+      <w:r>
+        <w:rPr>
+          <w:b/>
+          <w:bCs/>
+          <w:sz w:val="20"/>
+          <w:szCs w:val="20"/>
+        </w:rPr>
+        <w:t>Python</w:t>
+      </w:r>
+      <w:r>
+        <w:rPr>
+          <w:sz w:val="20"/>
+          <w:szCs w:val="20"/>
+        </w:rPr>
+        <w:t xml:space="preserve"> using </w:t>
+      </w:r>
+      <w:r>
+        <w:rPr>
+          <w:b/>
+          <w:bCs/>
+          <w:sz w:val="20"/>
+          <w:szCs w:val="20"/>
+        </w:rPr>
+        <w:t>Boto3</w:t>
+      </w:r>
+      <w:r>
+        <w:rPr>
+          <w:sz w:val="20"/>
+          <w:szCs w:val="20"/>
+        </w:rPr>
+        <w:t xml:space="preserve"> library by debugging, documenting, and writing tests</w:t>
+      </w:r>
+      <w:r>
+        <w:rPr>
+          <w:sz w:val="20"/>
+          <w:szCs w:val="20"/>
+        </w:rPr>
+        <w:t>.</w:t>
+      </w:r>
+    </w:p>
+    <w:p>
+      <w:pPr>
+        <w:pStyle w:val="ListParagraph"/>
+        <w:numPr>
+          <w:ilvl w:val="0"/>
+          <w:numId w:val="8"/>
+        </w:numPr>
+        <w:rPr>
+          <w:b/>
+          <w:bCs/>
+          <w:sz w:val="20"/>
+          <w:szCs w:val="20"/>
+        </w:rPr>
+      </w:pPr>
+      <w:r>
+        <w:rPr>
+          <w:sz w:val="20"/>
+          <w:szCs w:val="20"/>
+        </w:rPr>
+        <w:t xml:space="preserve">Increased unit test coverage of Python code using </w:t>
+      </w:r>
+      <w:r>
+        <w:rPr>
+          <w:b/>
+          <w:bCs/>
+          <w:sz w:val="20"/>
+          <w:szCs w:val="20"/>
+        </w:rPr>
+        <w:t>Pytest</w:t>
+      </w:r>
+      <w:r>
+        <w:rPr>
+          <w:sz w:val="20"/>
+          <w:szCs w:val="20"/>
+        </w:rPr>
+        <w:t xml:space="preserve"> from </w:t>
+      </w:r>
+      <w:r>
+        <w:rPr>
+          <w:b/>
+          <w:bCs/>
+          <w:sz w:val="20"/>
+          <w:szCs w:val="20"/>
+        </w:rPr>
+        <w:t>50% to 95%</w:t>
+      </w:r>
+      <w:r>
+        <w:rPr>
+          <w:b/>
+          <w:bCs/>
+          <w:sz w:val="20"/>
+          <w:szCs w:val="20"/>
+        </w:rPr>
+        <w:t>.</w:t>
+      </w:r>
+    </w:p>
+    <w:p>
+      <w:pPr>
+        <w:rPr>
+          <w:sz w:val="20"/>
+          <w:szCs w:val="20"/>
+        </w:rPr>
+      </w:pPr>
+      <w:r>
+        <w:rPr>
+          <w:b/>
+          <w:bCs/>
+          <w:sz w:val="20"/>
+          <w:szCs w:val="20"/>
+        </w:rPr>
+        <w:t xml:space="preserve">Technologies used: </w:t>
+      </w:r>
+      <w:r>
+        <w:rPr>
+          <w:b/>
+          <w:bCs/>
+          <w:sz w:val="20"/>
+          <w:szCs w:val="20"/>
+        </w:rPr>
+        <w:t>Python, Django, Flask, Boto3, AWS Lambda, AWS S3, Pytest</w:t>
+      </w:r>
+      <w:r>
+        <w:rPr>
+          <w:b/>
+          <w:bCs/>
+          <w:sz w:val="20"/>
+          <w:szCs w:val="20"/>
+        </w:rPr>
+        <w:t xml:space="preserve">, </w:t>
+      </w:r>
+      <w:r>
+        <w:rPr>
+          <w:b/>
+          <w:bCs/>
+          <w:sz w:val="20"/>
+          <w:szCs w:val="20"/>
+        </w:rPr>
+        <w:t>Java</w:t>
+      </w:r>
+      <w:r>
+        <w:rPr>
+          <w:b/>
+          <w:bCs/>
+          <w:sz w:val="20"/>
+          <w:szCs w:val="20"/>
+        </w:rPr>
+        <w:t xml:space="preserve">, </w:t>
+      </w:r>
+      <w:r>
+        <w:rPr>
+          <w:b/>
+          <w:bCs/>
+          <w:sz w:val="20"/>
+          <w:szCs w:val="20"/>
+        </w:rPr>
+        <w:t>CSS, HTML</w:t>
+      </w:r>
+    </w:p>
+    <w:p>
+      <w:pPr>
+        <w:rPr>
+          <w:sz w:val="22"/>
+          <w:szCs w:val="22"/>
+        </w:rPr>
+      </w:pPr>
+      <w:r>
+        <w:rPr>
+          <w:b/>
+          <w:bCs/>
+          <w:sz w:val="22"/>
+          <w:szCs w:val="22"/>
+        </w:rPr>
+        <w:t xml:space="preserve">Time: </w:t>
+      </w:r>
+      <w:r>
+        <w:rPr>
+          <w:sz w:val="22"/>
+          <w:szCs w:val="22"/>
+        </w:rPr>
+        <w:t>3 months (September 2020 - December 2020)</w:t>
+      </w:r>
+    </w:p>
+    <w:p>
+      <w:pPr>
+        <w:pStyle w:val="Heading1"/>
+        <w:rPr>
+          <w:sz w:val="36"/>
+          <w:szCs w:val="36"/>
+        </w:rPr>
+      </w:pPr>
+      <w:r>
+        <w:rPr>
+          <w:sz w:val="36"/>
+          <w:szCs w:val="36"/>
+        </w:rPr>
         <w:t>Skills</w:t>
       </w:r>
     </w:p>
@@ -800,6 +1477,29 @@
         </w:rPr>
         <w:t>AWS DeepComposer</w:t>
       </w:r>
+      <w:r>
+        <w:rPr>
+          <w:b/>
+          <w:bCs/>
+          <w:sz w:val="20"/>
+          <w:szCs w:val="20"/>
+        </w:rPr>
+        <w:t xml:space="preserve">, </w:t>
+      </w:r>
+      <w:r>
+        <w:rPr>
+          <w:sz w:val="20"/>
+          <w:szCs w:val="20"/>
+        </w:rPr>
+        <w:t>Simple DB</w:t>
+      </w:r>
+      <w:r>
+        <w:rPr>
+          <w:sz w:val="20"/>
+          <w:szCs w:val="20"/>
+        </w:rPr>
+        <w:t>, DynamoDB, API Gateway</w:t>
+      </w:r>
     </w:p>
     <w:p>
       <w:pPr>
@@ -856,7 +1556,7 @@
           <w:szCs w:val="32"/>
         </w:rPr>
       </w:pPr>
-      <w:hyperlink r:id="rId10" w:history="1">
+      <w:hyperlink r:id="rId11" w:history="1">
         <w:r>
           <w:rPr>
             <w:rStyle w:val="Hyperlink"/>
@@ -953,423 +1653,9 @@
     <w:p>
       <w:pPr>
         <w:pStyle w:val="Heading1"/>
-        <w:rPr>
-          <w:sz w:val="36"/>
-          <w:szCs w:val="36"/>
-        </w:rPr>
-      </w:pPr>
-      <w:r>
-        <w:rPr>
-          <w:sz w:val="36"/>
-          <w:szCs w:val="36"/>
-        </w:rPr>
-        <w:t>Free Lancing</w:t>
-      </w:r>
-      <w:r>
-        <w:rPr>
-          <w:sz w:val="36"/>
-          <w:szCs w:val="36"/>
-        </w:rPr>
-        <w:t xml:space="preserve"> Work Experience</w:t>
-      </w:r>
-    </w:p>
-    <w:p>
-      <w:pPr>
-        <w:pStyle w:val="Heading3"/>
-        <w:rPr>
-          <w:sz w:val="24"/>
-          <w:szCs w:val="24"/>
-        </w:rPr>
-      </w:pPr>
-      <w:r>
-        <w:rPr>
-          <w:sz w:val="24"/>
-          <w:szCs w:val="24"/>
-        </w:rPr>
-        <w:t xml:space="preserve">Recent </w:t>
-      </w:r>
-      <w:r>
-        <w:rPr>
-          <w:sz w:val="24"/>
-          <w:szCs w:val="24"/>
-        </w:rPr>
-        <w:t>Client: Cr</w:t>
-      </w:r>
-      <w:r>
-        <w:rPr>
-          <w:sz w:val="24"/>
-          <w:szCs w:val="24"/>
-        </w:rPr>
-        <w:t>*****</w:t>
-      </w:r>
-      <w:r>
-        <w:rPr>
-          <w:sz w:val="24"/>
-          <w:szCs w:val="24"/>
-        </w:rPr>
-        <w:t>U (Startup)</w:t>
-      </w:r>
-      <w:r>
-        <w:rPr>
-          <w:sz w:val="24"/>
-          <w:szCs w:val="24"/>
-        </w:rPr>
-        <w:t xml:space="preserve">: Fintech </w:t>
-      </w:r>
-      <w:r>
-        <w:rPr>
-          <w:sz w:val="24"/>
-          <w:szCs w:val="24"/>
-        </w:rPr>
-        <w:t>Android App</w:t>
-      </w:r>
-      <w:r>
-        <w:rPr>
-          <w:sz w:val="24"/>
-          <w:szCs w:val="24"/>
-        </w:rPr>
-        <w:t xml:space="preserve"> [Name withheld for client confidentiality]</w:t>
-      </w:r>
-    </w:p>
-    <w:p>
-      <w:pPr>
-        <w:pStyle w:val="ListParagraph"/>
-        <w:numPr>
-          <w:ilvl w:val="0"/>
-          <w:numId w:val="8"/>
-        </w:numPr>
-        <w:rPr>
-          <w:sz w:val="20"/>
-          <w:szCs w:val="20"/>
-        </w:rPr>
-      </w:pPr>
-      <w:r>
-        <w:rPr>
-          <w:sz w:val="20"/>
-          <w:szCs w:val="20"/>
-        </w:rPr>
-        <w:t>Designed and d</w:t>
-      </w:r>
-      <w:r>
-        <w:rPr>
-          <w:sz w:val="20"/>
-          <w:szCs w:val="20"/>
-        </w:rPr>
-        <w:t xml:space="preserve">eveloped </w:t>
-      </w:r>
-      <w:r>
-        <w:rPr>
-          <w:b/>
-          <w:bCs/>
-          <w:sz w:val="20"/>
-          <w:szCs w:val="20"/>
-        </w:rPr>
-        <w:t>Java Android app</w:t>
-      </w:r>
-      <w:r>
-        <w:rPr>
-          <w:sz w:val="20"/>
-          <w:szCs w:val="20"/>
-        </w:rPr>
-        <w:t xml:space="preserve"> with </w:t>
-      </w:r>
-      <w:r>
-        <w:rPr>
-          <w:sz w:val="20"/>
-          <w:szCs w:val="20"/>
-        </w:rPr>
-        <w:t>respect to client business requirements</w:t>
-      </w:r>
-      <w:r>
-        <w:rPr>
-          <w:sz w:val="20"/>
-          <w:szCs w:val="20"/>
-        </w:rPr>
-        <w:t>.</w:t>
-      </w:r>
-    </w:p>
-    <w:p>
-      <w:pPr>
-        <w:pStyle w:val="ListParagraph"/>
-        <w:numPr>
-          <w:ilvl w:val="0"/>
-          <w:numId w:val="8"/>
-        </w:numPr>
-        <w:rPr>
-          <w:sz w:val="20"/>
-          <w:szCs w:val="20"/>
-        </w:rPr>
-      </w:pPr>
-      <w:r>
-        <w:rPr>
-          <w:sz w:val="20"/>
-          <w:szCs w:val="20"/>
-        </w:rPr>
-        <w:t xml:space="preserve">Developed </w:t>
-      </w:r>
-      <w:r>
-        <w:rPr>
-          <w:b/>
-          <w:bCs/>
-          <w:sz w:val="20"/>
-          <w:szCs w:val="20"/>
-        </w:rPr>
-        <w:t>authentication</w:t>
-      </w:r>
-      <w:r>
-        <w:rPr>
-          <w:sz w:val="20"/>
-          <w:szCs w:val="20"/>
-        </w:rPr>
-        <w:t xml:space="preserve">, </w:t>
-      </w:r>
-      <w:r>
-        <w:rPr>
-          <w:b/>
-          <w:bCs/>
-          <w:sz w:val="20"/>
-          <w:szCs w:val="20"/>
-        </w:rPr>
-        <w:t>data storage</w:t>
-      </w:r>
-      <w:r>
-        <w:rPr>
-          <w:sz w:val="20"/>
-          <w:szCs w:val="20"/>
-        </w:rPr>
-        <w:t xml:space="preserve">, and </w:t>
-      </w:r>
-      <w:r>
-        <w:rPr>
-          <w:sz w:val="20"/>
-          <w:szCs w:val="20"/>
-        </w:rPr>
-        <w:t xml:space="preserve">certain </w:t>
-      </w:r>
-      <w:r>
-        <w:rPr>
-          <w:sz w:val="20"/>
-          <w:szCs w:val="20"/>
-        </w:rPr>
-        <w:t xml:space="preserve">business </w:t>
-      </w:r>
-      <w:r>
-        <w:rPr>
-          <w:b/>
-          <w:bCs/>
-          <w:sz w:val="20"/>
-          <w:szCs w:val="20"/>
-        </w:rPr>
-        <w:t>functionality using API calls</w:t>
-      </w:r>
-      <w:r>
-        <w:rPr>
-          <w:sz w:val="20"/>
-          <w:szCs w:val="20"/>
-        </w:rPr>
-        <w:t xml:space="preserve"> for said app.</w:t>
-      </w:r>
-    </w:p>
-    <w:p>
-      <w:pPr>
-        <w:pStyle w:val="ListParagraph"/>
-        <w:numPr>
-          <w:ilvl w:val="0"/>
-          <w:numId w:val="8"/>
-        </w:numPr>
-        <w:rPr>
-          <w:sz w:val="20"/>
-          <w:szCs w:val="20"/>
-        </w:rPr>
-      </w:pPr>
-      <w:r>
-        <w:rPr>
-          <w:sz w:val="20"/>
-          <w:szCs w:val="20"/>
-        </w:rPr>
-        <w:t xml:space="preserve">Developed </w:t>
-      </w:r>
-      <w:r>
-        <w:rPr>
-          <w:sz w:val="20"/>
-          <w:szCs w:val="20"/>
-        </w:rPr>
-        <w:t xml:space="preserve">and deployed </w:t>
-      </w:r>
-      <w:r>
-        <w:rPr>
-          <w:b/>
-          <w:bCs/>
-          <w:sz w:val="20"/>
-          <w:szCs w:val="20"/>
-        </w:rPr>
-        <w:t xml:space="preserve">serverless </w:t>
-      </w:r>
-      <w:r>
-        <w:rPr>
-          <w:b/>
-          <w:bCs/>
-          <w:sz w:val="20"/>
-          <w:szCs w:val="20"/>
-        </w:rPr>
-        <w:t>Amazon Web Services</w:t>
-      </w:r>
-      <w:r>
-        <w:rPr>
-          <w:sz w:val="20"/>
-          <w:szCs w:val="20"/>
-        </w:rPr>
-        <w:t xml:space="preserve"> </w:t>
-      </w:r>
-      <w:r>
-        <w:rPr>
-          <w:sz w:val="20"/>
-          <w:szCs w:val="20"/>
-        </w:rPr>
-        <w:t xml:space="preserve">backend with </w:t>
-      </w:r>
-      <w:r>
-        <w:rPr>
-          <w:b/>
-          <w:bCs/>
-          <w:sz w:val="20"/>
-          <w:szCs w:val="20"/>
-        </w:rPr>
-        <w:t>Amplify, DynamoDB,</w:t>
-      </w:r>
-      <w:r>
-        <w:rPr>
-          <w:b/>
-          <w:bCs/>
-          <w:sz w:val="20"/>
-          <w:szCs w:val="20"/>
-        </w:rPr>
-        <w:t xml:space="preserve"> API Gateway,</w:t>
-      </w:r>
-      <w:r>
-        <w:rPr>
-          <w:b/>
-          <w:bCs/>
-          <w:sz w:val="20"/>
-          <w:szCs w:val="20"/>
-        </w:rPr>
-        <w:t xml:space="preserve"> S3</w:t>
-      </w:r>
-      <w:r>
-        <w:rPr>
-          <w:b/>
-          <w:bCs/>
-          <w:sz w:val="20"/>
-          <w:szCs w:val="20"/>
-        </w:rPr>
-        <w:t>,</w:t>
-      </w:r>
-      <w:r>
-        <w:rPr>
-          <w:b/>
-          <w:bCs/>
-          <w:sz w:val="20"/>
-          <w:szCs w:val="20"/>
-        </w:rPr>
-        <w:t xml:space="preserve"> and Lambda</w:t>
-      </w:r>
-      <w:r>
-        <w:rPr>
-          <w:sz w:val="20"/>
-          <w:szCs w:val="20"/>
-        </w:rPr>
-        <w:t>.</w:t>
-      </w:r>
-    </w:p>
-    <w:p>
-      <w:pPr>
-        <w:rPr>
-          <w:b/>
-          <w:bCs/>
-          <w:sz w:val="22"/>
-          <w:szCs w:val="22"/>
-        </w:rPr>
-      </w:pPr>
-      <w:r>
-        <w:rPr>
-          <w:b/>
-          <w:bCs/>
-          <w:sz w:val="20"/>
-          <w:szCs w:val="20"/>
-        </w:rPr>
-        <w:t xml:space="preserve">Technologies used: Java, </w:t>
-      </w:r>
-      <w:r>
-        <w:rPr>
-          <w:b/>
-          <w:bCs/>
-          <w:sz w:val="20"/>
-          <w:szCs w:val="20"/>
-        </w:rPr>
-        <w:t>Android</w:t>
-      </w:r>
-      <w:r>
-        <w:rPr>
-          <w:b/>
-          <w:bCs/>
-          <w:sz w:val="20"/>
-          <w:szCs w:val="20"/>
-        </w:rPr>
-        <w:t xml:space="preserve"> SDK</w:t>
-      </w:r>
-      <w:r>
-        <w:rPr>
-          <w:b/>
-          <w:bCs/>
-          <w:sz w:val="20"/>
-          <w:szCs w:val="20"/>
-        </w:rPr>
-        <w:t xml:space="preserve"> and Google APIs</w:t>
-      </w:r>
-      <w:r>
-        <w:rPr>
-          <w:b/>
-          <w:bCs/>
-          <w:sz w:val="20"/>
-          <w:szCs w:val="20"/>
-        </w:rPr>
-        <w:t xml:space="preserve">, AWS Amplify, </w:t>
-      </w:r>
-      <w:r>
-        <w:rPr>
-          <w:b/>
-          <w:bCs/>
-          <w:sz w:val="20"/>
-          <w:szCs w:val="20"/>
-        </w:rPr>
-        <w:t xml:space="preserve">AWS DynamoDB, </w:t>
-      </w:r>
-      <w:r>
-        <w:rPr>
-          <w:b/>
-          <w:bCs/>
-          <w:sz w:val="20"/>
-          <w:szCs w:val="20"/>
-        </w:rPr>
-        <w:t>AWS S3</w:t>
-      </w:r>
-      <w:r>
-        <w:rPr>
-          <w:b/>
-          <w:bCs/>
-          <w:sz w:val="20"/>
-          <w:szCs w:val="20"/>
-        </w:rPr>
-        <w:t>, AWS Lambda</w:t>
-      </w:r>
-    </w:p>
-    <w:p>
-      <w:pPr>
-        <w:pStyle w:val="Heading1"/>
         <w:tabs>
           <w:tab w:val="left" w:pos="180"/>
         </w:tabs>
-        <w:ind w:left="180"/>
         <w:rPr>
           <w:sz w:val="36"/>
           <w:szCs w:val="36"/>
@@ -1389,7 +1675,7 @@
         </w:rPr>
         <w:t xml:space="preserve">—See Portfolio at </w:t>
       </w:r>
-      <w:hyperlink r:id="rId11" w:history="1">
+      <w:hyperlink r:id="rId12" w:history="1">
         <w:r>
           <w:rPr>
             <w:rStyle w:val="Hyperlink"/>
@@ -2458,7 +2744,7 @@
         </w:rPr>
         <w:t xml:space="preserve"> View here: </w:t>
       </w:r>
-      <w:hyperlink r:id="rId12" w:history="1">
+      <w:hyperlink r:id="rId13" w:history="1">
         <w:r>
           <w:rPr>
             <w:rStyle w:val="Hyperlink"/>
@@ -2621,7 +2907,7 @@
         </w:rPr>
         <w:t xml:space="preserve">. View </w:t>
       </w:r>
-      <w:hyperlink r:id="rId13" w:history="1">
+      <w:hyperlink r:id="rId14" w:history="1">
         <w:r>
           <w:rPr>
             <w:rStyle w:val="Hyperlink"/>
@@ -2732,6 +3018,7 @@
           <w:szCs w:val="20"/>
         </w:rPr>
       </w:pPr>
+      <w:proofErr w:type="spellStart"/>
       <w:r>
         <w:rPr>
           <w:sz w:val="22"/>
@@ -2739,6 +3026,7 @@
         </w:rPr>
         <w:t>Wget</w:t>
       </w:r>
+      <w:proofErr w:type="spellEnd"/>
       <w:r>
         <w:rPr>
           <w:sz w:val="22"/>
@@ -2805,7 +3093,23 @@
           <w:sz w:val="20"/>
           <w:szCs w:val="20"/>
         </w:rPr>
-        <w:t>and archives webpages using the wget tool.</w:t>
+        <w:t xml:space="preserve">and archives webpages using the </w:t>
+      </w:r>
+      <w:proofErr w:type="spellStart"/>
+      <w:r>
+        <w:rPr>
+          <w:sz w:val="20"/>
+          <w:szCs w:val="20"/>
+        </w:rPr>
+        <w:t>wget</w:t>
+      </w:r>
+      <w:proofErr w:type="spellEnd"/>
+      <w:r>
+        <w:rPr>
+          <w:sz w:val="20"/>
+          <w:szCs w:val="20"/>
+        </w:rPr>
+        <w:t xml:space="preserve"> tool.</w:t>
       </w:r>
       <w:r>
         <w:rPr>
@@ -3140,7 +3444,7 @@
 </file>
 
 <file path=word/endnotes.xml><?xml version="1.0" encoding="utf-8"?>
-<w:endnotes xmlns:wpc="http://schemas.microsoft.com/office/word/2010/wordprocessingCanvas" xmlns:cx="http://schemas.microsoft.com/office/drawing/2014/chartex" xmlns:cx1="http://schemas.microsoft.com/office/drawing/2015/9/8/chartex" xmlns:cx2="http://schemas.microsoft.com/office/drawing/2015/10/21/chartex" xmlns:cx3="http://schemas.microsoft.com/office/drawing/2016/5/9/chartex" xmlns:cx4="http://schemas.microsoft.com/office/drawing/2016/5/10/chartex" xmlns:cx5="http://schemas.microsoft.com/office/drawing/2016/5/11/chartex" xmlns:cx6="http://schemas.microsoft.com/office/drawing/2016/5/12/chartex" xmlns:cx7="http://schemas.microsoft.com/office/drawing/2016/5/13/chartex" xmlns:cx8="http://schemas.microsoft.com/office/drawing/2016/5/14/chartex" xmlns:mc="http://schemas.openxmlformats.org/markup-compatibility/2006" xmlns:aink="http://schemas.microsoft.com/office/drawing/2016/ink" xmlns:am3d="http://schemas.microsoft.com/office/drawing/2017/model3d" xmlns:o="urn:schemas-microsoft-com:office:office" xmlns:r="http://schemas.openxmlformats.org/officeDocument/2006/relationships" xmlns:m="http://schemas.openxmlformats.org/officeDocument/2006/math" xmlns:v="urn:schemas-microsoft-com:vml" xmlns:wp14="http://schemas.microsoft.com/office/word/2010/wordprocessingDrawing" xmlns:wp="http://schemas.openxmlformats.org/drawingml/2006/wordprocessingDrawing" xmlns:w10="urn:schemas-microsoft-com:office:word" xmlns:w="http://schemas.openxmlformats.org/wordprocessingml/2006/main" xmlns:w14="http://schemas.microsoft.com/office/word/2010/wordml" xmlns:w15="http://schemas.microsoft.com/office/word/2012/wordml" xmlns:w16cex="http://schemas.microsoft.com/office/word/2018/wordml/cex" xmlns:w16cid="http://schemas.microsoft.com/office/word/2016/wordml/cid" xmlns:w16="http://schemas.microsoft.com/office/word/2018/wordml" xmlns:w16se="http://schemas.microsoft.com/office/word/2015/wordml/symex" xmlns:wpg="http://schemas.microsoft.com/office/word/2010/wordprocessingGroup" xmlns:wpi="http://schemas.microsoft.com/office/word/2010/wordprocessingInk" xmlns:wne="http://schemas.microsoft.com/office/word/2006/wordml" xmlns:wps="http://schemas.microsoft.com/office/word/2010/wordprocessingShape" mc:Ignorable="w14 w15 w16se w16cid w16 w16cex wp14">
+<w:endnotes xmlns:wpc="http://schemas.microsoft.com/office/word/2010/wordprocessingCanvas" xmlns:cx="http://schemas.microsoft.com/office/drawing/2014/chartex" xmlns:cx1="http://schemas.microsoft.com/office/drawing/2015/9/8/chartex" xmlns:cx2="http://schemas.microsoft.com/office/drawing/2015/10/21/chartex" xmlns:cx3="http://schemas.microsoft.com/office/drawing/2016/5/9/chartex" xmlns:cx4="http://schemas.microsoft.com/office/drawing/2016/5/10/chartex" xmlns:cx5="http://schemas.microsoft.com/office/drawing/2016/5/11/chartex" xmlns:cx6="http://schemas.microsoft.com/office/drawing/2016/5/12/chartex" xmlns:cx7="http://schemas.microsoft.com/office/drawing/2016/5/13/chartex" xmlns:cx8="http://schemas.microsoft.com/office/drawing/2016/5/14/chartex" xmlns:mc="http://schemas.openxmlformats.org/markup-compatibility/2006" xmlns:aink="http://schemas.microsoft.com/office/drawing/2016/ink" xmlns:am3d="http://schemas.microsoft.com/office/drawing/2017/model3d" xmlns:o="urn:schemas-microsoft-com:office:office" xmlns:r="http://schemas.openxmlformats.org/officeDocument/2006/relationships" xmlns:m="http://schemas.openxmlformats.org/officeDocument/2006/math" xmlns:v="urn:schemas-microsoft-com:vml" xmlns:wp14="http://schemas.microsoft.com/office/word/2010/wordprocessingDrawing" xmlns:wp="http://schemas.openxmlformats.org/drawingml/2006/wordprocessingDrawing" xmlns:w10="urn:schemas-microsoft-com:office:word" xmlns:w="http://schemas.openxmlformats.org/wordprocessingml/2006/main" xmlns:w14="http://schemas.microsoft.com/office/word/2010/wordml" xmlns:w15="http://schemas.microsoft.com/office/word/2012/wordml" xmlns:w16cex="http://schemas.microsoft.com/office/word/2018/wordml/cex" xmlns:w16cid="http://schemas.microsoft.com/office/word/2016/wordml/cid" xmlns:w16="http://schemas.microsoft.com/office/word/2018/wordml" xmlns:w16sdtdh="http://schemas.microsoft.com/office/word/2020/wordml/sdtdatahash" xmlns:w16se="http://schemas.microsoft.com/office/word/2015/wordml/symex" xmlns:wpg="http://schemas.microsoft.com/office/word/2010/wordprocessingGroup" xmlns:wpi="http://schemas.microsoft.com/office/word/2010/wordprocessingInk" xmlns:wne="http://schemas.microsoft.com/office/word/2006/wordml" xmlns:wps="http://schemas.microsoft.com/office/word/2010/wordprocessingShape" mc:Ignorable="w14 w15 w16se w16cid w16 w16cex w16sdtdh wp14">
   <w:endnote w:type="separator" w:id="-1">
     <w:p>
       <w:pPr>
@@ -3165,7 +3469,7 @@
 </file>
 
 <file path=word/footnotes.xml><?xml version="1.0" encoding="utf-8"?>
-<w:footnotes xmlns:wpc="http://schemas.microsoft.com/office/word/2010/wordprocessingCanvas" xmlns:cx="http://schemas.microsoft.com/office/drawing/2014/chartex" xmlns:cx1="http://schemas.microsoft.com/office/drawing/2015/9/8/chartex" xmlns:cx2="http://schemas.microsoft.com/office/drawing/2015/10/21/chartex" xmlns:cx3="http://schemas.microsoft.com/office/drawing/2016/5/9/chartex" xmlns:cx4="http://schemas.microsoft.com/office/drawing/2016/5/10/chartex" xmlns:cx5="http://schemas.microsoft.com/office/drawing/2016/5/11/chartex" xmlns:cx6="http://schemas.microsoft.com/office/drawing/2016/5/12/chartex" xmlns:cx7="http://schemas.microsoft.com/office/drawing/2016/5/13/chartex" xmlns:cx8="http://schemas.microsoft.com/office/drawing/2016/5/14/chartex" xmlns:mc="http://schemas.openxmlformats.org/markup-compatibility/2006" xmlns:aink="http://schemas.microsoft.com/office/drawing/2016/ink" xmlns:am3d="http://schemas.microsoft.com/office/drawing/2017/model3d" xmlns:o="urn:schemas-microsoft-com:office:office" xmlns:r="http://schemas.openxmlformats.org/officeDocument/2006/relationships" xmlns:m="http://schemas.openxmlformats.org/officeDocument/2006/math" xmlns:v="urn:schemas-microsoft-com:vml" xmlns:wp14="http://schemas.microsoft.com/office/word/2010/wordprocessingDrawing" xmlns:wp="http://schemas.openxmlformats.org/drawingml/2006/wordprocessingDrawing" xmlns:w10="urn:schemas-microsoft-com:office:word" xmlns:w="http://schemas.openxmlformats.org/wordprocessingml/2006/main" xmlns:w14="http://schemas.microsoft.com/office/word/2010/wordml" xmlns:w15="http://schemas.microsoft.com/office/word/2012/wordml" xmlns:w16cex="http://schemas.microsoft.com/office/word/2018/wordml/cex" xmlns:w16cid="http://schemas.microsoft.com/office/word/2016/wordml/cid" xmlns:w16="http://schemas.microsoft.com/office/word/2018/wordml" xmlns:w16se="http://schemas.microsoft.com/office/word/2015/wordml/symex" xmlns:wpg="http://schemas.microsoft.com/office/word/2010/wordprocessingGroup" xmlns:wpi="http://schemas.microsoft.com/office/word/2010/wordprocessingInk" xmlns:wne="http://schemas.microsoft.com/office/word/2006/wordml" xmlns:wps="http://schemas.microsoft.com/office/word/2010/wordprocessingShape" mc:Ignorable="w14 w15 w16se w16cid w16 w16cex wp14">
+<w:footnotes xmlns:wpc="http://schemas.microsoft.com/office/word/2010/wordprocessingCanvas" xmlns:cx="http://schemas.microsoft.com/office/drawing/2014/chartex" xmlns:cx1="http://schemas.microsoft.com/office/drawing/2015/9/8/chartex" xmlns:cx2="http://schemas.microsoft.com/office/drawing/2015/10/21/chartex" xmlns:cx3="http://schemas.microsoft.com/office/drawing/2016/5/9/chartex" xmlns:cx4="http://schemas.microsoft.com/office/drawing/2016/5/10/chartex" xmlns:cx5="http://schemas.microsoft.com/office/drawing/2016/5/11/chartex" xmlns:cx6="http://schemas.microsoft.com/office/drawing/2016/5/12/chartex" xmlns:cx7="http://schemas.microsoft.com/office/drawing/2016/5/13/chartex" xmlns:cx8="http://schemas.microsoft.com/office/drawing/2016/5/14/chartex" xmlns:mc="http://schemas.openxmlformats.org/markup-compatibility/2006" xmlns:aink="http://schemas.microsoft.com/office/drawing/2016/ink" xmlns:am3d="http://schemas.microsoft.com/office/drawing/2017/model3d" xmlns:o="urn:schemas-microsoft-com:office:office" xmlns:r="http://schemas.openxmlformats.org/officeDocument/2006/relationships" xmlns:m="http://schemas.openxmlformats.org/officeDocument/2006/math" xmlns:v="urn:schemas-microsoft-com:vml" xmlns:wp14="http://schemas.microsoft.com/office/word/2010/wordprocessingDrawing" xmlns:wp="http://schemas.openxmlformats.org/drawingml/2006/wordprocessingDrawing" xmlns:w10="urn:schemas-microsoft-com:office:word" xmlns:w="http://schemas.openxmlformats.org/wordprocessingml/2006/main" xmlns:w14="http://schemas.microsoft.com/office/word/2010/wordml" xmlns:w15="http://schemas.microsoft.com/office/word/2012/wordml" xmlns:w16cex="http://schemas.microsoft.com/office/word/2018/wordml/cex" xmlns:w16cid="http://schemas.microsoft.com/office/word/2016/wordml/cid" xmlns:w16="http://schemas.microsoft.com/office/word/2018/wordml" xmlns:w16sdtdh="http://schemas.microsoft.com/office/word/2020/wordml/sdtdatahash" xmlns:w16se="http://schemas.microsoft.com/office/word/2015/wordml/symex" xmlns:wpg="http://schemas.microsoft.com/office/word/2010/wordprocessingGroup" xmlns:wpi="http://schemas.microsoft.com/office/word/2010/wordprocessingInk" xmlns:wne="http://schemas.microsoft.com/office/word/2006/wordml" xmlns:wps="http://schemas.microsoft.com/office/word/2010/wordprocessingShape" mc:Ignorable="w14 w15 w16se w16cid w16 w16cex w16sdtdh wp14">
   <w:footnote w:type="separator" w:id="-1">
     <w:p>
       <w:pPr>
@@ -3190,7 +3494,7 @@
 </file>
 
 <file path=word/numbering.xml><?xml version="1.0" encoding="utf-8"?>
-<w:numbering xmlns:wpc="http://schemas.microsoft.com/office/word/2010/wordprocessingCanvas" xmlns:cx="http://schemas.microsoft.com/office/drawing/2014/chartex" xmlns:cx1="http://schemas.microsoft.com/office/drawing/2015/9/8/chartex" xmlns:cx2="http://schemas.microsoft.com/office/drawing/2015/10/21/chartex" xmlns:cx3="http://schemas.microsoft.com/office/drawing/2016/5/9/chartex" xmlns:cx4="http://schemas.microsoft.com/office/drawing/2016/5/10/chartex" xmlns:cx5="http://schemas.microsoft.com/office/drawing/2016/5/11/chartex" xmlns:cx6="http://schemas.microsoft.com/office/drawing/2016/5/12/chartex" xmlns:cx7="http://schemas.microsoft.com/office/drawing/2016/5/13/chartex" xmlns:cx8="http://schemas.microsoft.com/office/drawing/2016/5/14/chartex" xmlns:mc="http://schemas.openxmlformats.org/markup-compatibility/2006" xmlns:aink="http://schemas.microsoft.com/office/drawing/2016/ink" xmlns:am3d="http://schemas.microsoft.com/office/drawing/2017/model3d" xmlns:o="urn:schemas-microsoft-com:office:office" xmlns:r="http://schemas.openxmlformats.org/officeDocument/2006/relationships" xmlns:m="http://schemas.openxmlformats.org/officeDocument/2006/math" xmlns:v="urn:schemas-microsoft-com:vml" xmlns:wp14="http://schemas.microsoft.com/office/word/2010/wordprocessingDrawing" xmlns:wp="http://schemas.openxmlformats.org/drawingml/2006/wordprocessingDrawing" xmlns:w10="urn:schemas-microsoft-com:office:word" xmlns:w="http://schemas.openxmlformats.org/wordprocessingml/2006/main" xmlns:w14="http://schemas.microsoft.com/office/word/2010/wordml" xmlns:w15="http://schemas.microsoft.com/office/word/2012/wordml" xmlns:w16cex="http://schemas.microsoft.com/office/word/2018/wordml/cex" xmlns:w16cid="http://schemas.microsoft.com/office/word/2016/wordml/cid" xmlns:w16="http://schemas.microsoft.com/office/word/2018/wordml" xmlns:w16se="http://schemas.microsoft.com/office/word/2015/wordml/symex" xmlns:wpg="http://schemas.microsoft.com/office/word/2010/wordprocessingGroup" xmlns:wpi="http://schemas.microsoft.com/office/word/2010/wordprocessingInk" xmlns:wne="http://schemas.microsoft.com/office/word/2006/wordml" xmlns:wps="http://schemas.microsoft.com/office/word/2010/wordprocessingShape" mc:Ignorable="w14 w15 w16se w16cid w16 w16cex wp14">
+<w:numbering xmlns:wpc="http://schemas.microsoft.com/office/word/2010/wordprocessingCanvas" xmlns:cx="http://schemas.microsoft.com/office/drawing/2014/chartex" xmlns:cx1="http://schemas.microsoft.com/office/drawing/2015/9/8/chartex" xmlns:cx2="http://schemas.microsoft.com/office/drawing/2015/10/21/chartex" xmlns:cx3="http://schemas.microsoft.com/office/drawing/2016/5/9/chartex" xmlns:cx4="http://schemas.microsoft.com/office/drawing/2016/5/10/chartex" xmlns:cx5="http://schemas.microsoft.com/office/drawing/2016/5/11/chartex" xmlns:cx6="http://schemas.microsoft.com/office/drawing/2016/5/12/chartex" xmlns:cx7="http://schemas.microsoft.com/office/drawing/2016/5/13/chartex" xmlns:cx8="http://schemas.microsoft.com/office/drawing/2016/5/14/chartex" xmlns:mc="http://schemas.openxmlformats.org/markup-compatibility/2006" xmlns:aink="http://schemas.microsoft.com/office/drawing/2016/ink" xmlns:am3d="http://schemas.microsoft.com/office/drawing/2017/model3d" xmlns:o="urn:schemas-microsoft-com:office:office" xmlns:r="http://schemas.openxmlformats.org/officeDocument/2006/relationships" xmlns:m="http://schemas.openxmlformats.org/officeDocument/2006/math" xmlns:v="urn:schemas-microsoft-com:vml" xmlns:wp14="http://schemas.microsoft.com/office/word/2010/wordprocessingDrawing" xmlns:wp="http://schemas.openxmlformats.org/drawingml/2006/wordprocessingDrawing" xmlns:w10="urn:schemas-microsoft-com:office:word" xmlns:w="http://schemas.openxmlformats.org/wordprocessingml/2006/main" xmlns:w14="http://schemas.microsoft.com/office/word/2010/wordml" xmlns:w15="http://schemas.microsoft.com/office/word/2012/wordml" xmlns:w16cex="http://schemas.microsoft.com/office/word/2018/wordml/cex" xmlns:w16cid="http://schemas.microsoft.com/office/word/2016/wordml/cid" xmlns:w16="http://schemas.microsoft.com/office/word/2018/wordml" xmlns:w16sdtdh="http://schemas.microsoft.com/office/word/2020/wordml/sdtdatahash" xmlns:w16se="http://schemas.microsoft.com/office/word/2015/wordml/symex" xmlns:wpg="http://schemas.microsoft.com/office/word/2010/wordprocessingGroup" xmlns:wpi="http://schemas.microsoft.com/office/word/2010/wordprocessingInk" xmlns:wne="http://schemas.microsoft.com/office/word/2006/wordml" xmlns:wps="http://schemas.microsoft.com/office/word/2010/wordprocessingShape" mc:Ignorable="w14 w15 w16se w16cid w16 w16cex w16sdtdh wp14">
   <w:abstractNum w:abstractNumId="0" w15:restartNumberingAfterBreak="0">
     <w:nsid w:val="0EF205AC"/>
     <w:multiLevelType w:val="hybridMultilevel"/>
@@ -4891,7 +5195,7 @@
 </file>
 
 <file path=word/styles.xml><?xml version="1.0" encoding="utf-8"?>
-<w:styles xmlns:mc="http://schemas.openxmlformats.org/markup-compatibility/2006" xmlns:r="http://schemas.openxmlformats.org/officeDocument/2006/relationships" xmlns:w="http://schemas.openxmlformats.org/wordprocessingml/2006/main" xmlns:w14="http://schemas.microsoft.com/office/word/2010/wordml" xmlns:w15="http://schemas.microsoft.com/office/word/2012/wordml" xmlns:w16cex="http://schemas.microsoft.com/office/word/2018/wordml/cex" xmlns:w16cid="http://schemas.microsoft.com/office/word/2016/wordml/cid" xmlns:w16="http://schemas.microsoft.com/office/word/2018/wordml" xmlns:w16se="http://schemas.microsoft.com/office/word/2015/wordml/symex" mc:Ignorable="w14 w15 w16se w16cid w16 w16cex">
+<w:styles xmlns:mc="http://schemas.openxmlformats.org/markup-compatibility/2006" xmlns:r="http://schemas.openxmlformats.org/officeDocument/2006/relationships" xmlns:w="http://schemas.openxmlformats.org/wordprocessingml/2006/main" xmlns:w14="http://schemas.microsoft.com/office/word/2010/wordml" xmlns:w15="http://schemas.microsoft.com/office/word/2012/wordml" xmlns:w16cex="http://schemas.microsoft.com/office/word/2018/wordml/cex" xmlns:w16cid="http://schemas.microsoft.com/office/word/2016/wordml/cid" xmlns:w16="http://schemas.microsoft.com/office/word/2018/wordml" xmlns:w16sdtdh="http://schemas.microsoft.com/office/word/2020/wordml/sdtdatahash" xmlns:w16se="http://schemas.microsoft.com/office/word/2015/wordml/symex" mc:Ignorable="w14 w15 w16se w16cid w16 w16cex w16sdtdh">
   <w:docDefaults>
     <w:rPrDefault>
       <w:rPr>

</xml_diff>

<commit_message>
ref(st): Rename `projects` from `key projects`
In main resume rename `projects` from `key projects`
</commit_message>
<xml_diff>
--- a/Resume_general_2.docx
+++ b/Resume_general_2.docx
@@ -1666,14 +1666,21 @@
           <w:sz w:val="36"/>
           <w:szCs w:val="36"/>
         </w:rPr>
-        <w:t>Key Projects</w:t>
+        <w:t>Projects</w:t>
       </w:r>
       <w:r>
         <w:rPr>
           <w:sz w:val="36"/>
           <w:szCs w:val="36"/>
         </w:rPr>
-        <w:t xml:space="preserve">—See Portfolio at </w:t>
+        <w:t xml:space="preserve">: </w:t>
+      </w:r>
+      <w:r>
+        <w:rPr>
+          <w:sz w:val="36"/>
+          <w:szCs w:val="36"/>
+        </w:rPr>
+        <w:t xml:space="preserve">See Portfolio at </w:t>
       </w:r>
       <w:hyperlink r:id="rId12" w:history="1">
         <w:r>
@@ -3018,7 +3025,6 @@
           <w:szCs w:val="20"/>
         </w:rPr>
       </w:pPr>
-      <w:proofErr w:type="spellStart"/>
       <w:r>
         <w:rPr>
           <w:sz w:val="22"/>
@@ -3026,7 +3032,6 @@
         </w:rPr>
         <w:t>Wget</w:t>
       </w:r>
-      <w:proofErr w:type="spellEnd"/>
       <w:r>
         <w:rPr>
           <w:sz w:val="22"/>
@@ -3093,23 +3098,7 @@
           <w:sz w:val="20"/>
           <w:szCs w:val="20"/>
         </w:rPr>
-        <w:t xml:space="preserve">and archives webpages using the </w:t>
-      </w:r>
-      <w:proofErr w:type="spellStart"/>
-      <w:r>
-        <w:rPr>
-          <w:sz w:val="20"/>
-          <w:szCs w:val="20"/>
-        </w:rPr>
-        <w:t>wget</w:t>
-      </w:r>
-      <w:proofErr w:type="spellEnd"/>
-      <w:r>
-        <w:rPr>
-          <w:sz w:val="20"/>
-          <w:szCs w:val="20"/>
-        </w:rPr>
-        <w:t xml:space="preserve"> tool.</w:t>
+        <w:t>and archives webpages using the wget tool.</w:t>
       </w:r>
       <w:r>
         <w:rPr>

</xml_diff>

<commit_message>
ref(st): Refactor python utility projects
Refactor python utility projects in main resume
</commit_message>
<xml_diff>
--- a/Resume_general_2.docx
+++ b/Resume_general_2.docx
@@ -2800,7 +2800,7 @@
           <w:sz w:val="20"/>
           <w:szCs w:val="20"/>
         </w:rPr>
-        <w:t xml:space="preserve"> Supports up to 4 APIs.</w:t>
+        <w:t xml:space="preserve"> Supports 4 APIs.</w:t>
       </w:r>
       <w:r>
         <w:rPr>
@@ -3027,44 +3027,81 @@
       </w:pPr>
       <w:r>
         <w:rPr>
-          <w:sz w:val="22"/>
-          <w:szCs w:val="22"/>
-        </w:rPr>
-        <w:t>Wget</w:t>
-      </w:r>
-      <w:r>
-        <w:rPr>
-          <w:sz w:val="22"/>
-          <w:szCs w:val="22"/>
+          <w:sz w:val="20"/>
+          <w:szCs w:val="20"/>
+        </w:rPr>
+        <w:t xml:space="preserve">Python Utilities </w:t>
+      </w:r>
+    </w:p>
+    <w:p>
+      <w:pPr>
+        <w:pStyle w:val="ListParagraph"/>
+        <w:numPr>
+          <w:ilvl w:val="0"/>
+          <w:numId w:val="18"/>
+        </w:numPr>
+        <w:rPr>
+          <w:sz w:val="20"/>
+          <w:szCs w:val="20"/>
+        </w:rPr>
+      </w:pPr>
+      <w:r>
+        <w:rPr>
+          <w:b/>
+          <w:bCs/>
+          <w:sz w:val="20"/>
+          <w:szCs w:val="20"/>
+        </w:rPr>
+        <w:t>Wget-Downloader</w:t>
+      </w:r>
+      <w:r>
+        <w:rPr>
+          <w:sz w:val="20"/>
+          <w:szCs w:val="20"/>
+        </w:rPr>
+        <w:t>:</w:t>
+      </w:r>
+      <w:r>
+        <w:rPr>
+          <w:b/>
+          <w:bCs/>
+          <w:sz w:val="20"/>
+          <w:szCs w:val="20"/>
         </w:rPr>
         <w:t xml:space="preserve"> </w:t>
       </w:r>
       <w:r>
         <w:rPr>
-          <w:sz w:val="22"/>
-          <w:szCs w:val="22"/>
-        </w:rPr>
-        <w:t>Downloader</w:t>
-      </w:r>
-    </w:p>
-    <w:p>
-      <w:pPr>
-        <w:rPr>
-          <w:sz w:val="20"/>
-          <w:szCs w:val="20"/>
-        </w:rPr>
-      </w:pPr>
-      <w:r>
-        <w:rPr>
-          <w:sz w:val="20"/>
-          <w:szCs w:val="20"/>
-        </w:rPr>
-        <w:t>Developed a</w:t>
-      </w:r>
-      <w:r>
-        <w:rPr>
-          <w:b/>
-          <w:bCs/>
+          <w:b/>
+          <w:bCs/>
+          <w:sz w:val="20"/>
+          <w:szCs w:val="20"/>
+        </w:rPr>
+        <w:t>Python</w:t>
+      </w:r>
+      <w:r>
+        <w:rPr>
+          <w:sz w:val="20"/>
+          <w:szCs w:val="20"/>
+        </w:rPr>
+        <w:t xml:space="preserve"> utility that d</w:t>
+      </w:r>
+      <w:r>
+        <w:rPr>
+          <w:sz w:val="20"/>
+          <w:szCs w:val="20"/>
+        </w:rPr>
+        <w:t xml:space="preserve">ownloads </w:t>
+      </w:r>
+      <w:r>
+        <w:rPr>
+          <w:sz w:val="20"/>
+          <w:szCs w:val="20"/>
+        </w:rPr>
+        <w:t>and archives webpages using the wget tool.</w:t>
+      </w:r>
+      <w:r>
+        <w:rPr>
           <w:sz w:val="20"/>
           <w:szCs w:val="20"/>
         </w:rPr>
@@ -3072,6 +3109,63 @@
       </w:r>
       <w:r>
         <w:rPr>
+          <w:sz w:val="20"/>
+          <w:szCs w:val="20"/>
+        </w:rPr>
+        <w:t>Only</w:t>
+      </w:r>
+      <w:r>
+        <w:rPr>
+          <w:sz w:val="20"/>
+          <w:szCs w:val="20"/>
+        </w:rPr>
+        <w:t xml:space="preserve"> a file with links </w:t>
+      </w:r>
+      <w:r>
+        <w:rPr>
+          <w:sz w:val="20"/>
+          <w:szCs w:val="20"/>
+        </w:rPr>
+        <w:t>is required for input, simplifying archival operations.</w:t>
+      </w:r>
+    </w:p>
+    <w:p>
+      <w:pPr>
+        <w:pStyle w:val="ListParagraph"/>
+        <w:numPr>
+          <w:ilvl w:val="0"/>
+          <w:numId w:val="18"/>
+        </w:numPr>
+        <w:rPr>
+          <w:sz w:val="20"/>
+          <w:szCs w:val="20"/>
+        </w:rPr>
+      </w:pPr>
+      <w:r>
+        <w:rPr>
+          <w:b/>
+          <w:bCs/>
+          <w:sz w:val="20"/>
+          <w:szCs w:val="20"/>
+        </w:rPr>
+        <w:t>Project-Setup</w:t>
+      </w:r>
+      <w:r>
+        <w:rPr>
+          <w:sz w:val="20"/>
+          <w:szCs w:val="20"/>
+        </w:rPr>
+        <w:t>:</w:t>
+      </w:r>
+      <w:r>
+        <w:rPr>
+          <w:sz w:val="20"/>
+          <w:szCs w:val="20"/>
+        </w:rPr>
+        <w:t xml:space="preserve"> </w:t>
+      </w:r>
+      <w:r>
+        <w:rPr>
           <w:b/>
           <w:bCs/>
           <w:sz w:val="20"/>
@@ -3084,95 +3178,6 @@
           <w:sz w:val="20"/>
           <w:szCs w:val="20"/>
         </w:rPr>
-        <w:t xml:space="preserve"> utility that d</w:t>
-      </w:r>
-      <w:r>
-        <w:rPr>
-          <w:sz w:val="20"/>
-          <w:szCs w:val="20"/>
-        </w:rPr>
-        <w:t xml:space="preserve">ownloads </w:t>
-      </w:r>
-      <w:r>
-        <w:rPr>
-          <w:sz w:val="20"/>
-          <w:szCs w:val="20"/>
-        </w:rPr>
-        <w:t>and archives webpages using the wget tool.</w:t>
-      </w:r>
-      <w:r>
-        <w:rPr>
-          <w:sz w:val="20"/>
-          <w:szCs w:val="20"/>
-        </w:rPr>
-        <w:t xml:space="preserve"> </w:t>
-      </w:r>
-      <w:r>
-        <w:rPr>
-          <w:sz w:val="20"/>
-          <w:szCs w:val="20"/>
-        </w:rPr>
-        <w:t>Only</w:t>
-      </w:r>
-      <w:r>
-        <w:rPr>
-          <w:sz w:val="20"/>
-          <w:szCs w:val="20"/>
-        </w:rPr>
-        <w:t xml:space="preserve"> a file with links </w:t>
-      </w:r>
-      <w:r>
-        <w:rPr>
-          <w:sz w:val="20"/>
-          <w:szCs w:val="20"/>
-        </w:rPr>
-        <w:t>is required for input, simplifying archival operations.</w:t>
-      </w:r>
-    </w:p>
-    <w:p>
-      <w:pPr>
-        <w:pStyle w:val="Heading5"/>
-        <w:rPr>
-          <w:sz w:val="20"/>
-          <w:szCs w:val="20"/>
-        </w:rPr>
-      </w:pPr>
-      <w:r>
-        <w:rPr>
-          <w:sz w:val="22"/>
-          <w:szCs w:val="22"/>
-        </w:rPr>
-        <w:t>Project-Setup</w:t>
-      </w:r>
-    </w:p>
-    <w:p>
-      <w:pPr>
-        <w:rPr>
-          <w:sz w:val="20"/>
-          <w:szCs w:val="20"/>
-        </w:rPr>
-      </w:pPr>
-      <w:r>
-        <w:rPr>
-          <w:sz w:val="20"/>
-          <w:szCs w:val="20"/>
-        </w:rPr>
-        <w:t xml:space="preserve">Developed a </w:t>
-      </w:r>
-      <w:r>
-        <w:rPr>
-          <w:b/>
-          <w:bCs/>
-          <w:sz w:val="20"/>
-          <w:szCs w:val="20"/>
-        </w:rPr>
-        <w:t>Python</w:t>
-      </w:r>
-      <w:r>
-        <w:rPr>
-          <w:sz w:val="20"/>
-          <w:szCs w:val="20"/>
-        </w:rPr>
         <w:t xml:space="preserve"> utility that sets up a custom development environment in seconds. Tested with 95% test coverage</w:t>
       </w:r>
       <w:r>
@@ -3189,7 +3194,16 @@
           <w:sz w:val="20"/>
           <w:szCs w:val="20"/>
         </w:rPr>
-        <w:t>pytest</w:t>
+        <w:t>P</w:t>
+      </w:r>
+      <w:r>
+        <w:rPr>
+          <w:b/>
+          <w:bCs/>
+          <w:sz w:val="20"/>
+          <w:szCs w:val="20"/>
+        </w:rPr>
+        <w:t>ytest</w:t>
       </w:r>
       <w:r>
         <w:rPr>
@@ -4650,6 +4664,119 @@
     </w:lvl>
   </w:abstractNum>
   <w:abstractNum w:abstractNumId="10" w15:restartNumberingAfterBreak="0">
+    <w:nsid w:val="6605086C"/>
+    <w:multiLevelType w:val="hybridMultilevel"/>
+    <w:tmpl w:val="982C3E9C"/>
+    <w:lvl w:ilvl="0" w:tplc="04090001">
+      <w:start w:val="1"/>
+      <w:numFmt w:val="bullet"/>
+      <w:lvlText w:val=""/>
+      <w:lvlJc w:val="left"/>
+      <w:pPr>
+        <w:ind w:left="720" w:hanging="360"/>
+      </w:pPr>
+      <w:rPr>
+        <w:rFonts w:ascii="Symbol" w:hAnsi="Symbol" w:hint="default"/>
+      </w:rPr>
+    </w:lvl>
+    <w:lvl w:ilvl="1" w:tplc="04090003" w:tentative="1">
+      <w:start w:val="1"/>
+      <w:numFmt w:val="bullet"/>
+      <w:lvlText w:val="o"/>
+      <w:lvlJc w:val="left"/>
+      <w:pPr>
+        <w:ind w:left="1440" w:hanging="360"/>
+      </w:pPr>
+      <w:rPr>
+        <w:rFonts w:ascii="Courier New" w:hAnsi="Courier New" w:cs="Courier New" w:hint="default"/>
+      </w:rPr>
+    </w:lvl>
+    <w:lvl w:ilvl="2" w:tplc="04090005" w:tentative="1">
+      <w:start w:val="1"/>
+      <w:numFmt w:val="bullet"/>
+      <w:lvlText w:val=""/>
+      <w:lvlJc w:val="left"/>
+      <w:pPr>
+        <w:ind w:left="2160" w:hanging="360"/>
+      </w:pPr>
+      <w:rPr>
+        <w:rFonts w:ascii="Wingdings" w:hAnsi="Wingdings" w:hint="default"/>
+      </w:rPr>
+    </w:lvl>
+    <w:lvl w:ilvl="3" w:tplc="04090001" w:tentative="1">
+      <w:start w:val="1"/>
+      <w:numFmt w:val="bullet"/>
+      <w:lvlText w:val=""/>
+      <w:lvlJc w:val="left"/>
+      <w:pPr>
+        <w:ind w:left="2880" w:hanging="360"/>
+      </w:pPr>
+      <w:rPr>
+        <w:rFonts w:ascii="Symbol" w:hAnsi="Symbol" w:hint="default"/>
+      </w:rPr>
+    </w:lvl>
+    <w:lvl w:ilvl="4" w:tplc="04090003" w:tentative="1">
+      <w:start w:val="1"/>
+      <w:numFmt w:val="bullet"/>
+      <w:lvlText w:val="o"/>
+      <w:lvlJc w:val="left"/>
+      <w:pPr>
+        <w:ind w:left="3600" w:hanging="360"/>
+      </w:pPr>
+      <w:rPr>
+        <w:rFonts w:ascii="Courier New" w:hAnsi="Courier New" w:cs="Courier New" w:hint="default"/>
+      </w:rPr>
+    </w:lvl>
+    <w:lvl w:ilvl="5" w:tplc="04090005" w:tentative="1">
+      <w:start w:val="1"/>
+      <w:numFmt w:val="bullet"/>
+      <w:lvlText w:val=""/>
+      <w:lvlJc w:val="left"/>
+      <w:pPr>
+        <w:ind w:left="4320" w:hanging="360"/>
+      </w:pPr>
+      <w:rPr>
+        <w:rFonts w:ascii="Wingdings" w:hAnsi="Wingdings" w:hint="default"/>
+      </w:rPr>
+    </w:lvl>
+    <w:lvl w:ilvl="6" w:tplc="04090001" w:tentative="1">
+      <w:start w:val="1"/>
+      <w:numFmt w:val="bullet"/>
+      <w:lvlText w:val=""/>
+      <w:lvlJc w:val="left"/>
+      <w:pPr>
+        <w:ind w:left="5040" w:hanging="360"/>
+      </w:pPr>
+      <w:rPr>
+        <w:rFonts w:ascii="Symbol" w:hAnsi="Symbol" w:hint="default"/>
+      </w:rPr>
+    </w:lvl>
+    <w:lvl w:ilvl="7" w:tplc="04090003" w:tentative="1">
+      <w:start w:val="1"/>
+      <w:numFmt w:val="bullet"/>
+      <w:lvlText w:val="o"/>
+      <w:lvlJc w:val="left"/>
+      <w:pPr>
+        <w:ind w:left="5760" w:hanging="360"/>
+      </w:pPr>
+      <w:rPr>
+        <w:rFonts w:ascii="Courier New" w:hAnsi="Courier New" w:cs="Courier New" w:hint="default"/>
+      </w:rPr>
+    </w:lvl>
+    <w:lvl w:ilvl="8" w:tplc="04090005" w:tentative="1">
+      <w:start w:val="1"/>
+      <w:numFmt w:val="bullet"/>
+      <w:lvlText w:val=""/>
+      <w:lvlJc w:val="left"/>
+      <w:pPr>
+        <w:ind w:left="6480" w:hanging="360"/>
+      </w:pPr>
+      <w:rPr>
+        <w:rFonts w:ascii="Wingdings" w:hAnsi="Wingdings" w:hint="default"/>
+      </w:rPr>
+    </w:lvl>
+  </w:abstractNum>
+  <w:abstractNum w:abstractNumId="11" w15:restartNumberingAfterBreak="0">
     <w:nsid w:val="68FB3222"/>
     <w:multiLevelType w:val="hybridMultilevel"/>
     <w:tmpl w:val="290054EE"/>
@@ -4762,7 +4889,7 @@
       </w:rPr>
     </w:lvl>
   </w:abstractNum>
-  <w:abstractNum w:abstractNumId="11" w15:restartNumberingAfterBreak="0">
+  <w:abstractNum w:abstractNumId="12" w15:restartNumberingAfterBreak="0">
     <w:nsid w:val="6BEA4C4D"/>
     <w:multiLevelType w:val="hybridMultilevel"/>
     <w:tmpl w:val="A2C6189E"/>
@@ -4903,7 +5030,7 @@
       </w:rPr>
     </w:lvl>
   </w:abstractNum>
-  <w:abstractNum w:abstractNumId="12" w15:restartNumberingAfterBreak="0">
+  <w:abstractNum w:abstractNumId="13" w15:restartNumberingAfterBreak="0">
     <w:nsid w:val="6C067397"/>
     <w:multiLevelType w:val="hybridMultilevel"/>
     <w:tmpl w:val="52FE742A"/>
@@ -5016,7 +5143,7 @@
       </w:rPr>
     </w:lvl>
   </w:abstractNum>
-  <w:abstractNum w:abstractNumId="13" w15:restartNumberingAfterBreak="0">
+  <w:abstractNum w:abstractNumId="14" w15:restartNumberingAfterBreak="0">
     <w:nsid w:val="6FBE2252"/>
     <w:multiLevelType w:val="hybridMultilevel"/>
     <w:tmpl w:val="C98EF4A0"/>
@@ -5130,10 +5257,10 @@
     </w:lvl>
   </w:abstractNum>
   <w:num w:numId="1">
-    <w:abstractNumId w:val="11"/>
+    <w:abstractNumId w:val="12"/>
   </w:num>
   <w:num w:numId="2">
-    <w:abstractNumId w:val="11"/>
+    <w:abstractNumId w:val="12"/>
   </w:num>
   <w:num w:numId="3">
     <w:abstractNumId w:val="3"/>
@@ -5163,7 +5290,7 @@
     <w:abstractNumId w:val="0"/>
   </w:num>
   <w:num w:numId="12">
-    <w:abstractNumId w:val="13"/>
+    <w:abstractNumId w:val="14"/>
   </w:num>
   <w:num w:numId="13">
     <w:abstractNumId w:val="7"/>
@@ -5172,13 +5299,16 @@
     <w:abstractNumId w:val="6"/>
   </w:num>
   <w:num w:numId="15">
-    <w:abstractNumId w:val="10"/>
+    <w:abstractNumId w:val="11"/>
   </w:num>
   <w:num w:numId="16">
     <w:abstractNumId w:val="8"/>
   </w:num>
   <w:num w:numId="17">
-    <w:abstractNumId w:val="12"/>
+    <w:abstractNumId w:val="13"/>
+  </w:num>
+  <w:num w:numId="18">
+    <w:abstractNumId w:val="10"/>
   </w:num>
 </w:numbering>
 </file>

</xml_diff>

<commit_message>
ref(st): Refactor skills in Resume_general_2
Refactor skills section in Resume_general_2
</commit_message>
<xml_diff>
--- a/Resume_general_2.docx
+++ b/Resume_general_2.docx
@@ -980,14 +980,14 @@
           <w:sz w:val="20"/>
           <w:szCs w:val="20"/>
         </w:rPr>
-        <w:t>Python, Java, C++</w:t>
-      </w:r>
-      <w:r>
-        <w:rPr>
-          <w:sz w:val="20"/>
-          <w:szCs w:val="20"/>
-        </w:rPr>
-        <w:t>, HTML &amp; CSS</w:t>
+        <w:t>Python, Java,</w:t>
+      </w:r>
+      <w:r>
+        <w:rPr>
+          <w:sz w:val="20"/>
+          <w:szCs w:val="20"/>
+        </w:rPr>
+        <w:t xml:space="preserve"> HTML &amp; CSS</w:t>
       </w:r>
       <w:r>
         <w:rPr>
@@ -1025,7 +1025,7 @@
           <w:sz w:val="20"/>
           <w:szCs w:val="20"/>
         </w:rPr>
-        <w:t xml:space="preserve"> JavaScript</w:t>
+        <w:t xml:space="preserve"> Kotlin</w:t>
       </w:r>
     </w:p>
     <w:p>
@@ -1056,7 +1056,7 @@
           <w:sz w:val="20"/>
           <w:szCs w:val="20"/>
         </w:rPr>
-        <w:t>Kotlin, PowerShell</w:t>
+        <w:t>PowerShell</w:t>
       </w:r>
       <w:r>
         <w:rPr>
@@ -1085,6 +1085,34 @@
           <w:szCs w:val="20"/>
         </w:rPr>
         <w:t>, PHP</w:t>
+      </w:r>
+      <w:r>
+        <w:rPr>
+          <w:sz w:val="20"/>
+          <w:szCs w:val="20"/>
+        </w:rPr>
+        <w:t xml:space="preserve">, </w:t>
+      </w:r>
+      <w:r>
+        <w:rPr>
+          <w:sz w:val="20"/>
+          <w:szCs w:val="20"/>
+        </w:rPr>
+        <w:t>JavaScript</w:t>
+      </w:r>
+      <w:r>
+        <w:rPr>
+          <w:sz w:val="20"/>
+          <w:szCs w:val="20"/>
+        </w:rPr>
+        <w:t>, Go</w:t>
+      </w:r>
+      <w:r>
+        <w:rPr>
+          <w:sz w:val="20"/>
+          <w:szCs w:val="20"/>
+        </w:rPr>
+        <w:t>, C/C++</w:t>
       </w:r>
     </w:p>
     <w:p>
@@ -1445,33 +1473,10 @@
           <w:sz w:val="20"/>
           <w:szCs w:val="20"/>
         </w:rPr>
-        <w:t xml:space="preserve"> Model Training on Cloud Instances</w:t>
-      </w:r>
-      <w:r>
-        <w:rPr>
-          <w:sz w:val="20"/>
-          <w:szCs w:val="20"/>
-        </w:rPr>
-        <w:t xml:space="preserve"> with </w:t>
-      </w:r>
-      <w:r>
-        <w:rPr>
-          <w:sz w:val="20"/>
-          <w:szCs w:val="20"/>
-        </w:rPr>
-        <w:t xml:space="preserve">AWS </w:t>
-      </w:r>
-      <w:r>
-        <w:rPr>
-          <w:sz w:val="20"/>
-          <w:szCs w:val="20"/>
-        </w:rPr>
-        <w:t xml:space="preserve">infrastructure, GAN training with </w:t>
-      </w:r>
-      <w:r>
-        <w:rPr>
-          <w:b/>
-          <w:bCs/>
+        <w:t xml:space="preserve"> </w:t>
+      </w:r>
+      <w:r>
+        <w:rPr>
           <w:sz w:val="20"/>
           <w:szCs w:val="20"/>
         </w:rPr>
@@ -1523,6 +1528,13 @@
           <w:szCs w:val="20"/>
         </w:rPr>
         <w:t>: Azure AppService, Azure Virtual Machine</w:t>
+      </w:r>
+      <w:r>
+        <w:rPr>
+          <w:sz w:val="20"/>
+          <w:szCs w:val="20"/>
+        </w:rPr>
+        <w:t>, Azure Blob service, Azure SQL servers, Azure AD</w:t>
       </w:r>
     </w:p>
     <w:p>

</xml_diff>

<commit_message>
ref(st): Refactor Projects in Resume_general_2
Refactor `Projects` section in Resume_general_2 to make it less wordy
</commit_message>
<xml_diff>
--- a/Resume_general_2.docx
+++ b/Resume_general_2.docx
@@ -1849,7 +1849,21 @@
           <w:sz w:val="20"/>
           <w:szCs w:val="20"/>
         </w:rPr>
-        <w:t>Full Stack</w:t>
+        <w:t xml:space="preserve">Led a team of 4 developers to </w:t>
+      </w:r>
+      <w:r>
+        <w:rPr>
+          <w:sz w:val="20"/>
+          <w:szCs w:val="20"/>
+        </w:rPr>
+        <w:t>develop a f</w:t>
+      </w:r>
+      <w:r>
+        <w:rPr>
+          <w:sz w:val="20"/>
+          <w:szCs w:val="20"/>
+        </w:rPr>
+        <w:t>ull Stack</w:t>
       </w:r>
       <w:r>
         <w:rPr>
@@ -1859,6 +1873,15 @@
           <w:szCs w:val="20"/>
         </w:rPr>
         <w:t xml:space="preserve"> </w:t>
+      </w:r>
+      <w:r>
+        <w:rPr>
+          <w:b/>
+          <w:bCs/>
+          <w:sz w:val="20"/>
+          <w:szCs w:val="20"/>
+        </w:rPr>
+        <w:t xml:space="preserve">Kotlin </w:t>
       </w:r>
       <w:r>
         <w:rPr>
@@ -1942,63 +1965,6 @@
           <w:sz w:val="20"/>
           <w:szCs w:val="20"/>
         </w:rPr>
-        <w:t xml:space="preserve">Led a team of 4 developers to </w:t>
-      </w:r>
-      <w:r>
-        <w:rPr>
-          <w:sz w:val="20"/>
-          <w:szCs w:val="20"/>
-        </w:rPr>
-        <w:t xml:space="preserve">create </w:t>
-      </w:r>
-      <w:r>
-        <w:rPr>
-          <w:sz w:val="20"/>
-          <w:szCs w:val="20"/>
-        </w:rPr>
-        <w:t>user interfaces</w:t>
-      </w:r>
-      <w:r>
-        <w:rPr>
-          <w:sz w:val="20"/>
-          <w:szCs w:val="20"/>
-        </w:rPr>
-        <w:t xml:space="preserve"> and </w:t>
-      </w:r>
-      <w:r>
-        <w:rPr>
-          <w:b/>
-          <w:bCs/>
-          <w:sz w:val="20"/>
-          <w:szCs w:val="20"/>
-        </w:rPr>
-        <w:t>Kotlin</w:t>
-      </w:r>
-      <w:r>
-        <w:rPr>
-          <w:sz w:val="20"/>
-          <w:szCs w:val="20"/>
-        </w:rPr>
-        <w:t xml:space="preserve"> code, and delivered functionality on a tight deadline.</w:t>
-      </w:r>
-    </w:p>
-    <w:p>
-      <w:pPr>
-        <w:pStyle w:val="ListParagraph"/>
-        <w:numPr>
-          <w:ilvl w:val="0"/>
-          <w:numId w:val="9"/>
-        </w:numPr>
-        <w:rPr>
-          <w:sz w:val="20"/>
-          <w:szCs w:val="20"/>
-        </w:rPr>
-      </w:pPr>
-      <w:r>
-        <w:rPr>
-          <w:sz w:val="20"/>
-          <w:szCs w:val="20"/>
-        </w:rPr>
         <w:t xml:space="preserve">Developed </w:t>
       </w:r>
       <w:r>
@@ -2165,12 +2131,37 @@
       </w:pPr>
       <w:r>
         <w:rPr>
-          <w:b/>
-          <w:bCs/>
-          <w:sz w:val="20"/>
-          <w:szCs w:val="20"/>
-        </w:rPr>
-        <w:t>Web</w:t>
+          <w:sz w:val="20"/>
+          <w:szCs w:val="20"/>
+        </w:rPr>
+        <w:t>Led a team of 8 developers to design and develop a</w:t>
+      </w:r>
+      <w:r>
+        <w:rPr>
+          <w:b/>
+          <w:bCs/>
+          <w:sz w:val="20"/>
+          <w:szCs w:val="20"/>
+        </w:rPr>
+        <w:t xml:space="preserve"> PHP w</w:t>
+      </w:r>
+      <w:r>
+        <w:rPr>
+          <w:b/>
+          <w:bCs/>
+          <w:sz w:val="20"/>
+          <w:szCs w:val="20"/>
+        </w:rPr>
+        <w:t>eb</w:t>
+      </w:r>
+      <w:r>
+        <w:rPr>
+          <w:b/>
+          <w:bCs/>
+          <w:sz w:val="20"/>
+          <w:szCs w:val="20"/>
+        </w:rPr>
+        <w:t xml:space="preserve"> app</w:t>
       </w:r>
       <w:r>
         <w:rPr>
@@ -2193,6 +2184,22 @@
           <w:sz w:val="20"/>
           <w:szCs w:val="20"/>
         </w:rPr>
+        <w:t>Kotlin</w:t>
+      </w:r>
+      <w:r>
+        <w:rPr>
+          <w:sz w:val="20"/>
+          <w:szCs w:val="20"/>
+        </w:rPr>
+        <w:t xml:space="preserve"> </w:t>
+      </w:r>
+      <w:r>
+        <w:rPr>
+          <w:b/>
+          <w:bCs/>
+          <w:sz w:val="20"/>
+          <w:szCs w:val="20"/>
+        </w:rPr>
         <w:t>Android</w:t>
       </w:r>
       <w:r>
@@ -2213,10 +2220,26 @@
       </w:r>
       <w:r>
         <w:rPr>
-          <w:sz w:val="20"/>
-          <w:szCs w:val="20"/>
-        </w:rPr>
-        <w:t xml:space="preserve"> with a custom </w:t>
+          <w:b/>
+          <w:bCs/>
+          <w:sz w:val="20"/>
+          <w:szCs w:val="20"/>
+        </w:rPr>
+        <w:t xml:space="preserve"> and </w:t>
+      </w:r>
+      <w:r>
+        <w:rPr>
+          <w:sz w:val="20"/>
+          <w:szCs w:val="20"/>
+        </w:rPr>
+        <w:t xml:space="preserve">a </w:t>
+      </w:r>
+      <w:r>
+        <w:rPr>
+          <w:sz w:val="20"/>
+          <w:szCs w:val="20"/>
+        </w:rPr>
+        <w:t xml:space="preserve">custom </w:t>
       </w:r>
       <w:r>
         <w:rPr>
@@ -2241,28 +2264,49 @@
           <w:sz w:val="20"/>
           <w:szCs w:val="20"/>
         </w:rPr>
-        <w:t xml:space="preserve"> that generates</w:t>
-      </w:r>
-      <w:r>
-        <w:rPr>
-          <w:sz w:val="20"/>
-          <w:szCs w:val="20"/>
+        <w:t xml:space="preserve"> that </w:t>
+      </w:r>
+      <w:r>
+        <w:rPr>
+          <w:b/>
+          <w:bCs/>
+        </w:rPr>
+        <w:t>generates</w:t>
+      </w:r>
+      <w:r>
+        <w:rPr>
+          <w:b/>
+          <w:bCs/>
         </w:rPr>
         <w:t xml:space="preserve"> custom</w:t>
       </w:r>
       <w:r>
         <w:rPr>
-          <w:sz w:val="20"/>
-          <w:szCs w:val="20"/>
+          <w:b/>
+          <w:bCs/>
         </w:rPr>
         <w:t xml:space="preserve"> </w:t>
       </w:r>
       <w:r>
         <w:rPr>
-          <w:sz w:val="20"/>
-          <w:szCs w:val="20"/>
-        </w:rPr>
-        <w:t>Question sets from a very large question bank database.</w:t>
+          <w:b/>
+          <w:bCs/>
+        </w:rPr>
+        <w:t>q</w:t>
+      </w:r>
+      <w:r>
+        <w:rPr>
+          <w:b/>
+          <w:bCs/>
+        </w:rPr>
+        <w:t>uestion sets</w:t>
+      </w:r>
+      <w:r>
+        <w:rPr>
+          <w:sz w:val="20"/>
+          <w:szCs w:val="20"/>
+        </w:rPr>
+        <w:t xml:space="preserve"> from a very large question bank database.</w:t>
       </w:r>
     </w:p>
     <w:p>
@@ -2282,30 +2326,7 @@
           <w:sz w:val="20"/>
           <w:szCs w:val="20"/>
         </w:rPr>
-        <w:t>Led</w:t>
-      </w:r>
-      <w:r>
-        <w:rPr>
-          <w:sz w:val="20"/>
-          <w:szCs w:val="20"/>
-        </w:rPr>
-        <w:t xml:space="preserve"> a team of 8 developers to design and develop </w:t>
-      </w:r>
-      <w:r>
-        <w:rPr>
-          <w:sz w:val="20"/>
-          <w:szCs w:val="20"/>
-        </w:rPr>
-        <w:t xml:space="preserve">a </w:t>
-      </w:r>
-      <w:r>
-        <w:rPr>
-          <w:b/>
-          <w:bCs/>
-          <w:sz w:val="20"/>
-          <w:szCs w:val="20"/>
-        </w:rPr>
-        <w:t>PHP</w:t>
+        <w:t>Developed a</w:t>
       </w:r>
       <w:r>
         <w:rPr>
@@ -2316,53 +2337,19 @@
       </w:r>
       <w:r>
         <w:rPr>
-          <w:sz w:val="20"/>
-          <w:szCs w:val="20"/>
-        </w:rPr>
-        <w:t>web application component</w:t>
-      </w:r>
-      <w:r>
-        <w:rPr>
-          <w:sz w:val="20"/>
-          <w:szCs w:val="20"/>
-        </w:rPr>
-        <w:t xml:space="preserve"> and a </w:t>
-      </w:r>
-      <w:r>
-        <w:rPr>
-          <w:b/>
-          <w:bCs/>
-          <w:sz w:val="20"/>
-          <w:szCs w:val="20"/>
-        </w:rPr>
-        <w:t>Kotlin Android</w:t>
-      </w:r>
-      <w:r>
-        <w:rPr>
-          <w:sz w:val="20"/>
-          <w:szCs w:val="20"/>
-        </w:rPr>
-        <w:t xml:space="preserve"> component.</w:t>
-      </w:r>
-    </w:p>
-    <w:p>
-      <w:pPr>
-        <w:pStyle w:val="ListParagraph"/>
-        <w:numPr>
-          <w:ilvl w:val="0"/>
-          <w:numId w:val="10"/>
-        </w:numPr>
-        <w:rPr>
-          <w:sz w:val="20"/>
-          <w:szCs w:val="20"/>
-        </w:rPr>
-      </w:pPr>
-      <w:r>
-        <w:rPr>
-          <w:sz w:val="20"/>
-          <w:szCs w:val="20"/>
-        </w:rPr>
-        <w:t>Developed a</w:t>
+          <w:b/>
+          <w:bCs/>
+          <w:sz w:val="20"/>
+          <w:szCs w:val="20"/>
+        </w:rPr>
+        <w:t>Python</w:t>
+      </w:r>
+      <w:r>
+        <w:rPr>
+          <w:sz w:val="20"/>
+          <w:szCs w:val="20"/>
+        </w:rPr>
+        <w:t xml:space="preserve"> application</w:t>
       </w:r>
       <w:r>
         <w:rPr>
@@ -2373,26 +2360,10 @@
       </w:r>
       <w:r>
         <w:rPr>
-          <w:b/>
-          <w:bCs/>
-          <w:sz w:val="20"/>
-          <w:szCs w:val="20"/>
-        </w:rPr>
-        <w:t>Python</w:t>
-      </w:r>
-      <w:r>
-        <w:rPr>
-          <w:sz w:val="20"/>
-          <w:szCs w:val="20"/>
-        </w:rPr>
-        <w:t xml:space="preserve"> application</w:t>
-      </w:r>
-      <w:r>
-        <w:rPr>
-          <w:sz w:val="20"/>
-          <w:szCs w:val="20"/>
-        </w:rPr>
-        <w:t xml:space="preserve"> </w:t>
+          <w:sz w:val="20"/>
+          <w:szCs w:val="20"/>
+        </w:rPr>
+        <w:t xml:space="preserve">that </w:t>
       </w:r>
       <w:r>
         <w:rPr>
@@ -3057,14 +3028,25 @@
           <w:szCs w:val="20"/>
         </w:rPr>
       </w:pPr>
-      <w:r>
-        <w:rPr>
-          <w:b/>
-          <w:bCs/>
-          <w:sz w:val="20"/>
-          <w:szCs w:val="20"/>
-        </w:rPr>
-        <w:t>Wget-Downloader</w:t>
+      <w:proofErr w:type="spellStart"/>
+      <w:r>
+        <w:rPr>
+          <w:b/>
+          <w:bCs/>
+          <w:sz w:val="20"/>
+          <w:szCs w:val="20"/>
+        </w:rPr>
+        <w:t>Wget</w:t>
+      </w:r>
+      <w:proofErr w:type="spellEnd"/>
+      <w:r>
+        <w:rPr>
+          <w:b/>
+          <w:bCs/>
+          <w:sz w:val="20"/>
+          <w:szCs w:val="20"/>
+        </w:rPr>
+        <w:t>-Downloader</w:t>
       </w:r>
       <w:r>
         <w:rPr>
@@ -3110,7 +3092,23 @@
           <w:sz w:val="20"/>
           <w:szCs w:val="20"/>
         </w:rPr>
-        <w:t>and archives webpages using the wget tool.</w:t>
+        <w:t xml:space="preserve">and archives webpages using the </w:t>
+      </w:r>
+      <w:proofErr w:type="spellStart"/>
+      <w:r>
+        <w:rPr>
+          <w:sz w:val="20"/>
+          <w:szCs w:val="20"/>
+        </w:rPr>
+        <w:t>wget</w:t>
+      </w:r>
+      <w:proofErr w:type="spellEnd"/>
+      <w:r>
+        <w:rPr>
+          <w:sz w:val="20"/>
+          <w:szCs w:val="20"/>
+        </w:rPr>
+        <w:t xml:space="preserve"> tool.</w:t>
       </w:r>
       <w:r>
         <w:rPr>
@@ -5939,7 +5937,6 @@
   <w:style w:type="character" w:default="1" w:styleId="DefaultParagraphFont">
     <w:name w:val="Default Paragraph Font"/>
     <w:uiPriority w:val="1"/>
-    <w:semiHidden/>
     <w:unhideWhenUsed/>
   </w:style>
   <w:style w:type="table" w:default="1" w:styleId="TableNormal">

</xml_diff>

<commit_message>
ref(st): Fix Work Exp section in Resume_general_2
Refactor `Work Experience` section in Resume_general_2

- Make it less wordy
- Add 'freelance' to `work experience`
</commit_message>
<xml_diff>
--- a/Resume_general_2.docx
+++ b/Resume_general_2.docx
@@ -261,7 +261,13 @@
     </w:p>
     <w:p>
       <w:r>
-        <w:t xml:space="preserve">I have 6 months of work experience. </w:t>
+        <w:t xml:space="preserve">I have 6 months of </w:t>
+      </w:r>
+      <w:r>
+        <w:t xml:space="preserve">freelance </w:t>
+      </w:r>
+      <w:r>
+        <w:t xml:space="preserve">work experience. </w:t>
       </w:r>
       <w:r>
         <w:t xml:space="preserve">Know more at </w:t>
@@ -581,28 +587,28 @@
           <w:sz w:val="20"/>
           <w:szCs w:val="20"/>
         </w:rPr>
-        <w:t xml:space="preserve">s </w:t>
-      </w:r>
-      <w:r>
-        <w:rPr>
-          <w:sz w:val="20"/>
-          <w:szCs w:val="20"/>
-        </w:rPr>
-        <w:t xml:space="preserve">by </w:t>
-      </w:r>
-      <w:r>
-        <w:rPr>
-          <w:sz w:val="20"/>
-          <w:szCs w:val="20"/>
-        </w:rPr>
-        <w:t>debugging and refactoring code, writing tests, and creating and rewriting documentation</w:t>
-      </w:r>
-      <w:r>
-        <w:rPr>
-          <w:sz w:val="20"/>
-          <w:szCs w:val="20"/>
-        </w:rPr>
-        <w:t>.</w:t>
+        <w:t>s</w:t>
+      </w:r>
+      <w:r>
+        <w:rPr>
+          <w:sz w:val="20"/>
+          <w:szCs w:val="20"/>
+        </w:rPr>
+        <w:t xml:space="preserve"> and </w:t>
+      </w:r>
+      <w:r>
+        <w:rPr>
+          <w:sz w:val="20"/>
+          <w:szCs w:val="20"/>
+        </w:rPr>
+        <w:t>d</w:t>
+      </w:r>
+      <w:r>
+        <w:rPr>
+          <w:sz w:val="20"/>
+          <w:szCs w:val="20"/>
+        </w:rPr>
+        <w:t>eveloped 3 internal Django apps, that accelerated internal processes and related business functionality.</w:t>
       </w:r>
     </w:p>
     <w:p>
@@ -622,21 +628,51 @@
           <w:sz w:val="20"/>
           <w:szCs w:val="20"/>
         </w:rPr>
-        <w:t>Developed 3 internal Django apps, that accelerated internal processes</w:t>
-      </w:r>
-      <w:r>
-        <w:rPr>
-          <w:sz w:val="20"/>
-          <w:szCs w:val="20"/>
-        </w:rPr>
-        <w:t xml:space="preserve"> and</w:t>
-      </w:r>
-      <w:r>
-        <w:rPr>
-          <w:sz w:val="20"/>
-          <w:szCs w:val="20"/>
-        </w:rPr>
-        <w:t xml:space="preserve"> related business functionality.</w:t>
+        <w:t xml:space="preserve">Rehired for second contract </w:t>
+      </w:r>
+      <w:r>
+        <w:rPr>
+          <w:sz w:val="20"/>
+          <w:szCs w:val="20"/>
+        </w:rPr>
+        <w:t xml:space="preserve">as a </w:t>
+      </w:r>
+      <w:r>
+        <w:rPr>
+          <w:b/>
+          <w:bCs/>
+          <w:sz w:val="20"/>
+          <w:szCs w:val="20"/>
+        </w:rPr>
+        <w:t>Support Engineer</w:t>
+      </w:r>
+      <w:r>
+        <w:rPr>
+          <w:sz w:val="20"/>
+          <w:szCs w:val="20"/>
+        </w:rPr>
+        <w:t xml:space="preserve"> </w:t>
+      </w:r>
+      <w:r>
+        <w:rPr>
+          <w:sz w:val="20"/>
+          <w:szCs w:val="20"/>
+        </w:rPr>
+        <w:t>due to impressive performance</w:t>
+      </w:r>
+      <w:r>
+        <w:rPr>
+          <w:sz w:val="20"/>
+          <w:szCs w:val="20"/>
+        </w:rPr>
+        <w:t xml:space="preserve"> and reducing development time by 25%</w:t>
+      </w:r>
+      <w:r>
+        <w:rPr>
+          <w:sz w:val="20"/>
+          <w:szCs w:val="20"/>
+        </w:rPr>
+        <w:t>.</w:t>
       </w:r>
     </w:p>
     <w:p>
@@ -647,70 +683,8 @@
           <w:numId w:val="8"/>
         </w:numPr>
         <w:rPr>
-          <w:sz w:val="20"/>
-          <w:szCs w:val="20"/>
-        </w:rPr>
-      </w:pPr>
-      <w:r>
-        <w:rPr>
-          <w:sz w:val="20"/>
-          <w:szCs w:val="20"/>
-        </w:rPr>
-        <w:t xml:space="preserve">Rehired for second contract </w:t>
-      </w:r>
-      <w:r>
-        <w:rPr>
-          <w:sz w:val="20"/>
-          <w:szCs w:val="20"/>
-        </w:rPr>
-        <w:t xml:space="preserve">as a </w:t>
-      </w:r>
-      <w:r>
-        <w:rPr>
-          <w:b/>
-          <w:bCs/>
-          <w:sz w:val="20"/>
-          <w:szCs w:val="20"/>
-        </w:rPr>
-        <w:t>Support Engineer</w:t>
-      </w:r>
-      <w:r>
-        <w:rPr>
-          <w:sz w:val="20"/>
-          <w:szCs w:val="20"/>
-        </w:rPr>
-        <w:t xml:space="preserve"> </w:t>
-      </w:r>
-      <w:r>
-        <w:rPr>
-          <w:sz w:val="20"/>
-          <w:szCs w:val="20"/>
-        </w:rPr>
-        <w:t>due to impressive performance</w:t>
-      </w:r>
-      <w:r>
-        <w:rPr>
-          <w:sz w:val="20"/>
-          <w:szCs w:val="20"/>
-        </w:rPr>
-        <w:t xml:space="preserve"> and reducing development time by 25%</w:t>
-      </w:r>
-      <w:r>
-        <w:rPr>
-          <w:sz w:val="20"/>
-          <w:szCs w:val="20"/>
-        </w:rPr>
-        <w:t>.</w:t>
-      </w:r>
-    </w:p>
-    <w:p>
-      <w:pPr>
-        <w:pStyle w:val="ListParagraph"/>
-        <w:numPr>
-          <w:ilvl w:val="0"/>
-          <w:numId w:val="8"/>
-        </w:numPr>
-        <w:rPr>
+          <w:b/>
+          <w:bCs/>
           <w:sz w:val="20"/>
           <w:szCs w:val="20"/>
         </w:rPr>
@@ -768,30 +742,15 @@
           <w:sz w:val="20"/>
           <w:szCs w:val="20"/>
         </w:rPr>
-        <w:t xml:space="preserve"> library by debugging, documenting, and writing tests</w:t>
-      </w:r>
-      <w:r>
-        <w:rPr>
-          <w:sz w:val="20"/>
-          <w:szCs w:val="20"/>
-        </w:rPr>
-        <w:t>.</w:t>
-      </w:r>
-    </w:p>
-    <w:p>
-      <w:pPr>
-        <w:pStyle w:val="ListParagraph"/>
-        <w:numPr>
-          <w:ilvl w:val="0"/>
-          <w:numId w:val="8"/>
-        </w:numPr>
-        <w:rPr>
-          <w:b/>
-          <w:bCs/>
-          <w:sz w:val="20"/>
-          <w:szCs w:val="20"/>
-        </w:rPr>
-      </w:pPr>
+        <w:t xml:space="preserve"> library </w:t>
+      </w:r>
+      <w:r>
+        <w:rPr>
+          <w:sz w:val="20"/>
+          <w:szCs w:val="20"/>
+        </w:rPr>
+        <w:t xml:space="preserve">and </w:t>
+      </w:r>
       <w:r>
         <w:rPr>
           <w:sz w:val="20"/>
@@ -3028,25 +2987,14 @@
           <w:szCs w:val="20"/>
         </w:rPr>
       </w:pPr>
-      <w:proofErr w:type="spellStart"/>
-      <w:r>
-        <w:rPr>
-          <w:b/>
-          <w:bCs/>
-          <w:sz w:val="20"/>
-          <w:szCs w:val="20"/>
-        </w:rPr>
-        <w:t>Wget</w:t>
-      </w:r>
-      <w:proofErr w:type="spellEnd"/>
-      <w:r>
-        <w:rPr>
-          <w:b/>
-          <w:bCs/>
-          <w:sz w:val="20"/>
-          <w:szCs w:val="20"/>
-        </w:rPr>
-        <w:t>-Downloader</w:t>
+      <w:r>
+        <w:rPr>
+          <w:b/>
+          <w:bCs/>
+          <w:sz w:val="20"/>
+          <w:szCs w:val="20"/>
+        </w:rPr>
+        <w:t>Wget-Downloader</w:t>
       </w:r>
       <w:r>
         <w:rPr>
@@ -3092,23 +3040,7 @@
           <w:sz w:val="20"/>
           <w:szCs w:val="20"/>
         </w:rPr>
-        <w:t xml:space="preserve">and archives webpages using the </w:t>
-      </w:r>
-      <w:proofErr w:type="spellStart"/>
-      <w:r>
-        <w:rPr>
-          <w:sz w:val="20"/>
-          <w:szCs w:val="20"/>
-        </w:rPr>
-        <w:t>wget</w:t>
-      </w:r>
-      <w:proofErr w:type="spellEnd"/>
-      <w:r>
-        <w:rPr>
-          <w:sz w:val="20"/>
-          <w:szCs w:val="20"/>
-        </w:rPr>
-        <w:t xml:space="preserve"> tool.</w:t>
+        <w:t>and archives webpages using the wget tool.</w:t>
       </w:r>
       <w:r>
         <w:rPr>
@@ -5937,6 +5869,7 @@
   <w:style w:type="character" w:default="1" w:styleId="DefaultParagraphFont">
     <w:name w:val="Default Paragraph Font"/>
     <w:uiPriority w:val="1"/>
+    <w:semiHidden/>
     <w:unhideWhenUsed/>
   </w:style>
   <w:style w:type="table" w:default="1" w:styleId="TableNormal">

</xml_diff>

<commit_message>
ref(st): Fix summary in Resume_general_2
Refactor summary in Resume_general_2
</commit_message>
<xml_diff>
--- a/Resume_general_2.docx
+++ b/Resume_general_2.docx
@@ -74,7 +74,63 @@
           <w:sz w:val="20"/>
           <w:szCs w:val="20"/>
         </w:rPr>
-        <w:t xml:space="preserve">Software Engineer with experience developing </w:t>
+        <w:t>I am a s</w:t>
+      </w:r>
+      <w:r>
+        <w:rPr>
+          <w:sz w:val="20"/>
+          <w:szCs w:val="20"/>
+        </w:rPr>
+        <w:t xml:space="preserve">oftware </w:t>
+      </w:r>
+      <w:r>
+        <w:rPr>
+          <w:sz w:val="20"/>
+          <w:szCs w:val="20"/>
+        </w:rPr>
+        <w:t>e</w:t>
+      </w:r>
+      <w:r>
+        <w:rPr>
+          <w:sz w:val="20"/>
+          <w:szCs w:val="20"/>
+        </w:rPr>
+        <w:t xml:space="preserve">ngineer </w:t>
+      </w:r>
+      <w:r>
+        <w:rPr>
+          <w:sz w:val="20"/>
+          <w:szCs w:val="20"/>
+        </w:rPr>
+        <w:t>with</w:t>
+      </w:r>
+      <w:r>
+        <w:rPr>
+          <w:sz w:val="20"/>
+          <w:szCs w:val="20"/>
+        </w:rPr>
+        <w:t xml:space="preserve"> experience </w:t>
+      </w:r>
+      <w:r>
+        <w:rPr>
+          <w:sz w:val="20"/>
+          <w:szCs w:val="20"/>
+        </w:rPr>
+        <w:t xml:space="preserve">developing </w:t>
+      </w:r>
+      <w:r>
+        <w:rPr>
+          <w:sz w:val="20"/>
+          <w:szCs w:val="20"/>
+        </w:rPr>
+        <w:t xml:space="preserve">applications </w:t>
+      </w:r>
+      <w:r>
+        <w:rPr>
+          <w:sz w:val="20"/>
+          <w:szCs w:val="20"/>
+        </w:rPr>
+        <w:t xml:space="preserve">with </w:t>
       </w:r>
       <w:r>
         <w:rPr>
@@ -101,7 +157,7 @@
           <w:sz w:val="20"/>
           <w:szCs w:val="20"/>
         </w:rPr>
-        <w:t xml:space="preserve"> and </w:t>
+        <w:t xml:space="preserve"> </w:t>
       </w:r>
       <w:r>
         <w:rPr>
@@ -117,14 +173,7 @@
           <w:sz w:val="20"/>
           <w:szCs w:val="20"/>
         </w:rPr>
-        <w:t xml:space="preserve"> applications</w:t>
-      </w:r>
-      <w:r>
-        <w:rPr>
-          <w:sz w:val="20"/>
-          <w:szCs w:val="20"/>
-        </w:rPr>
-        <w:t xml:space="preserve">. Can develop, integrate, and deploy </w:t>
+        <w:t xml:space="preserve">, and </w:t>
       </w:r>
       <w:r>
         <w:rPr>
@@ -147,7 +196,14 @@
           <w:sz w:val="20"/>
           <w:szCs w:val="20"/>
         </w:rPr>
-        <w:t xml:space="preserve"> Can </w:t>
+        <w:t xml:space="preserve"> </w:t>
+      </w:r>
+      <w:r>
+        <w:rPr>
+          <w:sz w:val="20"/>
+          <w:szCs w:val="20"/>
+        </w:rPr>
+        <w:t xml:space="preserve">I also </w:t>
       </w:r>
       <w:r>
         <w:rPr>
@@ -241,6 +297,20 @@
           <w:szCs w:val="20"/>
         </w:rPr>
         <w:t>.</w:t>
+      </w:r>
+      <w:r>
+        <w:rPr>
+          <w:sz w:val="20"/>
+          <w:szCs w:val="20"/>
+        </w:rPr>
+        <w:t xml:space="preserve">  </w:t>
+      </w:r>
+      <w:r>
+        <w:rPr>
+          <w:sz w:val="20"/>
+          <w:szCs w:val="20"/>
+        </w:rPr>
+        <w:t>I am adaptive and always learning.</w:t>
       </w:r>
     </w:p>
     <w:p>

</xml_diff>